<commit_message>
Doing some basic research HTTP 1.0/1.1 CGI SCRIPTS ETC
</commit_message>
<xml_diff>
--- a/resources/resources.docx
+++ b/resources/resources.docx
@@ -16,29 +16,63 @@
           <w:bCs/>
           <w:u w:val="single"/>
         </w:rPr>
-        <w:t>What is NGIX</w:t>
-      </w:r>
-    </w:p>
-    <w:p>
-      <w:pPr>
+        <w:t xml:space="preserve">What is </w:t>
+      </w:r>
+      <w:proofErr w:type="gramStart"/>
+      <w:r>
         <w:rPr>
           <w:b/>
           <w:bCs/>
           <w:u w:val="single"/>
         </w:rPr>
-      </w:pPr>
-      <w:r>
+        <w:t>NGIX</w:t>
+      </w:r>
+      <w:proofErr w:type="gramEnd"/>
+    </w:p>
+    <w:p>
+      <w:pPr>
         <w:rPr>
           <w:b/>
           <w:bCs/>
           <w:u w:val="single"/>
         </w:rPr>
+      </w:pPr>
+      <w:r>
+        <w:rPr>
+          <w:b/>
+          <w:bCs/>
+          <w:u w:val="single"/>
+        </w:rPr>
         <w:t>Steps</w:t>
       </w:r>
     </w:p>
     <w:p>
       <w:r>
-        <w:t>Could start by reading the NGINX source code. So study the source code of NGINX itself, understanding how it works, is structured and how it handles various tasks such as HTTP request processing, event handling, and condiguration parsing as this will be valukbale insights for building your own server</w:t>
+        <w:t xml:space="preserve">Could start by reading the NGINX source code. </w:t>
+      </w:r>
+      <w:proofErr w:type="gramStart"/>
+      <w:r>
+        <w:t>So</w:t>
+      </w:r>
+      <w:proofErr w:type="gramEnd"/>
+      <w:r>
+        <w:t xml:space="preserve"> study the source code of NGINX itself, understanding how it works, is structured and how it handles various tasks such as HTTP request processing, event handling, and </w:t>
+      </w:r>
+      <w:proofErr w:type="spellStart"/>
+      <w:r>
+        <w:t>condiguration</w:t>
+      </w:r>
+      <w:proofErr w:type="spellEnd"/>
+      <w:r>
+        <w:t xml:space="preserve"> parsing as this will be </w:t>
+      </w:r>
+      <w:proofErr w:type="spellStart"/>
+      <w:r>
+        <w:t>valukbale</w:t>
+      </w:r>
+      <w:proofErr w:type="spellEnd"/>
+      <w:r>
+        <w:t xml:space="preserve"> insights for building your own server</w:t>
       </w:r>
     </w:p>
     <w:p>
@@ -47,8 +81,13 @@
       </w:r>
     </w:p>
     <w:p>
-      <w:r>
-        <w:t>Familarize yourself with socket programming in C as it forms the foundation of building network server like NGINX.</w:t>
+      <w:proofErr w:type="spellStart"/>
+      <w:r>
+        <w:t>Familarize</w:t>
+      </w:r>
+      <w:proofErr w:type="spellEnd"/>
+      <w:r>
+        <w:t xml:space="preserve"> yourself with socket programming in C as it forms the foundation of building network server like NGINX.</w:t>
       </w:r>
     </w:p>
     <w:p>
@@ -71,23 +110,992 @@
     </w:p>
     <w:p>
       <w:r>
-        <w:t>Event Driven programming – So NGINX is known for its efficient event driven architecture. Learn about even driven programming concepts and techniques such as epoll (On Linux) or Kqueue (on BSD) which are used for handling I/O events effieicenlt.</w:t>
-      </w:r>
-    </w:p>
-    <w:p>
-      <w:r>
-        <w:t>Concurrency and Multithreading – NGINX employs a highly concurrent and asynchronous model for handling multiple client connetinos simultaneously. Study concurrency and multithreading concepts to understand how to implement a similar model in your sevre</w:t>
-      </w:r>
-    </w:p>
-    <w:p>
-      <w:r>
-        <w:t>Memory management – NGINX is optimised for performance, incudling efficient memory management. Lean about memory allocation and management techniques in C as well as strategies for minimizing memory overhead and avoiding memory leaks</w:t>
-      </w:r>
-    </w:p>
-    <w:p>
-      <w:r>
-        <w:t>Building prototyoe – Start by building a simple prototype of your server, focusing on basic functionality such as accepting incoming connectinos, parsing HTTP requestings, and serving static conent. You can add more featuresa and optimizations. Explore open source web server written in C such as Lighthttpd or Cherokee to see how other developers have implemented similar functionality.</w:t>
-      </w:r>
+        <w:t xml:space="preserve">Event Driven programming – So NGINX is known for its efficient event driven architecture. Learn about even driven programming concepts and techniques such as </w:t>
+      </w:r>
+      <w:proofErr w:type="spellStart"/>
+      <w:r>
+        <w:t>epoll</w:t>
+      </w:r>
+      <w:proofErr w:type="spellEnd"/>
+      <w:r>
+        <w:t xml:space="preserve"> (On Linux) or </w:t>
+      </w:r>
+      <w:proofErr w:type="spellStart"/>
+      <w:r>
+        <w:t>Kqueue</w:t>
+      </w:r>
+      <w:proofErr w:type="spellEnd"/>
+      <w:r>
+        <w:t xml:space="preserve"> (on BSD) which are used for handling I/O events </w:t>
+      </w:r>
+      <w:proofErr w:type="spellStart"/>
+      <w:r>
+        <w:t>effieicenlt</w:t>
+      </w:r>
+      <w:proofErr w:type="spellEnd"/>
+      <w:r>
+        <w:t>.</w:t>
+      </w:r>
+    </w:p>
+    <w:p>
+      <w:r>
+        <w:t xml:space="preserve">Concurrency and Multithreading – NGINX employs a highly concurrent and asynchronous model for handling multiple client </w:t>
+      </w:r>
+      <w:proofErr w:type="spellStart"/>
+      <w:r>
+        <w:t>connetinos</w:t>
+      </w:r>
+      <w:proofErr w:type="spellEnd"/>
+      <w:r>
+        <w:t xml:space="preserve"> simultaneously. Study concurrency and multithreading concepts to understand how to implement a similar model in your </w:t>
+      </w:r>
+      <w:proofErr w:type="spellStart"/>
+      <w:proofErr w:type="gramStart"/>
+      <w:r>
+        <w:t>sevre</w:t>
+      </w:r>
+      <w:proofErr w:type="spellEnd"/>
+      <w:proofErr w:type="gramEnd"/>
+    </w:p>
+    <w:p>
+      <w:r>
+        <w:t xml:space="preserve">Memory management – NGINX is optimised for performance, </w:t>
+      </w:r>
+      <w:proofErr w:type="spellStart"/>
+      <w:r>
+        <w:t>incudling</w:t>
+      </w:r>
+      <w:proofErr w:type="spellEnd"/>
+      <w:r>
+        <w:t xml:space="preserve"> efficient memory management. Lean about memory allocation and management techniques in C as well as strategies for minimizing memory overhead and avoiding memory </w:t>
+      </w:r>
+      <w:proofErr w:type="gramStart"/>
+      <w:r>
+        <w:t>leaks</w:t>
+      </w:r>
+      <w:proofErr w:type="gramEnd"/>
+    </w:p>
+    <w:p>
+      <w:r>
+        <w:t xml:space="preserve">Building </w:t>
+      </w:r>
+      <w:proofErr w:type="spellStart"/>
+      <w:r>
+        <w:t>prototyoe</w:t>
+      </w:r>
+      <w:proofErr w:type="spellEnd"/>
+      <w:r>
+        <w:t xml:space="preserve"> – Start by building a simple prototype of your server, focusing on basic functionality such as accepting incoming </w:t>
+      </w:r>
+      <w:proofErr w:type="spellStart"/>
+      <w:r>
+        <w:t>connectinos</w:t>
+      </w:r>
+      <w:proofErr w:type="spellEnd"/>
+      <w:r>
+        <w:t xml:space="preserve">, parsing HTTP </w:t>
+      </w:r>
+      <w:proofErr w:type="spellStart"/>
+      <w:r>
+        <w:t>requestings</w:t>
+      </w:r>
+      <w:proofErr w:type="spellEnd"/>
+      <w:r>
+        <w:t xml:space="preserve">, and serving static </w:t>
+      </w:r>
+      <w:proofErr w:type="spellStart"/>
+      <w:r>
+        <w:t>conent</w:t>
+      </w:r>
+      <w:proofErr w:type="spellEnd"/>
+      <w:r>
+        <w:t xml:space="preserve">. You can add more </w:t>
+      </w:r>
+      <w:proofErr w:type="spellStart"/>
+      <w:r>
+        <w:t>featuresa</w:t>
+      </w:r>
+      <w:proofErr w:type="spellEnd"/>
+      <w:r>
+        <w:t xml:space="preserve"> and optimizations. Explore </w:t>
+      </w:r>
+      <w:proofErr w:type="gramStart"/>
+      <w:r>
+        <w:t>open source</w:t>
+      </w:r>
+      <w:proofErr w:type="gramEnd"/>
+      <w:r>
+        <w:t xml:space="preserve"> web server written in C such as </w:t>
+      </w:r>
+      <w:proofErr w:type="spellStart"/>
+      <w:r>
+        <w:t>Lighthttpd</w:t>
+      </w:r>
+      <w:proofErr w:type="spellEnd"/>
+      <w:r>
+        <w:t xml:space="preserve"> or Cherokee to see how other developers have implemented similar functionality.</w:t>
+      </w:r>
+    </w:p>
+    <w:p>
+      <w:pPr>
+        <w:rPr>
+          <w:b/>
+          <w:bCs/>
+          <w:u w:val="single"/>
+        </w:rPr>
+      </w:pPr>
+      <w:r>
+        <w:rPr>
+          <w:b/>
+          <w:bCs/>
+          <w:u w:val="single"/>
+        </w:rPr>
+        <w:t xml:space="preserve">What is </w:t>
+      </w:r>
+      <w:proofErr w:type="gramStart"/>
+      <w:r>
+        <w:rPr>
+          <w:b/>
+          <w:bCs/>
+          <w:u w:val="single"/>
+        </w:rPr>
+        <w:t>Ngin</w:t>
+      </w:r>
+      <w:proofErr w:type="gramEnd"/>
+    </w:p>
+    <w:p>
+      <w:proofErr w:type="gramStart"/>
+      <w:r>
+        <w:t>So</w:t>
+      </w:r>
+      <w:proofErr w:type="gramEnd"/>
+      <w:r>
+        <w:t xml:space="preserve"> whenever you open your browser, type a URL and then click enter, basically you are requesting the contents of that URL. Ever wondered where the content </w:t>
+      </w:r>
+      <w:proofErr w:type="gramStart"/>
+      <w:r>
+        <w:t>are</w:t>
+      </w:r>
+      <w:proofErr w:type="gramEnd"/>
+      <w:r>
+        <w:t xml:space="preserve">? </w:t>
+      </w:r>
+      <w:proofErr w:type="gramStart"/>
+      <w:r>
+        <w:t>Yes</w:t>
+      </w:r>
+      <w:proofErr w:type="gramEnd"/>
+      <w:r>
+        <w:t xml:space="preserve"> you are right those are contents placed on remote computers which after accepting your request, send the contents of that URL back as a response. Web server are computers that deliver the requested web pages. Every web server has an IP address and domain name. </w:t>
+      </w:r>
+      <w:proofErr w:type="gramStart"/>
+      <w:r>
+        <w:t>Lets</w:t>
+      </w:r>
+      <w:proofErr w:type="gramEnd"/>
+      <w:r>
+        <w:t xml:space="preserve"> understand web server as an example.</w:t>
+      </w:r>
+    </w:p>
+    <w:p>
+      <w:r>
+        <w:rPr>
+          <w:noProof/>
+        </w:rPr>
+        <w:drawing>
+          <wp:inline distT="0" distB="0" distL="0" distR="0" wp14:anchorId="704A54C5" wp14:editId="735A4001">
+            <wp:extent cx="5731510" cy="1367155"/>
+            <wp:effectExtent l="0" t="0" r="2540" b="4445"/>
+            <wp:docPr id="471243747" name="Picture 1" descr="A black background with white text&#10;&#10;Description automatically generated"/>
+            <wp:cNvGraphicFramePr>
+              <a:graphicFrameLocks xmlns:a="http://schemas.openxmlformats.org/drawingml/2006/main" noChangeAspect="1"/>
+            </wp:cNvGraphicFramePr>
+            <a:graphic xmlns:a="http://schemas.openxmlformats.org/drawingml/2006/main">
+              <a:graphicData uri="http://schemas.openxmlformats.org/drawingml/2006/picture">
+                <pic:pic xmlns:pic="http://schemas.openxmlformats.org/drawingml/2006/picture">
+                  <pic:nvPicPr>
+                    <pic:cNvPr id="471243747" name="Picture 1" descr="A black background with white text&#10;&#10;Description automatically generated"/>
+                    <pic:cNvPicPr/>
+                  </pic:nvPicPr>
+                  <pic:blipFill>
+                    <a:blip r:embed="rId5"/>
+                    <a:stretch>
+                      <a:fillRect/>
+                    </a:stretch>
+                  </pic:blipFill>
+                  <pic:spPr>
+                    <a:xfrm>
+                      <a:off x="0" y="0"/>
+                      <a:ext cx="5731510" cy="1367155"/>
+                    </a:xfrm>
+                    <a:prstGeom prst="rect">
+                      <a:avLst/>
+                    </a:prstGeom>
+                  </pic:spPr>
+                </pic:pic>
+              </a:graphicData>
+            </a:graphic>
+          </wp:inline>
+        </w:drawing>
+      </w:r>
+    </w:p>
+    <w:p>
+      <w:r>
+        <w:rPr>
+          <w:noProof/>
+        </w:rPr>
+        <w:lastRenderedPageBreak/>
+        <w:drawing>
+          <wp:inline distT="0" distB="0" distL="0" distR="0" wp14:anchorId="6FD3904E" wp14:editId="499435B7">
+            <wp:extent cx="5731510" cy="3027680"/>
+            <wp:effectExtent l="0" t="0" r="2540" b="1270"/>
+            <wp:docPr id="1305790994" name="Picture 1" descr="A diagram of a computer system&#10;&#10;Description automatically generated"/>
+            <wp:cNvGraphicFramePr>
+              <a:graphicFrameLocks xmlns:a="http://schemas.openxmlformats.org/drawingml/2006/main" noChangeAspect="1"/>
+            </wp:cNvGraphicFramePr>
+            <a:graphic xmlns:a="http://schemas.openxmlformats.org/drawingml/2006/main">
+              <a:graphicData uri="http://schemas.openxmlformats.org/drawingml/2006/picture">
+                <pic:pic xmlns:pic="http://schemas.openxmlformats.org/drawingml/2006/picture">
+                  <pic:nvPicPr>
+                    <pic:cNvPr id="1305790994" name="Picture 1" descr="A diagram of a computer system&#10;&#10;Description automatically generated"/>
+                    <pic:cNvPicPr/>
+                  </pic:nvPicPr>
+                  <pic:blipFill>
+                    <a:blip r:embed="rId6"/>
+                    <a:stretch>
+                      <a:fillRect/>
+                    </a:stretch>
+                  </pic:blipFill>
+                  <pic:spPr>
+                    <a:xfrm>
+                      <a:off x="0" y="0"/>
+                      <a:ext cx="5731510" cy="3027680"/>
+                    </a:xfrm>
+                    <a:prstGeom prst="rect">
+                      <a:avLst/>
+                    </a:prstGeom>
+                  </pic:spPr>
+                </pic:pic>
+              </a:graphicData>
+            </a:graphic>
+          </wp:inline>
+        </w:drawing>
+      </w:r>
+    </w:p>
+    <w:p>
+      <w:r>
+        <w:rPr>
+          <w:noProof/>
+        </w:rPr>
+        <w:drawing>
+          <wp:inline distT="0" distB="0" distL="0" distR="0" wp14:anchorId="56046F7F" wp14:editId="54920701">
+            <wp:extent cx="5731510" cy="1235710"/>
+            <wp:effectExtent l="0" t="0" r="2540" b="2540"/>
+            <wp:docPr id="528850933" name="Picture 1" descr="A black background with white text&#10;&#10;Description automatically generated"/>
+            <wp:cNvGraphicFramePr>
+              <a:graphicFrameLocks xmlns:a="http://schemas.openxmlformats.org/drawingml/2006/main" noChangeAspect="1"/>
+            </wp:cNvGraphicFramePr>
+            <a:graphic xmlns:a="http://schemas.openxmlformats.org/drawingml/2006/main">
+              <a:graphicData uri="http://schemas.openxmlformats.org/drawingml/2006/picture">
+                <pic:pic xmlns:pic="http://schemas.openxmlformats.org/drawingml/2006/picture">
+                  <pic:nvPicPr>
+                    <pic:cNvPr id="528850933" name="Picture 1" descr="A black background with white text&#10;&#10;Description automatically generated"/>
+                    <pic:cNvPicPr/>
+                  </pic:nvPicPr>
+                  <pic:blipFill>
+                    <a:blip r:embed="rId7"/>
+                    <a:stretch>
+                      <a:fillRect/>
+                    </a:stretch>
+                  </pic:blipFill>
+                  <pic:spPr>
+                    <a:xfrm>
+                      <a:off x="0" y="0"/>
+                      <a:ext cx="5731510" cy="1235710"/>
+                    </a:xfrm>
+                    <a:prstGeom prst="rect">
+                      <a:avLst/>
+                    </a:prstGeom>
+                  </pic:spPr>
+                </pic:pic>
+              </a:graphicData>
+            </a:graphic>
+          </wp:inline>
+        </w:drawing>
+      </w:r>
+    </w:p>
+    <w:p>
+      <w:r>
+        <w:rPr>
+          <w:noProof/>
+        </w:rPr>
+        <w:drawing>
+          <wp:inline distT="0" distB="0" distL="0" distR="0" wp14:anchorId="35ED0771" wp14:editId="1409064D">
+            <wp:extent cx="5731510" cy="3190240"/>
+            <wp:effectExtent l="0" t="0" r="2540" b="0"/>
+            <wp:docPr id="2128774345" name="Picture 1" descr="A black screen with white text&#10;&#10;Description automatically generated"/>
+            <wp:cNvGraphicFramePr>
+              <a:graphicFrameLocks xmlns:a="http://schemas.openxmlformats.org/drawingml/2006/main" noChangeAspect="1"/>
+            </wp:cNvGraphicFramePr>
+            <a:graphic xmlns:a="http://schemas.openxmlformats.org/drawingml/2006/main">
+              <a:graphicData uri="http://schemas.openxmlformats.org/drawingml/2006/picture">
+                <pic:pic xmlns:pic="http://schemas.openxmlformats.org/drawingml/2006/picture">
+                  <pic:nvPicPr>
+                    <pic:cNvPr id="2128774345" name="Picture 1" descr="A black screen with white text&#10;&#10;Description automatically generated"/>
+                    <pic:cNvPicPr/>
+                  </pic:nvPicPr>
+                  <pic:blipFill>
+                    <a:blip r:embed="rId8"/>
+                    <a:stretch>
+                      <a:fillRect/>
+                    </a:stretch>
+                  </pic:blipFill>
+                  <pic:spPr>
+                    <a:xfrm>
+                      <a:off x="0" y="0"/>
+                      <a:ext cx="5731510" cy="3190240"/>
+                    </a:xfrm>
+                    <a:prstGeom prst="rect">
+                      <a:avLst/>
+                    </a:prstGeom>
+                  </pic:spPr>
+                </pic:pic>
+              </a:graphicData>
+            </a:graphic>
+          </wp:inline>
+        </w:drawing>
+      </w:r>
+    </w:p>
+    <w:p>
+      <w:pPr>
+        <w:rPr>
+          <w:rStyle w:val="Hyperlink"/>
+        </w:rPr>
+      </w:pPr>
+      <w:hyperlink r:id="rId9" w:history="1">
+        <w:r>
+          <w:rPr>
+            <w:rStyle w:val="Hyperlink"/>
+          </w:rPr>
+          <w:t xml:space="preserve">What is Nginx (Web Server) and how to install </w:t>
+        </w:r>
+        <w:proofErr w:type="gramStart"/>
+        <w:r>
+          <w:rPr>
+            <w:rStyle w:val="Hyperlink"/>
+          </w:rPr>
+          <w:t>it ?</w:t>
+        </w:r>
+        <w:proofErr w:type="gramEnd"/>
+        <w:r>
+          <w:rPr>
+            <w:rStyle w:val="Hyperlink"/>
+          </w:rPr>
+          <w:t xml:space="preserve"> - </w:t>
+        </w:r>
+        <w:proofErr w:type="spellStart"/>
+        <w:r>
+          <w:rPr>
+            <w:rStyle w:val="Hyperlink"/>
+          </w:rPr>
+          <w:t>GeeksforGeeks</w:t>
+        </w:r>
+        <w:proofErr w:type="spellEnd"/>
+      </w:hyperlink>
+    </w:p>
+    <w:p>
+      <w:pPr>
+        <w:rPr>
+          <w:rStyle w:val="Hyperlink"/>
+          <w:b/>
+          <w:bCs/>
+          <w:color w:val="000000" w:themeColor="text1"/>
+        </w:rPr>
+      </w:pPr>
+      <w:r>
+        <w:rPr>
+          <w:rStyle w:val="Hyperlink"/>
+          <w:b/>
+          <w:bCs/>
+          <w:color w:val="000000" w:themeColor="text1"/>
+        </w:rPr>
+        <w:t>Creating a basic web server</w:t>
+      </w:r>
+    </w:p>
+    <w:p>
+      <w:pPr>
+        <w:rPr>
+          <w:rStyle w:val="Hyperlink"/>
+          <w:color w:val="000000" w:themeColor="text1"/>
+          <w:u w:val="none"/>
+        </w:rPr>
+      </w:pPr>
+      <w:r>
+        <w:rPr>
+          <w:rStyle w:val="Hyperlink"/>
+          <w:color w:val="000000" w:themeColor="text1"/>
+          <w:u w:val="none"/>
+        </w:rPr>
+        <w:t xml:space="preserve">Now before moving on to create something like NGINX, we know that it is at basics just a web </w:t>
+      </w:r>
+      <w:proofErr w:type="spellStart"/>
+      <w:r>
+        <w:rPr>
+          <w:rStyle w:val="Hyperlink"/>
+          <w:color w:val="000000" w:themeColor="text1"/>
+          <w:u w:val="none"/>
+        </w:rPr>
+        <w:t>sevre</w:t>
+      </w:r>
+      <w:proofErr w:type="spellEnd"/>
+      <w:r>
+        <w:rPr>
+          <w:rStyle w:val="Hyperlink"/>
+          <w:color w:val="000000" w:themeColor="text1"/>
+          <w:u w:val="none"/>
+        </w:rPr>
+        <w:t xml:space="preserve">, so first </w:t>
+      </w:r>
+      <w:proofErr w:type="gramStart"/>
+      <w:r>
+        <w:rPr>
+          <w:rStyle w:val="Hyperlink"/>
+          <w:color w:val="000000" w:themeColor="text1"/>
+          <w:u w:val="none"/>
+        </w:rPr>
+        <w:t>lets</w:t>
+      </w:r>
+      <w:proofErr w:type="gramEnd"/>
+      <w:r>
+        <w:rPr>
+          <w:rStyle w:val="Hyperlink"/>
+          <w:color w:val="000000" w:themeColor="text1"/>
+          <w:u w:val="none"/>
+        </w:rPr>
+        <w:t xml:space="preserve"> implement a basic web server.</w:t>
+      </w:r>
+    </w:p>
+    <w:p>
+      <w:pPr>
+        <w:rPr>
+          <w:rStyle w:val="Hyperlink"/>
+          <w:color w:val="000000" w:themeColor="text1"/>
+          <w:u w:val="none"/>
+        </w:rPr>
+      </w:pPr>
+      <w:hyperlink r:id="rId10" w:history="1">
+        <w:r>
+          <w:rPr>
+            <w:rStyle w:val="Hyperlink"/>
+          </w:rPr>
+          <w:t>HTTP Made Really Easy (jmarshall.com)</w:t>
+        </w:r>
+      </w:hyperlink>
+    </w:p>
+    <w:p>
+      <w:pPr>
+        <w:rPr>
+          <w:rStyle w:val="Hyperlink"/>
+          <w:b/>
+          <w:bCs/>
+          <w:color w:val="000000" w:themeColor="text1"/>
+        </w:rPr>
+      </w:pPr>
+      <w:r>
+        <w:rPr>
+          <w:rStyle w:val="Hyperlink"/>
+          <w:b/>
+          <w:bCs/>
+          <w:color w:val="000000" w:themeColor="text1"/>
+        </w:rPr>
+        <w:t>Basic socket programming</w:t>
+      </w:r>
+    </w:p>
+    <w:p>
+      <w:pPr>
+        <w:rPr>
+          <w:color w:val="000000" w:themeColor="text1"/>
+        </w:rPr>
+      </w:pPr>
+      <w:r>
+        <w:rPr>
+          <w:color w:val="000000" w:themeColor="text1"/>
+        </w:rPr>
+        <w:drawing>
+          <wp:inline distT="0" distB="0" distL="0" distR="0" wp14:anchorId="53B51DBC" wp14:editId="1240D997">
+            <wp:extent cx="5731510" cy="4044950"/>
+            <wp:effectExtent l="0" t="0" r="2540" b="0"/>
+            <wp:docPr id="525271681" name="Picture 1" descr="A diagram of a network&#10;&#10;Description automatically generated"/>
+            <wp:cNvGraphicFramePr>
+              <a:graphicFrameLocks xmlns:a="http://schemas.openxmlformats.org/drawingml/2006/main" noChangeAspect="1"/>
+            </wp:cNvGraphicFramePr>
+            <a:graphic xmlns:a="http://schemas.openxmlformats.org/drawingml/2006/main">
+              <a:graphicData uri="http://schemas.openxmlformats.org/drawingml/2006/picture">
+                <pic:pic xmlns:pic="http://schemas.openxmlformats.org/drawingml/2006/picture">
+                  <pic:nvPicPr>
+                    <pic:cNvPr id="525271681" name="Picture 1" descr="A diagram of a network&#10;&#10;Description automatically generated"/>
+                    <pic:cNvPicPr/>
+                  </pic:nvPicPr>
+                  <pic:blipFill>
+                    <a:blip r:embed="rId11"/>
+                    <a:stretch>
+                      <a:fillRect/>
+                    </a:stretch>
+                  </pic:blipFill>
+                  <pic:spPr>
+                    <a:xfrm>
+                      <a:off x="0" y="0"/>
+                      <a:ext cx="5731510" cy="4044950"/>
+                    </a:xfrm>
+                    <a:prstGeom prst="rect">
+                      <a:avLst/>
+                    </a:prstGeom>
+                  </pic:spPr>
+                </pic:pic>
+              </a:graphicData>
+            </a:graphic>
+          </wp:inline>
+        </w:drawing>
+      </w:r>
+    </w:p>
+    <w:p>
+      <w:pPr>
+        <w:rPr>
+          <w:color w:val="000000" w:themeColor="text1"/>
+        </w:rPr>
+      </w:pPr>
+      <w:r>
+        <w:rPr>
+          <w:color w:val="000000" w:themeColor="text1"/>
+        </w:rPr>
+        <w:drawing>
+          <wp:inline distT="0" distB="0" distL="0" distR="0" wp14:anchorId="2D86B474" wp14:editId="3CDE46EA">
+            <wp:extent cx="5731510" cy="3690620"/>
+            <wp:effectExtent l="0" t="0" r="2540" b="5080"/>
+            <wp:docPr id="1920965513" name="Picture 1" descr="A diagram of a network&#10;&#10;Description automatically generated"/>
+            <wp:cNvGraphicFramePr>
+              <a:graphicFrameLocks xmlns:a="http://schemas.openxmlformats.org/drawingml/2006/main" noChangeAspect="1"/>
+            </wp:cNvGraphicFramePr>
+            <a:graphic xmlns:a="http://schemas.openxmlformats.org/drawingml/2006/main">
+              <a:graphicData uri="http://schemas.openxmlformats.org/drawingml/2006/picture">
+                <pic:pic xmlns:pic="http://schemas.openxmlformats.org/drawingml/2006/picture">
+                  <pic:nvPicPr>
+                    <pic:cNvPr id="1920965513" name="Picture 1" descr="A diagram of a network&#10;&#10;Description automatically generated"/>
+                    <pic:cNvPicPr/>
+                  </pic:nvPicPr>
+                  <pic:blipFill>
+                    <a:blip r:embed="rId12"/>
+                    <a:stretch>
+                      <a:fillRect/>
+                    </a:stretch>
+                  </pic:blipFill>
+                  <pic:spPr>
+                    <a:xfrm>
+                      <a:off x="0" y="0"/>
+                      <a:ext cx="5731510" cy="3690620"/>
+                    </a:xfrm>
+                    <a:prstGeom prst="rect">
+                      <a:avLst/>
+                    </a:prstGeom>
+                  </pic:spPr>
+                </pic:pic>
+              </a:graphicData>
+            </a:graphic>
+          </wp:inline>
+        </w:drawing>
+      </w:r>
+    </w:p>
+    <w:p>
+      <w:pPr>
+        <w:rPr>
+          <w:color w:val="000000" w:themeColor="text1"/>
+        </w:rPr>
+      </w:pPr>
+      <w:r>
+        <w:rPr>
+          <w:color w:val="000000" w:themeColor="text1"/>
+        </w:rPr>
+        <w:lastRenderedPageBreak/>
+        <w:drawing>
+          <wp:inline distT="0" distB="0" distL="0" distR="0" wp14:anchorId="09061C96" wp14:editId="578E80A2">
+            <wp:extent cx="5731510" cy="3550920"/>
+            <wp:effectExtent l="0" t="0" r="2540" b="0"/>
+            <wp:docPr id="1306911946" name="Picture 1" descr="A screenshot of a computer program&#10;&#10;Description automatically generated"/>
+            <wp:cNvGraphicFramePr>
+              <a:graphicFrameLocks xmlns:a="http://schemas.openxmlformats.org/drawingml/2006/main" noChangeAspect="1"/>
+            </wp:cNvGraphicFramePr>
+            <a:graphic xmlns:a="http://schemas.openxmlformats.org/drawingml/2006/main">
+              <a:graphicData uri="http://schemas.openxmlformats.org/drawingml/2006/picture">
+                <pic:pic xmlns:pic="http://schemas.openxmlformats.org/drawingml/2006/picture">
+                  <pic:nvPicPr>
+                    <pic:cNvPr id="1306911946" name="Picture 1" descr="A screenshot of a computer program&#10;&#10;Description automatically generated"/>
+                    <pic:cNvPicPr/>
+                  </pic:nvPicPr>
+                  <pic:blipFill>
+                    <a:blip r:embed="rId13"/>
+                    <a:stretch>
+                      <a:fillRect/>
+                    </a:stretch>
+                  </pic:blipFill>
+                  <pic:spPr>
+                    <a:xfrm>
+                      <a:off x="0" y="0"/>
+                      <a:ext cx="5731510" cy="3550920"/>
+                    </a:xfrm>
+                    <a:prstGeom prst="rect">
+                      <a:avLst/>
+                    </a:prstGeom>
+                  </pic:spPr>
+                </pic:pic>
+              </a:graphicData>
+            </a:graphic>
+          </wp:inline>
+        </w:drawing>
+      </w:r>
+    </w:p>
+    <w:p>
+      <w:pPr>
+        <w:rPr>
+          <w:color w:val="000000" w:themeColor="text1"/>
+        </w:rPr>
+      </w:pPr>
+      <w:r>
+        <w:rPr>
+          <w:color w:val="000000" w:themeColor="text1"/>
+        </w:rPr>
+        <w:drawing>
+          <wp:inline distT="0" distB="0" distL="0" distR="0" wp14:anchorId="3EC5037C" wp14:editId="20AB1641">
+            <wp:extent cx="5731510" cy="4034790"/>
+            <wp:effectExtent l="0" t="0" r="2540" b="3810"/>
+            <wp:docPr id="1464404887" name="Picture 1" descr="A screenshot of a computer code&#10;&#10;Description automatically generated"/>
+            <wp:cNvGraphicFramePr>
+              <a:graphicFrameLocks xmlns:a="http://schemas.openxmlformats.org/drawingml/2006/main" noChangeAspect="1"/>
+            </wp:cNvGraphicFramePr>
+            <a:graphic xmlns:a="http://schemas.openxmlformats.org/drawingml/2006/main">
+              <a:graphicData uri="http://schemas.openxmlformats.org/drawingml/2006/picture">
+                <pic:pic xmlns:pic="http://schemas.openxmlformats.org/drawingml/2006/picture">
+                  <pic:nvPicPr>
+                    <pic:cNvPr id="1464404887" name="Picture 1" descr="A screenshot of a computer code&#10;&#10;Description automatically generated"/>
+                    <pic:cNvPicPr/>
+                  </pic:nvPicPr>
+                  <pic:blipFill>
+                    <a:blip r:embed="rId14"/>
+                    <a:stretch>
+                      <a:fillRect/>
+                    </a:stretch>
+                  </pic:blipFill>
+                  <pic:spPr>
+                    <a:xfrm>
+                      <a:off x="0" y="0"/>
+                      <a:ext cx="5731510" cy="4034790"/>
+                    </a:xfrm>
+                    <a:prstGeom prst="rect">
+                      <a:avLst/>
+                    </a:prstGeom>
+                  </pic:spPr>
+                </pic:pic>
+              </a:graphicData>
+            </a:graphic>
+          </wp:inline>
+        </w:drawing>
+      </w:r>
+    </w:p>
+    <w:p>
+      <w:pPr>
+        <w:rPr>
+          <w:color w:val="000000" w:themeColor="text1"/>
+        </w:rPr>
+      </w:pPr>
+      <w:r>
+        <w:rPr>
+          <w:color w:val="000000" w:themeColor="text1"/>
+        </w:rPr>
+        <w:lastRenderedPageBreak/>
+        <w:drawing>
+          <wp:inline distT="0" distB="0" distL="0" distR="0" wp14:anchorId="39BF11E5" wp14:editId="459F631B">
+            <wp:extent cx="5731510" cy="3882390"/>
+            <wp:effectExtent l="0" t="0" r="2540" b="3810"/>
+            <wp:docPr id="1932694283" name="Picture 1" descr="A diagram of a server model&#10;&#10;Description automatically generated"/>
+            <wp:cNvGraphicFramePr>
+              <a:graphicFrameLocks xmlns:a="http://schemas.openxmlformats.org/drawingml/2006/main" noChangeAspect="1"/>
+            </wp:cNvGraphicFramePr>
+            <a:graphic xmlns:a="http://schemas.openxmlformats.org/drawingml/2006/main">
+              <a:graphicData uri="http://schemas.openxmlformats.org/drawingml/2006/picture">
+                <pic:pic xmlns:pic="http://schemas.openxmlformats.org/drawingml/2006/picture">
+                  <pic:nvPicPr>
+                    <pic:cNvPr id="1932694283" name="Picture 1" descr="A diagram of a server model&#10;&#10;Description automatically generated"/>
+                    <pic:cNvPicPr/>
+                  </pic:nvPicPr>
+                  <pic:blipFill>
+                    <a:blip r:embed="rId15"/>
+                    <a:stretch>
+                      <a:fillRect/>
+                    </a:stretch>
+                  </pic:blipFill>
+                  <pic:spPr>
+                    <a:xfrm>
+                      <a:off x="0" y="0"/>
+                      <a:ext cx="5731510" cy="3882390"/>
+                    </a:xfrm>
+                    <a:prstGeom prst="rect">
+                      <a:avLst/>
+                    </a:prstGeom>
+                  </pic:spPr>
+                </pic:pic>
+              </a:graphicData>
+            </a:graphic>
+          </wp:inline>
+        </w:drawing>
+      </w:r>
+    </w:p>
+    <w:p>
+      <w:pPr>
+        <w:rPr>
+          <w:color w:val="000000" w:themeColor="text1"/>
+        </w:rPr>
+      </w:pPr>
+      <w:r>
+        <w:rPr>
+          <w:color w:val="000000" w:themeColor="text1"/>
+        </w:rPr>
+        <w:drawing>
+          <wp:inline distT="0" distB="0" distL="0" distR="0" wp14:anchorId="37DB4A70" wp14:editId="71956C30">
+            <wp:extent cx="5731510" cy="3639820"/>
+            <wp:effectExtent l="0" t="0" r="2540" b="0"/>
+            <wp:docPr id="690069780" name="Picture 1" descr="A diagram of communication with blue cubes and red lines&#10;&#10;Description automatically generated"/>
+            <wp:cNvGraphicFramePr>
+              <a:graphicFrameLocks xmlns:a="http://schemas.openxmlformats.org/drawingml/2006/main" noChangeAspect="1"/>
+            </wp:cNvGraphicFramePr>
+            <a:graphic xmlns:a="http://schemas.openxmlformats.org/drawingml/2006/main">
+              <a:graphicData uri="http://schemas.openxmlformats.org/drawingml/2006/picture">
+                <pic:pic xmlns:pic="http://schemas.openxmlformats.org/drawingml/2006/picture">
+                  <pic:nvPicPr>
+                    <pic:cNvPr id="690069780" name="Picture 1" descr="A diagram of communication with blue cubes and red lines&#10;&#10;Description automatically generated"/>
+                    <pic:cNvPicPr/>
+                  </pic:nvPicPr>
+                  <pic:blipFill>
+                    <a:blip r:embed="rId16"/>
+                    <a:stretch>
+                      <a:fillRect/>
+                    </a:stretch>
+                  </pic:blipFill>
+                  <pic:spPr>
+                    <a:xfrm>
+                      <a:off x="0" y="0"/>
+                      <a:ext cx="5731510" cy="3639820"/>
+                    </a:xfrm>
+                    <a:prstGeom prst="rect">
+                      <a:avLst/>
+                    </a:prstGeom>
+                  </pic:spPr>
+                </pic:pic>
+              </a:graphicData>
+            </a:graphic>
+          </wp:inline>
+        </w:drawing>
+      </w:r>
+    </w:p>
+    <w:p>
+      <w:pPr>
+        <w:rPr>
+          <w:color w:val="000000" w:themeColor="text1"/>
+        </w:rPr>
+      </w:pPr>
+      <w:r>
+        <w:rPr>
+          <w:color w:val="000000" w:themeColor="text1"/>
+        </w:rPr>
+        <w:lastRenderedPageBreak/>
+        <w:drawing>
+          <wp:inline distT="0" distB="0" distL="0" distR="0" wp14:anchorId="7DF05DD8" wp14:editId="0DD594ED">
+            <wp:extent cx="5731510" cy="4213860"/>
+            <wp:effectExtent l="0" t="0" r="2540" b="0"/>
+            <wp:docPr id="306750865" name="Picture 1" descr="A diagram of a server&#10;&#10;Description automatically generated"/>
+            <wp:cNvGraphicFramePr>
+              <a:graphicFrameLocks xmlns:a="http://schemas.openxmlformats.org/drawingml/2006/main" noChangeAspect="1"/>
+            </wp:cNvGraphicFramePr>
+            <a:graphic xmlns:a="http://schemas.openxmlformats.org/drawingml/2006/main">
+              <a:graphicData uri="http://schemas.openxmlformats.org/drawingml/2006/picture">
+                <pic:pic xmlns:pic="http://schemas.openxmlformats.org/drawingml/2006/picture">
+                  <pic:nvPicPr>
+                    <pic:cNvPr id="306750865" name="Picture 1" descr="A diagram of a server&#10;&#10;Description automatically generated"/>
+                    <pic:cNvPicPr/>
+                  </pic:nvPicPr>
+                  <pic:blipFill>
+                    <a:blip r:embed="rId17"/>
+                    <a:stretch>
+                      <a:fillRect/>
+                    </a:stretch>
+                  </pic:blipFill>
+                  <pic:spPr>
+                    <a:xfrm>
+                      <a:off x="0" y="0"/>
+                      <a:ext cx="5731510" cy="4213860"/>
+                    </a:xfrm>
+                    <a:prstGeom prst="rect">
+                      <a:avLst/>
+                    </a:prstGeom>
+                  </pic:spPr>
+                </pic:pic>
+              </a:graphicData>
+            </a:graphic>
+          </wp:inline>
+        </w:drawing>
+      </w:r>
+    </w:p>
+    <w:p>
+      <w:pPr>
+        <w:rPr>
+          <w:color w:val="000000" w:themeColor="text1"/>
+        </w:rPr>
+      </w:pPr>
+      <w:r>
+        <w:rPr>
+          <w:color w:val="000000" w:themeColor="text1"/>
+        </w:rPr>
+        <w:drawing>
+          <wp:inline distT="0" distB="0" distL="0" distR="0" wp14:anchorId="00F09FF1" wp14:editId="717C0A18">
+            <wp:extent cx="5731510" cy="4391660"/>
+            <wp:effectExtent l="0" t="0" r="2540" b="8890"/>
+            <wp:docPr id="848072887" name="Picture 1" descr="A diagram of a server&#10;&#10;Description automatically generated"/>
+            <wp:cNvGraphicFramePr>
+              <a:graphicFrameLocks xmlns:a="http://schemas.openxmlformats.org/drawingml/2006/main" noChangeAspect="1"/>
+            </wp:cNvGraphicFramePr>
+            <a:graphic xmlns:a="http://schemas.openxmlformats.org/drawingml/2006/main">
+              <a:graphicData uri="http://schemas.openxmlformats.org/drawingml/2006/picture">
+                <pic:pic xmlns:pic="http://schemas.openxmlformats.org/drawingml/2006/picture">
+                  <pic:nvPicPr>
+                    <pic:cNvPr id="848072887" name="Picture 1" descr="A diagram of a server&#10;&#10;Description automatically generated"/>
+                    <pic:cNvPicPr/>
+                  </pic:nvPicPr>
+                  <pic:blipFill>
+                    <a:blip r:embed="rId18"/>
+                    <a:stretch>
+                      <a:fillRect/>
+                    </a:stretch>
+                  </pic:blipFill>
+                  <pic:spPr>
+                    <a:xfrm>
+                      <a:off x="0" y="0"/>
+                      <a:ext cx="5731510" cy="4391660"/>
+                    </a:xfrm>
+                    <a:prstGeom prst="rect">
+                      <a:avLst/>
+                    </a:prstGeom>
+                  </pic:spPr>
+                </pic:pic>
+              </a:graphicData>
+            </a:graphic>
+          </wp:inline>
+        </w:drawing>
+      </w:r>
+    </w:p>
+    <w:p>
+      <w:hyperlink r:id="rId19" w:history="1">
+        <w:r>
+          <w:rPr>
+            <w:rStyle w:val="Hyperlink"/>
+          </w:rPr>
+          <w:t>Sockets Tutorial (rpi.edu)</w:t>
+        </w:r>
+      </w:hyperlink>
+    </w:p>
+    <w:p>
+      <w:pPr>
+        <w:rPr>
+          <w:b/>
+          <w:bCs/>
+          <w:u w:val="single"/>
+        </w:rPr>
+      </w:pPr>
+      <w:r>
+        <w:rPr>
+          <w:b/>
+          <w:bCs/>
+          <w:u w:val="single"/>
+        </w:rPr>
+        <w:t xml:space="preserve">What is </w:t>
+      </w:r>
+      <w:proofErr w:type="gramStart"/>
+      <w:r>
+        <w:rPr>
+          <w:b/>
+          <w:bCs/>
+          <w:u w:val="single"/>
+        </w:rPr>
+        <w:t>CGI</w:t>
+      </w:r>
+      <w:proofErr w:type="gramEnd"/>
+    </w:p>
+    <w:p>
+      <w:r>
+        <w:t xml:space="preserve">Now </w:t>
+      </w:r>
+      <w:proofErr w:type="gramStart"/>
+      <w:r>
+        <w:t>If</w:t>
+      </w:r>
+      <w:proofErr w:type="gramEnd"/>
+      <w:r>
+        <w:t xml:space="preserve"> you can read from STDIN and write to STDOUT, then you can write CGI scripts.  Here we </w:t>
+      </w:r>
+      <w:proofErr w:type="gramStart"/>
+      <w:r>
+        <w:t>focuses</w:t>
+      </w:r>
+      <w:proofErr w:type="gramEnd"/>
+      <w:r>
+        <w:t xml:space="preserve"> on writing CGI scripts to process HTML forms on the Web. </w:t>
+      </w:r>
+      <w:proofErr w:type="gramStart"/>
+      <w:r>
+        <w:t>So</w:t>
+      </w:r>
+      <w:proofErr w:type="gramEnd"/>
+      <w:r>
+        <w:t xml:space="preserve"> CGI is not a language, it is a simple protocol that can be used to communicate between web forms and your program. A CGI script can be written in any language that can read STDIN, write to STDOUT and read environment variables, i.e. virtually any programming language, including C, </w:t>
+      </w:r>
+      <w:proofErr w:type="spellStart"/>
+      <w:r>
+        <w:t>perl</w:t>
+      </w:r>
+      <w:proofErr w:type="spellEnd"/>
+      <w:r>
+        <w:t xml:space="preserve">, or even shell </w:t>
+      </w:r>
+      <w:proofErr w:type="spellStart"/>
+      <w:r>
+        <w:t>scritping</w:t>
+      </w:r>
+      <w:proofErr w:type="spellEnd"/>
+      <w:r>
+        <w:t>.</w:t>
+      </w:r>
+    </w:p>
+    <w:p>
+      <w:hyperlink r:id="rId20" w:history="1">
+        <w:r>
+          <w:rPr>
+            <w:rStyle w:val="Hyperlink"/>
+          </w:rPr>
+          <w:t>CGI Made Really Easy (jmarshall.com)</w:t>
+        </w:r>
+      </w:hyperlink>
+    </w:p>
+    <w:p>
+      <w:pPr>
+        <w:rPr>
+          <w:color w:val="000000" w:themeColor="text1"/>
+        </w:rPr>
+      </w:pPr>
+      <w:hyperlink r:id="rId21" w:history="1">
+        <w:r>
+          <w:rPr>
+            <w:rStyle w:val="Hyperlink"/>
+          </w:rPr>
+          <w:t>HTTP Made Really Easy (jmarshall.com)</w:t>
+        </w:r>
+      </w:hyperlink>
     </w:p>
     <w:sectPr>
       <w:pgSz w:w="11906" w:h="16838"/>

</xml_diff>

<commit_message>
Fixed binding to local host and printing out local host machine. Will focus on enabling server to listen for clients
</commit_message>
<xml_diff>
--- a/resources/resources.docx
+++ b/resources/resources.docx
@@ -588,7 +588,19 @@
           <w:rPr>
             <w:rStyle w:val="Hyperlink"/>
           </w:rPr>
-          <w:t>HTTP Made Really Easy (jmarshall.com)</w:t>
+          <w:t>HTTP Made</w:t>
+        </w:r>
+        <w:r>
+          <w:rPr>
+            <w:rStyle w:val="Hyperlink"/>
+          </w:rPr>
+          <w:t xml:space="preserve"> </w:t>
+        </w:r>
+        <w:r>
+          <w:rPr>
+            <w:rStyle w:val="Hyperlink"/>
+          </w:rPr>
+          <w:t>Really Easy (jmarshall.com)</w:t>
         </w:r>
       </w:hyperlink>
     </w:p>
@@ -619,6 +631,7 @@
       </w:pPr>
       <w:r>
         <w:rPr>
+          <w:noProof/>
           <w:color w:val="000000" w:themeColor="text1"/>
         </w:rPr>
         <w:drawing>
@@ -666,6 +679,7 @@
       </w:pPr>
       <w:r>
         <w:rPr>
+          <w:noProof/>
           <w:color w:val="000000" w:themeColor="text1"/>
         </w:rPr>
         <w:drawing>
@@ -713,6 +727,7 @@
       </w:pPr>
       <w:r>
         <w:rPr>
+          <w:noProof/>
           <w:color w:val="000000" w:themeColor="text1"/>
         </w:rPr>
         <w:lastRenderedPageBreak/>
@@ -756,11 +771,76 @@
     <w:p>
       <w:pPr>
         <w:rPr>
-          <w:color w:val="000000" w:themeColor="text1"/>
-        </w:rPr>
-      </w:pPr>
-      <w:r>
-        <w:rPr>
+          <w:b/>
+          <w:bCs/>
+          <w:color w:val="000000" w:themeColor="text1"/>
+          <w:u w:val="single"/>
+        </w:rPr>
+      </w:pPr>
+      <w:r>
+        <w:rPr>
+          <w:b/>
+          <w:bCs/>
+          <w:color w:val="000000" w:themeColor="text1"/>
+          <w:u w:val="single"/>
+        </w:rPr>
+        <w:t xml:space="preserve">Blocking and </w:t>
+      </w:r>
+      <w:proofErr w:type="spellStart"/>
+      <w:proofErr w:type="gramStart"/>
+      <w:r>
+        <w:rPr>
+          <w:b/>
+          <w:bCs/>
+          <w:color w:val="000000" w:themeColor="text1"/>
+          <w:u w:val="single"/>
+        </w:rPr>
+        <w:t>Non</w:t>
+      </w:r>
+      <w:proofErr w:type="gramEnd"/>
+      <w:r>
+        <w:rPr>
+          <w:b/>
+          <w:bCs/>
+          <w:color w:val="000000" w:themeColor="text1"/>
+          <w:u w:val="single"/>
+        </w:rPr>
+        <w:t xml:space="preserve"> blocking</w:t>
+      </w:r>
+      <w:proofErr w:type="spellEnd"/>
+    </w:p>
+    <w:p>
+      <w:pPr>
+        <w:rPr>
+          <w:color w:val="000000" w:themeColor="text1"/>
+        </w:rPr>
+      </w:pPr>
+      <w:hyperlink r:id="rId14" w:history="1">
+        <w:r>
+          <w:rPr>
+            <w:rStyle w:val="Hyperlink"/>
+          </w:rPr>
+          <w:t xml:space="preserve">Blocking and Non-Blocking in Node.js - </w:t>
+        </w:r>
+        <w:proofErr w:type="spellStart"/>
+        <w:r>
+          <w:rPr>
+            <w:rStyle w:val="Hyperlink"/>
+          </w:rPr>
+          <w:t>GeeksforGeeks</w:t>
+        </w:r>
+        <w:proofErr w:type="spellEnd"/>
+      </w:hyperlink>
+    </w:p>
+    <w:p>
+      <w:pPr>
+        <w:rPr>
+          <w:color w:val="000000" w:themeColor="text1"/>
+        </w:rPr>
+      </w:pPr>
+      <w:r>
+        <w:rPr>
+          <w:noProof/>
           <w:color w:val="000000" w:themeColor="text1"/>
         </w:rPr>
         <w:drawing>
@@ -779,7 +859,7 @@
                     <pic:cNvPicPr/>
                   </pic:nvPicPr>
                   <pic:blipFill>
-                    <a:blip r:embed="rId14"/>
+                    <a:blip r:embed="rId15"/>
                     <a:stretch>
                       <a:fillRect/>
                     </a:stretch>
@@ -808,6 +888,7 @@
       </w:pPr>
       <w:r>
         <w:rPr>
+          <w:noProof/>
           <w:color w:val="000000" w:themeColor="text1"/>
         </w:rPr>
         <w:lastRenderedPageBreak/>
@@ -827,7 +908,7 @@
                     <pic:cNvPicPr/>
                   </pic:nvPicPr>
                   <pic:blipFill>
-                    <a:blip r:embed="rId15"/>
+                    <a:blip r:embed="rId16"/>
                     <a:stretch>
                       <a:fillRect/>
                     </a:stretch>
@@ -856,6 +937,7 @@
       </w:pPr>
       <w:r>
         <w:rPr>
+          <w:noProof/>
           <w:color w:val="000000" w:themeColor="text1"/>
         </w:rPr>
         <w:drawing>
@@ -874,7 +956,7 @@
                     <pic:cNvPicPr/>
                   </pic:nvPicPr>
                   <pic:blipFill>
-                    <a:blip r:embed="rId16"/>
+                    <a:blip r:embed="rId17"/>
                     <a:stretch>
                       <a:fillRect/>
                     </a:stretch>
@@ -903,6 +985,7 @@
       </w:pPr>
       <w:r>
         <w:rPr>
+          <w:noProof/>
           <w:color w:val="000000" w:themeColor="text1"/>
         </w:rPr>
         <w:lastRenderedPageBreak/>
@@ -922,7 +1005,7 @@
                     <pic:cNvPicPr/>
                   </pic:nvPicPr>
                   <pic:blipFill>
-                    <a:blip r:embed="rId17"/>
+                    <a:blip r:embed="rId18"/>
                     <a:stretch>
                       <a:fillRect/>
                     </a:stretch>
@@ -951,6 +1034,7 @@
       </w:pPr>
       <w:r>
         <w:rPr>
+          <w:noProof/>
           <w:color w:val="000000" w:themeColor="text1"/>
         </w:rPr>
         <w:drawing>
@@ -969,7 +1053,7 @@
                     <pic:cNvPicPr/>
                   </pic:nvPicPr>
                   <pic:blipFill>
-                    <a:blip r:embed="rId18"/>
+                    <a:blip r:embed="rId19"/>
                     <a:stretch>
                       <a:fillRect/>
                     </a:stretch>
@@ -991,7 +1075,792 @@
       </w:r>
     </w:p>
     <w:p>
-      <w:hyperlink r:id="rId19" w:history="1">
+      <w:pPr>
+        <w:rPr>
+          <w:color w:val="000000" w:themeColor="text1"/>
+        </w:rPr>
+      </w:pPr>
+      <w:r>
+        <w:rPr>
+          <w:color w:val="000000" w:themeColor="text1"/>
+        </w:rPr>
+        <w:lastRenderedPageBreak/>
+        <w:drawing>
+          <wp:inline distT="0" distB="0" distL="0" distR="0" wp14:anchorId="3D46153E" wp14:editId="22658283">
+            <wp:extent cx="5731510" cy="1071880"/>
+            <wp:effectExtent l="0" t="0" r="2540" b="0"/>
+            <wp:docPr id="177632956" name="Picture 1"/>
+            <wp:cNvGraphicFramePr>
+              <a:graphicFrameLocks xmlns:a="http://schemas.openxmlformats.org/drawingml/2006/main" noChangeAspect="1"/>
+            </wp:cNvGraphicFramePr>
+            <a:graphic xmlns:a="http://schemas.openxmlformats.org/drawingml/2006/main">
+              <a:graphicData uri="http://schemas.openxmlformats.org/drawingml/2006/picture">
+                <pic:pic xmlns:pic="http://schemas.openxmlformats.org/drawingml/2006/picture">
+                  <pic:nvPicPr>
+                    <pic:cNvPr id="177632956" name=""/>
+                    <pic:cNvPicPr/>
+                  </pic:nvPicPr>
+                  <pic:blipFill>
+                    <a:blip r:embed="rId20"/>
+                    <a:stretch>
+                      <a:fillRect/>
+                    </a:stretch>
+                  </pic:blipFill>
+                  <pic:spPr>
+                    <a:xfrm>
+                      <a:off x="0" y="0"/>
+                      <a:ext cx="5731510" cy="1071880"/>
+                    </a:xfrm>
+                    <a:prstGeom prst="rect">
+                      <a:avLst/>
+                    </a:prstGeom>
+                  </pic:spPr>
+                </pic:pic>
+              </a:graphicData>
+            </a:graphic>
+          </wp:inline>
+        </w:drawing>
+      </w:r>
+    </w:p>
+    <w:p>
+      <w:pPr>
+        <w:rPr>
+          <w:color w:val="000000" w:themeColor="text1"/>
+        </w:rPr>
+      </w:pPr>
+      <w:r>
+        <w:rPr>
+          <w:color w:val="000000" w:themeColor="text1"/>
+        </w:rPr>
+        <w:drawing>
+          <wp:inline distT="0" distB="0" distL="0" distR="0" wp14:anchorId="50DDD966" wp14:editId="72AD8E80">
+            <wp:extent cx="5731510" cy="1377315"/>
+            <wp:effectExtent l="0" t="0" r="2540" b="0"/>
+            <wp:docPr id="643187747" name="Picture 1" descr="A white text with black text&#10;&#10;Description automatically generated"/>
+            <wp:cNvGraphicFramePr>
+              <a:graphicFrameLocks xmlns:a="http://schemas.openxmlformats.org/drawingml/2006/main" noChangeAspect="1"/>
+            </wp:cNvGraphicFramePr>
+            <a:graphic xmlns:a="http://schemas.openxmlformats.org/drawingml/2006/main">
+              <a:graphicData uri="http://schemas.openxmlformats.org/drawingml/2006/picture">
+                <pic:pic xmlns:pic="http://schemas.openxmlformats.org/drawingml/2006/picture">
+                  <pic:nvPicPr>
+                    <pic:cNvPr id="643187747" name="Picture 1" descr="A white text with black text&#10;&#10;Description automatically generated"/>
+                    <pic:cNvPicPr/>
+                  </pic:nvPicPr>
+                  <pic:blipFill>
+                    <a:blip r:embed="rId21"/>
+                    <a:stretch>
+                      <a:fillRect/>
+                    </a:stretch>
+                  </pic:blipFill>
+                  <pic:spPr>
+                    <a:xfrm>
+                      <a:off x="0" y="0"/>
+                      <a:ext cx="5731510" cy="1377315"/>
+                    </a:xfrm>
+                    <a:prstGeom prst="rect">
+                      <a:avLst/>
+                    </a:prstGeom>
+                  </pic:spPr>
+                </pic:pic>
+              </a:graphicData>
+            </a:graphic>
+          </wp:inline>
+        </w:drawing>
+      </w:r>
+    </w:p>
+    <w:p>
+      <w:pPr>
+        <w:rPr>
+          <w:color w:val="000000" w:themeColor="text1"/>
+        </w:rPr>
+      </w:pPr>
+      <w:r>
+        <w:rPr>
+          <w:color w:val="000000" w:themeColor="text1"/>
+        </w:rPr>
+        <w:drawing>
+          <wp:inline distT="0" distB="0" distL="0" distR="0" wp14:anchorId="7A6DBEA2" wp14:editId="53C06180">
+            <wp:extent cx="5731510" cy="1379855"/>
+            <wp:effectExtent l="0" t="0" r="2540" b="0"/>
+            <wp:docPr id="202193584" name="Picture 1" descr="A white paper with black text&#10;&#10;Description automatically generated"/>
+            <wp:cNvGraphicFramePr>
+              <a:graphicFrameLocks xmlns:a="http://schemas.openxmlformats.org/drawingml/2006/main" noChangeAspect="1"/>
+            </wp:cNvGraphicFramePr>
+            <a:graphic xmlns:a="http://schemas.openxmlformats.org/drawingml/2006/main">
+              <a:graphicData uri="http://schemas.openxmlformats.org/drawingml/2006/picture">
+                <pic:pic xmlns:pic="http://schemas.openxmlformats.org/drawingml/2006/picture">
+                  <pic:nvPicPr>
+                    <pic:cNvPr id="202193584" name="Picture 1" descr="A white paper with black text&#10;&#10;Description automatically generated"/>
+                    <pic:cNvPicPr/>
+                  </pic:nvPicPr>
+                  <pic:blipFill>
+                    <a:blip r:embed="rId22"/>
+                    <a:stretch>
+                      <a:fillRect/>
+                    </a:stretch>
+                  </pic:blipFill>
+                  <pic:spPr>
+                    <a:xfrm>
+                      <a:off x="0" y="0"/>
+                      <a:ext cx="5731510" cy="1379855"/>
+                    </a:xfrm>
+                    <a:prstGeom prst="rect">
+                      <a:avLst/>
+                    </a:prstGeom>
+                  </pic:spPr>
+                </pic:pic>
+              </a:graphicData>
+            </a:graphic>
+          </wp:inline>
+        </w:drawing>
+      </w:r>
+    </w:p>
+    <w:p>
+      <w:pPr>
+        <w:rPr>
+          <w:color w:val="000000" w:themeColor="text1"/>
+        </w:rPr>
+      </w:pPr>
+      <w:r>
+        <w:rPr>
+          <w:color w:val="000000" w:themeColor="text1"/>
+        </w:rPr>
+        <w:drawing>
+          <wp:inline distT="0" distB="0" distL="0" distR="0" wp14:anchorId="4B838C52" wp14:editId="3D6BBCEF">
+            <wp:extent cx="5731510" cy="1677035"/>
+            <wp:effectExtent l="0" t="0" r="2540" b="0"/>
+            <wp:docPr id="708126895" name="Picture 1"/>
+            <wp:cNvGraphicFramePr>
+              <a:graphicFrameLocks xmlns:a="http://schemas.openxmlformats.org/drawingml/2006/main" noChangeAspect="1"/>
+            </wp:cNvGraphicFramePr>
+            <a:graphic xmlns:a="http://schemas.openxmlformats.org/drawingml/2006/main">
+              <a:graphicData uri="http://schemas.openxmlformats.org/drawingml/2006/picture">
+                <pic:pic xmlns:pic="http://schemas.openxmlformats.org/drawingml/2006/picture">
+                  <pic:nvPicPr>
+                    <pic:cNvPr id="708126895" name=""/>
+                    <pic:cNvPicPr/>
+                  </pic:nvPicPr>
+                  <pic:blipFill>
+                    <a:blip r:embed="rId23"/>
+                    <a:stretch>
+                      <a:fillRect/>
+                    </a:stretch>
+                  </pic:blipFill>
+                  <pic:spPr>
+                    <a:xfrm>
+                      <a:off x="0" y="0"/>
+                      <a:ext cx="5731510" cy="1677035"/>
+                    </a:xfrm>
+                    <a:prstGeom prst="rect">
+                      <a:avLst/>
+                    </a:prstGeom>
+                  </pic:spPr>
+                </pic:pic>
+              </a:graphicData>
+            </a:graphic>
+          </wp:inline>
+        </w:drawing>
+      </w:r>
+    </w:p>
+    <w:p>
+      <w:pPr>
+        <w:rPr>
+          <w:color w:val="000000" w:themeColor="text1"/>
+        </w:rPr>
+      </w:pPr>
+      <w:r>
+        <w:rPr>
+          <w:color w:val="000000" w:themeColor="text1"/>
+        </w:rPr>
+        <w:drawing>
+          <wp:inline distT="0" distB="0" distL="0" distR="0" wp14:anchorId="0A060E23" wp14:editId="64907093">
+            <wp:extent cx="5731510" cy="1096645"/>
+            <wp:effectExtent l="0" t="0" r="2540" b="8255"/>
+            <wp:docPr id="1410391744" name="Picture 1"/>
+            <wp:cNvGraphicFramePr>
+              <a:graphicFrameLocks xmlns:a="http://schemas.openxmlformats.org/drawingml/2006/main" noChangeAspect="1"/>
+            </wp:cNvGraphicFramePr>
+            <a:graphic xmlns:a="http://schemas.openxmlformats.org/drawingml/2006/main">
+              <a:graphicData uri="http://schemas.openxmlformats.org/drawingml/2006/picture">
+                <pic:pic xmlns:pic="http://schemas.openxmlformats.org/drawingml/2006/picture">
+                  <pic:nvPicPr>
+                    <pic:cNvPr id="1410391744" name=""/>
+                    <pic:cNvPicPr/>
+                  </pic:nvPicPr>
+                  <pic:blipFill>
+                    <a:blip r:embed="rId24"/>
+                    <a:stretch>
+                      <a:fillRect/>
+                    </a:stretch>
+                  </pic:blipFill>
+                  <pic:spPr>
+                    <a:xfrm>
+                      <a:off x="0" y="0"/>
+                      <a:ext cx="5731510" cy="1096645"/>
+                    </a:xfrm>
+                    <a:prstGeom prst="rect">
+                      <a:avLst/>
+                    </a:prstGeom>
+                  </pic:spPr>
+                </pic:pic>
+              </a:graphicData>
+            </a:graphic>
+          </wp:inline>
+        </w:drawing>
+      </w:r>
+    </w:p>
+    <w:p>
+      <w:pPr>
+        <w:rPr>
+          <w:color w:val="000000" w:themeColor="text1"/>
+        </w:rPr>
+      </w:pPr>
+      <w:r>
+        <w:rPr>
+          <w:color w:val="000000" w:themeColor="text1"/>
+        </w:rPr>
+        <w:drawing>
+          <wp:inline distT="0" distB="0" distL="0" distR="0" wp14:anchorId="33C896A7" wp14:editId="3DE81B33">
+            <wp:extent cx="5731510" cy="981075"/>
+            <wp:effectExtent l="0" t="0" r="2540" b="9525"/>
+            <wp:docPr id="1038780434" name="Picture 1"/>
+            <wp:cNvGraphicFramePr>
+              <a:graphicFrameLocks xmlns:a="http://schemas.openxmlformats.org/drawingml/2006/main" noChangeAspect="1"/>
+            </wp:cNvGraphicFramePr>
+            <a:graphic xmlns:a="http://schemas.openxmlformats.org/drawingml/2006/main">
+              <a:graphicData uri="http://schemas.openxmlformats.org/drawingml/2006/picture">
+                <pic:pic xmlns:pic="http://schemas.openxmlformats.org/drawingml/2006/picture">
+                  <pic:nvPicPr>
+                    <pic:cNvPr id="1038780434" name=""/>
+                    <pic:cNvPicPr/>
+                  </pic:nvPicPr>
+                  <pic:blipFill>
+                    <a:blip r:embed="rId25"/>
+                    <a:stretch>
+                      <a:fillRect/>
+                    </a:stretch>
+                  </pic:blipFill>
+                  <pic:spPr>
+                    <a:xfrm>
+                      <a:off x="0" y="0"/>
+                      <a:ext cx="5731510" cy="981075"/>
+                    </a:xfrm>
+                    <a:prstGeom prst="rect">
+                      <a:avLst/>
+                    </a:prstGeom>
+                  </pic:spPr>
+                </pic:pic>
+              </a:graphicData>
+            </a:graphic>
+          </wp:inline>
+        </w:drawing>
+      </w:r>
+    </w:p>
+    <w:p>
+      <w:pPr>
+        <w:rPr>
+          <w:color w:val="000000" w:themeColor="text1"/>
+        </w:rPr>
+      </w:pPr>
+      <w:r>
+        <w:rPr>
+          <w:color w:val="000000" w:themeColor="text1"/>
+        </w:rPr>
+        <w:t xml:space="preserve">Now </w:t>
+      </w:r>
+      <w:proofErr w:type="gramStart"/>
+      <w:r>
+        <w:rPr>
+          <w:color w:val="000000" w:themeColor="text1"/>
+        </w:rPr>
+        <w:t>lets</w:t>
+      </w:r>
+      <w:proofErr w:type="gramEnd"/>
+      <w:r>
+        <w:rPr>
+          <w:color w:val="000000" w:themeColor="text1"/>
+        </w:rPr>
+        <w:t xml:space="preserve"> see an example of creating a socket An example server code is:</w:t>
+      </w:r>
+    </w:p>
+    <w:p>
+      <w:pPr>
+        <w:rPr>
+          <w:color w:val="000000" w:themeColor="text1"/>
+        </w:rPr>
+      </w:pPr>
+      <w:r>
+        <w:rPr>
+          <w:color w:val="000000" w:themeColor="text1"/>
+        </w:rPr>
+        <w:lastRenderedPageBreak/>
+        <w:drawing>
+          <wp:inline distT="0" distB="0" distL="0" distR="0" wp14:anchorId="55957509" wp14:editId="61B7BB4D">
+            <wp:extent cx="5306165" cy="6935168"/>
+            <wp:effectExtent l="0" t="0" r="8890" b="0"/>
+            <wp:docPr id="2093874938" name="Picture 1"/>
+            <wp:cNvGraphicFramePr>
+              <a:graphicFrameLocks xmlns:a="http://schemas.openxmlformats.org/drawingml/2006/main" noChangeAspect="1"/>
+            </wp:cNvGraphicFramePr>
+            <a:graphic xmlns:a="http://schemas.openxmlformats.org/drawingml/2006/main">
+              <a:graphicData uri="http://schemas.openxmlformats.org/drawingml/2006/picture">
+                <pic:pic xmlns:pic="http://schemas.openxmlformats.org/drawingml/2006/picture">
+                  <pic:nvPicPr>
+                    <pic:cNvPr id="2093874938" name=""/>
+                    <pic:cNvPicPr/>
+                  </pic:nvPicPr>
+                  <pic:blipFill>
+                    <a:blip r:embed="rId26"/>
+                    <a:stretch>
+                      <a:fillRect/>
+                    </a:stretch>
+                  </pic:blipFill>
+                  <pic:spPr>
+                    <a:xfrm>
+                      <a:off x="0" y="0"/>
+                      <a:ext cx="5306165" cy="6935168"/>
+                    </a:xfrm>
+                    <a:prstGeom prst="rect">
+                      <a:avLst/>
+                    </a:prstGeom>
+                  </pic:spPr>
+                </pic:pic>
+              </a:graphicData>
+            </a:graphic>
+          </wp:inline>
+        </w:drawing>
+      </w:r>
+    </w:p>
+    <w:p>
+      <w:pPr>
+        <w:rPr>
+          <w:color w:val="000000" w:themeColor="text1"/>
+        </w:rPr>
+      </w:pPr>
+      <w:r>
+        <w:rPr>
+          <w:color w:val="000000" w:themeColor="text1"/>
+        </w:rPr>
+        <w:lastRenderedPageBreak/>
+        <w:drawing>
+          <wp:inline distT="0" distB="0" distL="0" distR="0" wp14:anchorId="63F0E314" wp14:editId="31059196">
+            <wp:extent cx="5731510" cy="2150110"/>
+            <wp:effectExtent l="0" t="0" r="2540" b="2540"/>
+            <wp:docPr id="1869890541" name="Picture 1"/>
+            <wp:cNvGraphicFramePr>
+              <a:graphicFrameLocks xmlns:a="http://schemas.openxmlformats.org/drawingml/2006/main" noChangeAspect="1"/>
+            </wp:cNvGraphicFramePr>
+            <a:graphic xmlns:a="http://schemas.openxmlformats.org/drawingml/2006/main">
+              <a:graphicData uri="http://schemas.openxmlformats.org/drawingml/2006/picture">
+                <pic:pic xmlns:pic="http://schemas.openxmlformats.org/drawingml/2006/picture">
+                  <pic:nvPicPr>
+                    <pic:cNvPr id="1869890541" name=""/>
+                    <pic:cNvPicPr/>
+                  </pic:nvPicPr>
+                  <pic:blipFill>
+                    <a:blip r:embed="rId27"/>
+                    <a:stretch>
+                      <a:fillRect/>
+                    </a:stretch>
+                  </pic:blipFill>
+                  <pic:spPr>
+                    <a:xfrm>
+                      <a:off x="0" y="0"/>
+                      <a:ext cx="5731510" cy="2150110"/>
+                    </a:xfrm>
+                    <a:prstGeom prst="rect">
+                      <a:avLst/>
+                    </a:prstGeom>
+                  </pic:spPr>
+                </pic:pic>
+              </a:graphicData>
+            </a:graphic>
+          </wp:inline>
+        </w:drawing>
+      </w:r>
+    </w:p>
+    <w:p>
+      <w:pPr>
+        <w:rPr>
+          <w:color w:val="000000" w:themeColor="text1"/>
+        </w:rPr>
+      </w:pPr>
+      <w:r>
+        <w:rPr>
+          <w:color w:val="000000" w:themeColor="text1"/>
+        </w:rPr>
+        <w:drawing>
+          <wp:inline distT="0" distB="0" distL="0" distR="0" wp14:anchorId="2754C900" wp14:editId="65014E92">
+            <wp:extent cx="5731510" cy="1464945"/>
+            <wp:effectExtent l="0" t="0" r="2540" b="1905"/>
+            <wp:docPr id="989447268" name="Picture 1"/>
+            <wp:cNvGraphicFramePr>
+              <a:graphicFrameLocks xmlns:a="http://schemas.openxmlformats.org/drawingml/2006/main" noChangeAspect="1"/>
+            </wp:cNvGraphicFramePr>
+            <a:graphic xmlns:a="http://schemas.openxmlformats.org/drawingml/2006/main">
+              <a:graphicData uri="http://schemas.openxmlformats.org/drawingml/2006/picture">
+                <pic:pic xmlns:pic="http://schemas.openxmlformats.org/drawingml/2006/picture">
+                  <pic:nvPicPr>
+                    <pic:cNvPr id="989447268" name=""/>
+                    <pic:cNvPicPr/>
+                  </pic:nvPicPr>
+                  <pic:blipFill>
+                    <a:blip r:embed="rId28"/>
+                    <a:stretch>
+                      <a:fillRect/>
+                    </a:stretch>
+                  </pic:blipFill>
+                  <pic:spPr>
+                    <a:xfrm>
+                      <a:off x="0" y="0"/>
+                      <a:ext cx="5731510" cy="1464945"/>
+                    </a:xfrm>
+                    <a:prstGeom prst="rect">
+                      <a:avLst/>
+                    </a:prstGeom>
+                  </pic:spPr>
+                </pic:pic>
+              </a:graphicData>
+            </a:graphic>
+          </wp:inline>
+        </w:drawing>
+      </w:r>
+    </w:p>
+    <w:p>
+      <w:pPr>
+        <w:rPr>
+          <w:color w:val="000000" w:themeColor="text1"/>
+        </w:rPr>
+      </w:pPr>
+      <w:r>
+        <w:rPr>
+          <w:color w:val="000000" w:themeColor="text1"/>
+        </w:rPr>
+        <w:drawing>
+          <wp:inline distT="0" distB="0" distL="0" distR="0" wp14:anchorId="1C138DE1" wp14:editId="32A36BEB">
+            <wp:extent cx="5731510" cy="1364615"/>
+            <wp:effectExtent l="0" t="0" r="2540" b="6985"/>
+            <wp:docPr id="62407757" name="Picture 1"/>
+            <wp:cNvGraphicFramePr>
+              <a:graphicFrameLocks xmlns:a="http://schemas.openxmlformats.org/drawingml/2006/main" noChangeAspect="1"/>
+            </wp:cNvGraphicFramePr>
+            <a:graphic xmlns:a="http://schemas.openxmlformats.org/drawingml/2006/main">
+              <a:graphicData uri="http://schemas.openxmlformats.org/drawingml/2006/picture">
+                <pic:pic xmlns:pic="http://schemas.openxmlformats.org/drawingml/2006/picture">
+                  <pic:nvPicPr>
+                    <pic:cNvPr id="62407757" name=""/>
+                    <pic:cNvPicPr/>
+                  </pic:nvPicPr>
+                  <pic:blipFill>
+                    <a:blip r:embed="rId29"/>
+                    <a:stretch>
+                      <a:fillRect/>
+                    </a:stretch>
+                  </pic:blipFill>
+                  <pic:spPr>
+                    <a:xfrm>
+                      <a:off x="0" y="0"/>
+                      <a:ext cx="5731510" cy="1364615"/>
+                    </a:xfrm>
+                    <a:prstGeom prst="rect">
+                      <a:avLst/>
+                    </a:prstGeom>
+                  </pic:spPr>
+                </pic:pic>
+              </a:graphicData>
+            </a:graphic>
+          </wp:inline>
+        </w:drawing>
+      </w:r>
+    </w:p>
+    <w:p>
+      <w:pPr>
+        <w:rPr>
+          <w:color w:val="000000" w:themeColor="text1"/>
+        </w:rPr>
+      </w:pPr>
+      <w:r>
+        <w:rPr>
+          <w:color w:val="000000" w:themeColor="text1"/>
+        </w:rPr>
+        <w:drawing>
+          <wp:inline distT="0" distB="0" distL="0" distR="0" wp14:anchorId="6BB8DBCE" wp14:editId="08E65477">
+            <wp:extent cx="5731510" cy="527050"/>
+            <wp:effectExtent l="0" t="0" r="2540" b="6350"/>
+            <wp:docPr id="115720381" name="Picture 1"/>
+            <wp:cNvGraphicFramePr>
+              <a:graphicFrameLocks xmlns:a="http://schemas.openxmlformats.org/drawingml/2006/main" noChangeAspect="1"/>
+            </wp:cNvGraphicFramePr>
+            <a:graphic xmlns:a="http://schemas.openxmlformats.org/drawingml/2006/main">
+              <a:graphicData uri="http://schemas.openxmlformats.org/drawingml/2006/picture">
+                <pic:pic xmlns:pic="http://schemas.openxmlformats.org/drawingml/2006/picture">
+                  <pic:nvPicPr>
+                    <pic:cNvPr id="115720381" name=""/>
+                    <pic:cNvPicPr/>
+                  </pic:nvPicPr>
+                  <pic:blipFill>
+                    <a:blip r:embed="rId30"/>
+                    <a:stretch>
+                      <a:fillRect/>
+                    </a:stretch>
+                  </pic:blipFill>
+                  <pic:spPr>
+                    <a:xfrm>
+                      <a:off x="0" y="0"/>
+                      <a:ext cx="5731510" cy="527050"/>
+                    </a:xfrm>
+                    <a:prstGeom prst="rect">
+                      <a:avLst/>
+                    </a:prstGeom>
+                  </pic:spPr>
+                </pic:pic>
+              </a:graphicData>
+            </a:graphic>
+          </wp:inline>
+        </w:drawing>
+      </w:r>
+    </w:p>
+    <w:p>
+      <w:pPr>
+        <w:rPr>
+          <w:color w:val="000000" w:themeColor="text1"/>
+        </w:rPr>
+      </w:pPr>
+      <w:r>
+        <w:rPr>
+          <w:color w:val="000000" w:themeColor="text1"/>
+        </w:rPr>
+        <w:lastRenderedPageBreak/>
+        <w:drawing>
+          <wp:inline distT="0" distB="0" distL="0" distR="0" wp14:anchorId="606BAF67" wp14:editId="2693A465">
+            <wp:extent cx="5731510" cy="3721100"/>
+            <wp:effectExtent l="0" t="0" r="2540" b="0"/>
+            <wp:docPr id="519773332" name="Picture 1"/>
+            <wp:cNvGraphicFramePr>
+              <a:graphicFrameLocks xmlns:a="http://schemas.openxmlformats.org/drawingml/2006/main" noChangeAspect="1"/>
+            </wp:cNvGraphicFramePr>
+            <a:graphic xmlns:a="http://schemas.openxmlformats.org/drawingml/2006/main">
+              <a:graphicData uri="http://schemas.openxmlformats.org/drawingml/2006/picture">
+                <pic:pic xmlns:pic="http://schemas.openxmlformats.org/drawingml/2006/picture">
+                  <pic:nvPicPr>
+                    <pic:cNvPr id="519773332" name=""/>
+                    <pic:cNvPicPr/>
+                  </pic:nvPicPr>
+                  <pic:blipFill>
+                    <a:blip r:embed="rId31"/>
+                    <a:stretch>
+                      <a:fillRect/>
+                    </a:stretch>
+                  </pic:blipFill>
+                  <pic:spPr>
+                    <a:xfrm>
+                      <a:off x="0" y="0"/>
+                      <a:ext cx="5731510" cy="3721100"/>
+                    </a:xfrm>
+                    <a:prstGeom prst="rect">
+                      <a:avLst/>
+                    </a:prstGeom>
+                  </pic:spPr>
+                </pic:pic>
+              </a:graphicData>
+            </a:graphic>
+          </wp:inline>
+        </w:drawing>
+      </w:r>
+    </w:p>
+    <w:p>
+      <w:pPr>
+        <w:rPr>
+          <w:color w:val="000000" w:themeColor="text1"/>
+        </w:rPr>
+      </w:pPr>
+      <w:r>
+        <w:rPr>
+          <w:color w:val="000000" w:themeColor="text1"/>
+        </w:rPr>
+        <w:drawing>
+          <wp:inline distT="0" distB="0" distL="0" distR="0" wp14:anchorId="11F18F3B" wp14:editId="789EB3BA">
+            <wp:extent cx="5731510" cy="3313430"/>
+            <wp:effectExtent l="0" t="0" r="2540" b="1270"/>
+            <wp:docPr id="1846201769" name="Picture 1"/>
+            <wp:cNvGraphicFramePr>
+              <a:graphicFrameLocks xmlns:a="http://schemas.openxmlformats.org/drawingml/2006/main" noChangeAspect="1"/>
+            </wp:cNvGraphicFramePr>
+            <a:graphic xmlns:a="http://schemas.openxmlformats.org/drawingml/2006/main">
+              <a:graphicData uri="http://schemas.openxmlformats.org/drawingml/2006/picture">
+                <pic:pic xmlns:pic="http://schemas.openxmlformats.org/drawingml/2006/picture">
+                  <pic:nvPicPr>
+                    <pic:cNvPr id="1846201769" name=""/>
+                    <pic:cNvPicPr/>
+                  </pic:nvPicPr>
+                  <pic:blipFill>
+                    <a:blip r:embed="rId32"/>
+                    <a:stretch>
+                      <a:fillRect/>
+                    </a:stretch>
+                  </pic:blipFill>
+                  <pic:spPr>
+                    <a:xfrm>
+                      <a:off x="0" y="0"/>
+                      <a:ext cx="5731510" cy="3313430"/>
+                    </a:xfrm>
+                    <a:prstGeom prst="rect">
+                      <a:avLst/>
+                    </a:prstGeom>
+                  </pic:spPr>
+                </pic:pic>
+              </a:graphicData>
+            </a:graphic>
+          </wp:inline>
+        </w:drawing>
+      </w:r>
+    </w:p>
+    <w:p>
+      <w:pPr>
+        <w:rPr>
+          <w:color w:val="000000" w:themeColor="text1"/>
+        </w:rPr>
+      </w:pPr>
+      <w:r>
+        <w:rPr>
+          <w:color w:val="000000" w:themeColor="text1"/>
+        </w:rPr>
+        <w:lastRenderedPageBreak/>
+        <w:drawing>
+          <wp:inline distT="0" distB="0" distL="0" distR="0" wp14:anchorId="302139E6" wp14:editId="58A7A256">
+            <wp:extent cx="5731510" cy="3931285"/>
+            <wp:effectExtent l="0" t="0" r="2540" b="0"/>
+            <wp:docPr id="1859131276" name="Picture 1"/>
+            <wp:cNvGraphicFramePr>
+              <a:graphicFrameLocks xmlns:a="http://schemas.openxmlformats.org/drawingml/2006/main" noChangeAspect="1"/>
+            </wp:cNvGraphicFramePr>
+            <a:graphic xmlns:a="http://schemas.openxmlformats.org/drawingml/2006/main">
+              <a:graphicData uri="http://schemas.openxmlformats.org/drawingml/2006/picture">
+                <pic:pic xmlns:pic="http://schemas.openxmlformats.org/drawingml/2006/picture">
+                  <pic:nvPicPr>
+                    <pic:cNvPr id="1859131276" name=""/>
+                    <pic:cNvPicPr/>
+                  </pic:nvPicPr>
+                  <pic:blipFill>
+                    <a:blip r:embed="rId33"/>
+                    <a:stretch>
+                      <a:fillRect/>
+                    </a:stretch>
+                  </pic:blipFill>
+                  <pic:spPr>
+                    <a:xfrm>
+                      <a:off x="0" y="0"/>
+                      <a:ext cx="5731510" cy="3931285"/>
+                    </a:xfrm>
+                    <a:prstGeom prst="rect">
+                      <a:avLst/>
+                    </a:prstGeom>
+                  </pic:spPr>
+                </pic:pic>
+              </a:graphicData>
+            </a:graphic>
+          </wp:inline>
+        </w:drawing>
+      </w:r>
+    </w:p>
+    <w:p>
+      <w:pPr>
+        <w:rPr>
+          <w:color w:val="000000" w:themeColor="text1"/>
+        </w:rPr>
+      </w:pPr>
+      <w:r>
+        <w:rPr>
+          <w:color w:val="000000" w:themeColor="text1"/>
+        </w:rPr>
+        <w:drawing>
+          <wp:inline distT="0" distB="0" distL="0" distR="0" wp14:anchorId="2D8B5E02" wp14:editId="74CA3643">
+            <wp:extent cx="5731510" cy="3672840"/>
+            <wp:effectExtent l="0" t="0" r="2540" b="3810"/>
+            <wp:docPr id="433979831" name="Picture 1"/>
+            <wp:cNvGraphicFramePr>
+              <a:graphicFrameLocks xmlns:a="http://schemas.openxmlformats.org/drawingml/2006/main" noChangeAspect="1"/>
+            </wp:cNvGraphicFramePr>
+            <a:graphic xmlns:a="http://schemas.openxmlformats.org/drawingml/2006/main">
+              <a:graphicData uri="http://schemas.openxmlformats.org/drawingml/2006/picture">
+                <pic:pic xmlns:pic="http://schemas.openxmlformats.org/drawingml/2006/picture">
+                  <pic:nvPicPr>
+                    <pic:cNvPr id="433979831" name=""/>
+                    <pic:cNvPicPr/>
+                  </pic:nvPicPr>
+                  <pic:blipFill>
+                    <a:blip r:embed="rId34"/>
+                    <a:stretch>
+                      <a:fillRect/>
+                    </a:stretch>
+                  </pic:blipFill>
+                  <pic:spPr>
+                    <a:xfrm>
+                      <a:off x="0" y="0"/>
+                      <a:ext cx="5731510" cy="3672840"/>
+                    </a:xfrm>
+                    <a:prstGeom prst="rect">
+                      <a:avLst/>
+                    </a:prstGeom>
+                  </pic:spPr>
+                </pic:pic>
+              </a:graphicData>
+            </a:graphic>
+          </wp:inline>
+        </w:drawing>
+      </w:r>
+    </w:p>
+    <w:p>
+      <w:pPr>
+        <w:rPr>
+          <w:color w:val="000000" w:themeColor="text1"/>
+        </w:rPr>
+      </w:pPr>
+      <w:r>
+        <w:rPr>
+          <w:color w:val="000000" w:themeColor="text1"/>
+        </w:rPr>
+        <w:lastRenderedPageBreak/>
+        <w:drawing>
+          <wp:inline distT="0" distB="0" distL="0" distR="0" wp14:anchorId="6CACC820" wp14:editId="6715CC6B">
+            <wp:extent cx="5731510" cy="6146165"/>
+            <wp:effectExtent l="0" t="0" r="2540" b="6985"/>
+            <wp:docPr id="2143045702" name="Picture 1"/>
+            <wp:cNvGraphicFramePr>
+              <a:graphicFrameLocks xmlns:a="http://schemas.openxmlformats.org/drawingml/2006/main" noChangeAspect="1"/>
+            </wp:cNvGraphicFramePr>
+            <a:graphic xmlns:a="http://schemas.openxmlformats.org/drawingml/2006/main">
+              <a:graphicData uri="http://schemas.openxmlformats.org/drawingml/2006/picture">
+                <pic:pic xmlns:pic="http://schemas.openxmlformats.org/drawingml/2006/picture">
+                  <pic:nvPicPr>
+                    <pic:cNvPr id="2143045702" name=""/>
+                    <pic:cNvPicPr/>
+                  </pic:nvPicPr>
+                  <pic:blipFill>
+                    <a:blip r:embed="rId35"/>
+                    <a:stretch>
+                      <a:fillRect/>
+                    </a:stretch>
+                  </pic:blipFill>
+                  <pic:spPr>
+                    <a:xfrm>
+                      <a:off x="0" y="0"/>
+                      <a:ext cx="5731510" cy="6146165"/>
+                    </a:xfrm>
+                    <a:prstGeom prst="rect">
+                      <a:avLst/>
+                    </a:prstGeom>
+                  </pic:spPr>
+                </pic:pic>
+              </a:graphicData>
+            </a:graphic>
+          </wp:inline>
+        </w:drawing>
+      </w:r>
+    </w:p>
+    <w:p>
+      <w:hyperlink r:id="rId36" w:history="1">
         <w:r>
           <w:rPr>
             <w:rStyle w:val="Hyperlink"/>
@@ -1014,15 +1883,33 @@
           <w:bCs/>
           <w:u w:val="single"/>
         </w:rPr>
-        <w:t xml:space="preserve">What is </w:t>
-      </w:r>
-      <w:proofErr w:type="gramStart"/>
-      <w:r>
+        <w:t>What is INADDR_ANY</w:t>
+      </w:r>
+    </w:p>
+    <w:p/>
+    <w:p>
+      <w:pPr>
         <w:rPr>
           <w:b/>
           <w:bCs/>
           <w:u w:val="single"/>
         </w:rPr>
+      </w:pPr>
+      <w:r>
+        <w:rPr>
+          <w:b/>
+          <w:bCs/>
+          <w:u w:val="single"/>
+        </w:rPr>
+        <w:t xml:space="preserve">What is </w:t>
+      </w:r>
+      <w:proofErr w:type="gramStart"/>
+      <w:r>
+        <w:rPr>
+          <w:b/>
+          <w:bCs/>
+          <w:u w:val="single"/>
+        </w:rPr>
         <w:t>CGI</w:t>
       </w:r>
       <w:proofErr w:type="gramEnd"/>
@@ -1073,7 +1960,7 @@
       </w:r>
     </w:p>
     <w:p>
-      <w:hyperlink r:id="rId20" w:history="1">
+      <w:hyperlink r:id="rId37" w:history="1">
         <w:r>
           <w:rPr>
             <w:rStyle w:val="Hyperlink"/>
@@ -1088,7 +1975,7 @@
           <w:color w:val="000000" w:themeColor="text1"/>
         </w:rPr>
       </w:pPr>
-      <w:hyperlink r:id="rId21" w:history="1">
+      <w:hyperlink r:id="rId38" w:history="1">
         <w:r>
           <w:rPr>
             <w:rStyle w:val="Hyperlink"/>
@@ -1547,6 +2434,18 @@
       <w:u w:val="single"/>
     </w:rPr>
   </w:style>
+  <w:style w:type="character" w:styleId="FollowedHyperlink">
+    <w:name w:val="FollowedHyperlink"/>
+    <w:basedOn w:val="DefaultParagraphFont"/>
+    <w:uiPriority w:val="99"/>
+    <w:semiHidden/>
+    <w:unhideWhenUsed/>
+    <w:rsid w:val="00DF2651"/>
+    <w:rPr>
+      <w:color w:val="954F72" w:themeColor="followedHyperlink"/>
+      <w:u w:val="single"/>
+    </w:rPr>
+  </w:style>
 </w:styles>
 </file>
 

</xml_diff>

<commit_message>
Able to parse in simple text, but unable to parse in HTML content Will fix this later. Need to check for the response in the inspect tab within clinen (Web browser)
</commit_message>
<xml_diff>
--- a/resources/resources.docx
+++ b/resources/resources.docx
@@ -588,44 +588,149 @@
           <w:rPr>
             <w:rStyle w:val="Hyperlink"/>
           </w:rPr>
-          <w:t>HTTP Made</w:t>
+          <w:t>HTTP Made Really Easy (jmarshall.com)</w:t>
         </w:r>
+      </w:hyperlink>
+    </w:p>
+    <w:p>
+      <w:pPr>
+        <w:rPr>
+          <w:rStyle w:val="Hyperlink"/>
+          <w:b/>
+          <w:bCs/>
+          <w:color w:val="000000" w:themeColor="text1"/>
+        </w:rPr>
+      </w:pPr>
+      <w:r>
+        <w:rPr>
+          <w:rStyle w:val="Hyperlink"/>
+          <w:b/>
+          <w:bCs/>
+          <w:color w:val="000000" w:themeColor="text1"/>
+        </w:rPr>
+        <w:t>Basic socket programming</w:t>
+      </w:r>
+    </w:p>
+    <w:p>
+      <w:pPr>
+        <w:rPr>
+          <w:color w:val="000000" w:themeColor="text1"/>
+        </w:rPr>
+      </w:pPr>
+      <w:r>
+        <w:rPr>
+          <w:noProof/>
+          <w:color w:val="000000" w:themeColor="text1"/>
+        </w:rPr>
+        <w:drawing>
+          <wp:inline distT="0" distB="0" distL="0" distR="0" wp14:anchorId="53B51DBC" wp14:editId="1240D997">
+            <wp:extent cx="5731510" cy="4044950"/>
+            <wp:effectExtent l="0" t="0" r="2540" b="0"/>
+            <wp:docPr id="525271681" name="Picture 1" descr="A diagram of a network&#10;&#10;Description automatically generated"/>
+            <wp:cNvGraphicFramePr>
+              <a:graphicFrameLocks xmlns:a="http://schemas.openxmlformats.org/drawingml/2006/main" noChangeAspect="1"/>
+            </wp:cNvGraphicFramePr>
+            <a:graphic xmlns:a="http://schemas.openxmlformats.org/drawingml/2006/main">
+              <a:graphicData uri="http://schemas.openxmlformats.org/drawingml/2006/picture">
+                <pic:pic xmlns:pic="http://schemas.openxmlformats.org/drawingml/2006/picture">
+                  <pic:nvPicPr>
+                    <pic:cNvPr id="525271681" name="Picture 1" descr="A diagram of a network&#10;&#10;Description automatically generated"/>
+                    <pic:cNvPicPr/>
+                  </pic:nvPicPr>
+                  <pic:blipFill>
+                    <a:blip r:embed="rId11"/>
+                    <a:stretch>
+                      <a:fillRect/>
+                    </a:stretch>
+                  </pic:blipFill>
+                  <pic:spPr>
+                    <a:xfrm>
+                      <a:off x="0" y="0"/>
+                      <a:ext cx="5731510" cy="4044950"/>
+                    </a:xfrm>
+                    <a:prstGeom prst="rect">
+                      <a:avLst/>
+                    </a:prstGeom>
+                  </pic:spPr>
+                </pic:pic>
+              </a:graphicData>
+            </a:graphic>
+          </wp:inline>
+        </w:drawing>
+      </w:r>
+    </w:p>
+    <w:p>
+      <w:pPr>
+        <w:rPr>
+          <w:color w:val="000000" w:themeColor="text1"/>
+        </w:rPr>
+      </w:pPr>
+      <w:r>
+        <w:rPr>
+          <w:noProof/>
+          <w:color w:val="000000" w:themeColor="text1"/>
+        </w:rPr>
+        <w:drawing>
+          <wp:inline distT="0" distB="0" distL="0" distR="0" wp14:anchorId="2D86B474" wp14:editId="3CDE46EA">
+            <wp:extent cx="5731510" cy="3690620"/>
+            <wp:effectExtent l="0" t="0" r="2540" b="5080"/>
+            <wp:docPr id="1920965513" name="Picture 1" descr="A diagram of a network&#10;&#10;Description automatically generated"/>
+            <wp:cNvGraphicFramePr>
+              <a:graphicFrameLocks xmlns:a="http://schemas.openxmlformats.org/drawingml/2006/main" noChangeAspect="1"/>
+            </wp:cNvGraphicFramePr>
+            <a:graphic xmlns:a="http://schemas.openxmlformats.org/drawingml/2006/main">
+              <a:graphicData uri="http://schemas.openxmlformats.org/drawingml/2006/picture">
+                <pic:pic xmlns:pic="http://schemas.openxmlformats.org/drawingml/2006/picture">
+                  <pic:nvPicPr>
+                    <pic:cNvPr id="1920965513" name="Picture 1" descr="A diagram of a network&#10;&#10;Description automatically generated"/>
+                    <pic:cNvPicPr/>
+                  </pic:nvPicPr>
+                  <pic:blipFill>
+                    <a:blip r:embed="rId12"/>
+                    <a:stretch>
+                      <a:fillRect/>
+                    </a:stretch>
+                  </pic:blipFill>
+                  <pic:spPr>
+                    <a:xfrm>
+                      <a:off x="0" y="0"/>
+                      <a:ext cx="5731510" cy="3690620"/>
+                    </a:xfrm>
+                    <a:prstGeom prst="rect">
+                      <a:avLst/>
+                    </a:prstGeom>
+                  </pic:spPr>
+                </pic:pic>
+              </a:graphicData>
+            </a:graphic>
+          </wp:inline>
+        </w:drawing>
+      </w:r>
+      <w:r>
+        <w:rPr>
+          <w:color w:val="000000" w:themeColor="text1"/>
+        </w:rPr>
+        <w:t>A network socket is a software structure within a network node of a computer network that servers as an endpoint for sending and receiving data across the network.</w:t>
+      </w:r>
+    </w:p>
+    <w:p>
+      <w:pPr>
+        <w:rPr>
+          <w:color w:val="000000" w:themeColor="text1"/>
+        </w:rPr>
+      </w:pPr>
+      <w:hyperlink r:id="rId13" w:anchor=":~:text=A%20network%20socket%20is%20a%20software%20structure%20within,development%20of%20the%20Internet%2C%20the%20term%20network%20socket" w:history="1">
         <w:r>
           <w:rPr>
             <w:rStyle w:val="Hyperlink"/>
           </w:rPr>
-          <w:t xml:space="preserve"> </w:t>
-        </w:r>
-        <w:r>
-          <w:rPr>
-            <w:rStyle w:val="Hyperlink"/>
-          </w:rPr>
-          <w:t>Really Easy (jmarshall.com)</w:t>
+          <w:t>Network socket - Wikipedia</w:t>
         </w:r>
       </w:hyperlink>
     </w:p>
     <w:p>
       <w:pPr>
         <w:rPr>
-          <w:rStyle w:val="Hyperlink"/>
-          <w:b/>
-          <w:bCs/>
-          <w:color w:val="000000" w:themeColor="text1"/>
-        </w:rPr>
-      </w:pPr>
-      <w:r>
-        <w:rPr>
-          <w:rStyle w:val="Hyperlink"/>
-          <w:b/>
-          <w:bCs/>
-          <w:color w:val="000000" w:themeColor="text1"/>
-        </w:rPr>
-        <w:t>Basic socket programming</w:t>
-      </w:r>
-    </w:p>
-    <w:p>
-      <w:pPr>
-        <w:rPr>
           <w:color w:val="000000" w:themeColor="text1"/>
         </w:rPr>
       </w:pPr>
@@ -634,103 +739,6 @@
           <w:noProof/>
           <w:color w:val="000000" w:themeColor="text1"/>
         </w:rPr>
-        <w:drawing>
-          <wp:inline distT="0" distB="0" distL="0" distR="0" wp14:anchorId="53B51DBC" wp14:editId="1240D997">
-            <wp:extent cx="5731510" cy="4044950"/>
-            <wp:effectExtent l="0" t="0" r="2540" b="0"/>
-            <wp:docPr id="525271681" name="Picture 1" descr="A diagram of a network&#10;&#10;Description automatically generated"/>
-            <wp:cNvGraphicFramePr>
-              <a:graphicFrameLocks xmlns:a="http://schemas.openxmlformats.org/drawingml/2006/main" noChangeAspect="1"/>
-            </wp:cNvGraphicFramePr>
-            <a:graphic xmlns:a="http://schemas.openxmlformats.org/drawingml/2006/main">
-              <a:graphicData uri="http://schemas.openxmlformats.org/drawingml/2006/picture">
-                <pic:pic xmlns:pic="http://schemas.openxmlformats.org/drawingml/2006/picture">
-                  <pic:nvPicPr>
-                    <pic:cNvPr id="525271681" name="Picture 1" descr="A diagram of a network&#10;&#10;Description automatically generated"/>
-                    <pic:cNvPicPr/>
-                  </pic:nvPicPr>
-                  <pic:blipFill>
-                    <a:blip r:embed="rId11"/>
-                    <a:stretch>
-                      <a:fillRect/>
-                    </a:stretch>
-                  </pic:blipFill>
-                  <pic:spPr>
-                    <a:xfrm>
-                      <a:off x="0" y="0"/>
-                      <a:ext cx="5731510" cy="4044950"/>
-                    </a:xfrm>
-                    <a:prstGeom prst="rect">
-                      <a:avLst/>
-                    </a:prstGeom>
-                  </pic:spPr>
-                </pic:pic>
-              </a:graphicData>
-            </a:graphic>
-          </wp:inline>
-        </w:drawing>
-      </w:r>
-    </w:p>
-    <w:p>
-      <w:pPr>
-        <w:rPr>
-          <w:color w:val="000000" w:themeColor="text1"/>
-        </w:rPr>
-      </w:pPr>
-      <w:r>
-        <w:rPr>
-          <w:noProof/>
-          <w:color w:val="000000" w:themeColor="text1"/>
-        </w:rPr>
-        <w:drawing>
-          <wp:inline distT="0" distB="0" distL="0" distR="0" wp14:anchorId="2D86B474" wp14:editId="3CDE46EA">
-            <wp:extent cx="5731510" cy="3690620"/>
-            <wp:effectExtent l="0" t="0" r="2540" b="5080"/>
-            <wp:docPr id="1920965513" name="Picture 1" descr="A diagram of a network&#10;&#10;Description automatically generated"/>
-            <wp:cNvGraphicFramePr>
-              <a:graphicFrameLocks xmlns:a="http://schemas.openxmlformats.org/drawingml/2006/main" noChangeAspect="1"/>
-            </wp:cNvGraphicFramePr>
-            <a:graphic xmlns:a="http://schemas.openxmlformats.org/drawingml/2006/main">
-              <a:graphicData uri="http://schemas.openxmlformats.org/drawingml/2006/picture">
-                <pic:pic xmlns:pic="http://schemas.openxmlformats.org/drawingml/2006/picture">
-                  <pic:nvPicPr>
-                    <pic:cNvPr id="1920965513" name="Picture 1" descr="A diagram of a network&#10;&#10;Description automatically generated"/>
-                    <pic:cNvPicPr/>
-                  </pic:nvPicPr>
-                  <pic:blipFill>
-                    <a:blip r:embed="rId12"/>
-                    <a:stretch>
-                      <a:fillRect/>
-                    </a:stretch>
-                  </pic:blipFill>
-                  <pic:spPr>
-                    <a:xfrm>
-                      <a:off x="0" y="0"/>
-                      <a:ext cx="5731510" cy="3690620"/>
-                    </a:xfrm>
-                    <a:prstGeom prst="rect">
-                      <a:avLst/>
-                    </a:prstGeom>
-                  </pic:spPr>
-                </pic:pic>
-              </a:graphicData>
-            </a:graphic>
-          </wp:inline>
-        </w:drawing>
-      </w:r>
-    </w:p>
-    <w:p>
-      <w:pPr>
-        <w:rPr>
-          <w:color w:val="000000" w:themeColor="text1"/>
-        </w:rPr>
-      </w:pPr>
-      <w:r>
-        <w:rPr>
-          <w:noProof/>
-          <w:color w:val="000000" w:themeColor="text1"/>
-        </w:rPr>
-        <w:lastRenderedPageBreak/>
         <w:drawing>
           <wp:inline distT="0" distB="0" distL="0" distR="0" wp14:anchorId="09061C96" wp14:editId="578E80A2">
             <wp:extent cx="5731510" cy="3550920"/>
@@ -747,7 +755,7 @@
                     <pic:cNvPicPr/>
                   </pic:nvPicPr>
                   <pic:blipFill>
-                    <a:blip r:embed="rId13"/>
+                    <a:blip r:embed="rId14"/>
                     <a:stretch>
                       <a:fillRect/>
                     </a:stretch>
@@ -815,7 +823,7 @@
           <w:color w:val="000000" w:themeColor="text1"/>
         </w:rPr>
       </w:pPr>
-      <w:hyperlink r:id="rId14" w:history="1">
+      <w:hyperlink r:id="rId15" w:history="1">
         <w:r>
           <w:rPr>
             <w:rStyle w:val="Hyperlink"/>
@@ -859,7 +867,7 @@
                     <pic:cNvPicPr/>
                   </pic:nvPicPr>
                   <pic:blipFill>
-                    <a:blip r:embed="rId15"/>
+                    <a:blip r:embed="rId16"/>
                     <a:stretch>
                       <a:fillRect/>
                     </a:stretch>
@@ -908,7 +916,7 @@
                     <pic:cNvPicPr/>
                   </pic:nvPicPr>
                   <pic:blipFill>
-                    <a:blip r:embed="rId16"/>
+                    <a:blip r:embed="rId17"/>
                     <a:stretch>
                       <a:fillRect/>
                     </a:stretch>
@@ -956,7 +964,7 @@
                     <pic:cNvPicPr/>
                   </pic:nvPicPr>
                   <pic:blipFill>
-                    <a:blip r:embed="rId17"/>
+                    <a:blip r:embed="rId18"/>
                     <a:stretch>
                       <a:fillRect/>
                     </a:stretch>
@@ -1005,7 +1013,7 @@
                     <pic:cNvPicPr/>
                   </pic:nvPicPr>
                   <pic:blipFill>
-                    <a:blip r:embed="rId18"/>
+                    <a:blip r:embed="rId19"/>
                     <a:stretch>
                       <a:fillRect/>
                     </a:stretch>
@@ -1053,7 +1061,7 @@
                     <pic:cNvPicPr/>
                   </pic:nvPicPr>
                   <pic:blipFill>
-                    <a:blip r:embed="rId19"/>
+                    <a:blip r:embed="rId20"/>
                     <a:stretch>
                       <a:fillRect/>
                     </a:stretch>
@@ -1082,6 +1090,7 @@
       </w:pPr>
       <w:r>
         <w:rPr>
+          <w:noProof/>
           <w:color w:val="000000" w:themeColor="text1"/>
         </w:rPr>
         <w:lastRenderedPageBreak/>
@@ -1101,7 +1110,7 @@
                     <pic:cNvPicPr/>
                   </pic:nvPicPr>
                   <pic:blipFill>
-                    <a:blip r:embed="rId20"/>
+                    <a:blip r:embed="rId21"/>
                     <a:stretch>
                       <a:fillRect/>
                     </a:stretch>
@@ -1130,6 +1139,7 @@
       </w:pPr>
       <w:r>
         <w:rPr>
+          <w:noProof/>
           <w:color w:val="000000" w:themeColor="text1"/>
         </w:rPr>
         <w:drawing>
@@ -1148,7 +1158,7 @@
                     <pic:cNvPicPr/>
                   </pic:nvPicPr>
                   <pic:blipFill>
-                    <a:blip r:embed="rId21"/>
+                    <a:blip r:embed="rId22"/>
                     <a:stretch>
                       <a:fillRect/>
                     </a:stretch>
@@ -1177,6 +1187,7 @@
       </w:pPr>
       <w:r>
         <w:rPr>
+          <w:noProof/>
           <w:color w:val="000000" w:themeColor="text1"/>
         </w:rPr>
         <w:drawing>
@@ -1195,7 +1206,7 @@
                     <pic:cNvPicPr/>
                   </pic:nvPicPr>
                   <pic:blipFill>
-                    <a:blip r:embed="rId22"/>
+                    <a:blip r:embed="rId23"/>
                     <a:stretch>
                       <a:fillRect/>
                     </a:stretch>
@@ -1224,6 +1235,7 @@
       </w:pPr>
       <w:r>
         <w:rPr>
+          <w:noProof/>
           <w:color w:val="000000" w:themeColor="text1"/>
         </w:rPr>
         <w:drawing>
@@ -1242,7 +1254,7 @@
                     <pic:cNvPicPr/>
                   </pic:nvPicPr>
                   <pic:blipFill>
-                    <a:blip r:embed="rId23"/>
+                    <a:blip r:embed="rId24"/>
                     <a:stretch>
                       <a:fillRect/>
                     </a:stretch>
@@ -1271,6 +1283,7 @@
       </w:pPr>
       <w:r>
         <w:rPr>
+          <w:noProof/>
           <w:color w:val="000000" w:themeColor="text1"/>
         </w:rPr>
         <w:drawing>
@@ -1289,7 +1302,7 @@
                     <pic:cNvPicPr/>
                   </pic:nvPicPr>
                   <pic:blipFill>
-                    <a:blip r:embed="rId24"/>
+                    <a:blip r:embed="rId25"/>
                     <a:stretch>
                       <a:fillRect/>
                     </a:stretch>
@@ -1318,6 +1331,7 @@
       </w:pPr>
       <w:r>
         <w:rPr>
+          <w:noProof/>
           <w:color w:val="000000" w:themeColor="text1"/>
         </w:rPr>
         <w:drawing>
@@ -1336,7 +1350,7 @@
                     <pic:cNvPicPr/>
                   </pic:nvPicPr>
                   <pic:blipFill>
-                    <a:blip r:embed="rId25"/>
+                    <a:blip r:embed="rId26"/>
                     <a:stretch>
                       <a:fillRect/>
                     </a:stretch>
@@ -1392,6 +1406,7 @@
       </w:pPr>
       <w:r>
         <w:rPr>
+          <w:noProof/>
           <w:color w:val="000000" w:themeColor="text1"/>
         </w:rPr>
         <w:lastRenderedPageBreak/>
@@ -1411,7 +1426,7 @@
                     <pic:cNvPicPr/>
                   </pic:nvPicPr>
                   <pic:blipFill>
-                    <a:blip r:embed="rId26"/>
+                    <a:blip r:embed="rId27"/>
                     <a:stretch>
                       <a:fillRect/>
                     </a:stretch>
@@ -1440,6 +1455,7 @@
       </w:pPr>
       <w:r>
         <w:rPr>
+          <w:noProof/>
           <w:color w:val="000000" w:themeColor="text1"/>
         </w:rPr>
         <w:lastRenderedPageBreak/>
@@ -1459,7 +1475,7 @@
                     <pic:cNvPicPr/>
                   </pic:nvPicPr>
                   <pic:blipFill>
-                    <a:blip r:embed="rId27"/>
+                    <a:blip r:embed="rId28"/>
                     <a:stretch>
                       <a:fillRect/>
                     </a:stretch>
@@ -1488,6 +1504,7 @@
       </w:pPr>
       <w:r>
         <w:rPr>
+          <w:noProof/>
           <w:color w:val="000000" w:themeColor="text1"/>
         </w:rPr>
         <w:drawing>
@@ -1506,7 +1523,7 @@
                     <pic:cNvPicPr/>
                   </pic:nvPicPr>
                   <pic:blipFill>
-                    <a:blip r:embed="rId28"/>
+                    <a:blip r:embed="rId29"/>
                     <a:stretch>
                       <a:fillRect/>
                     </a:stretch>
@@ -1535,6 +1552,7 @@
       </w:pPr>
       <w:r>
         <w:rPr>
+          <w:noProof/>
           <w:color w:val="000000" w:themeColor="text1"/>
         </w:rPr>
         <w:drawing>
@@ -1553,7 +1571,7 @@
                     <pic:cNvPicPr/>
                   </pic:nvPicPr>
                   <pic:blipFill>
-                    <a:blip r:embed="rId29"/>
+                    <a:blip r:embed="rId30"/>
                     <a:stretch>
                       <a:fillRect/>
                     </a:stretch>
@@ -1582,6 +1600,7 @@
       </w:pPr>
       <w:r>
         <w:rPr>
+          <w:noProof/>
           <w:color w:val="000000" w:themeColor="text1"/>
         </w:rPr>
         <w:drawing>
@@ -1600,7 +1619,7 @@
                     <pic:cNvPicPr/>
                   </pic:nvPicPr>
                   <pic:blipFill>
-                    <a:blip r:embed="rId30"/>
+                    <a:blip r:embed="rId31"/>
                     <a:stretch>
                       <a:fillRect/>
                     </a:stretch>
@@ -1629,6 +1648,7 @@
       </w:pPr>
       <w:r>
         <w:rPr>
+          <w:noProof/>
           <w:color w:val="000000" w:themeColor="text1"/>
         </w:rPr>
         <w:lastRenderedPageBreak/>
@@ -1648,7 +1668,7 @@
                     <pic:cNvPicPr/>
                   </pic:nvPicPr>
                   <pic:blipFill>
-                    <a:blip r:embed="rId31"/>
+                    <a:blip r:embed="rId32"/>
                     <a:stretch>
                       <a:fillRect/>
                     </a:stretch>
@@ -1677,6 +1697,7 @@
       </w:pPr>
       <w:r>
         <w:rPr>
+          <w:noProof/>
           <w:color w:val="000000" w:themeColor="text1"/>
         </w:rPr>
         <w:drawing>
@@ -1695,7 +1716,7 @@
                     <pic:cNvPicPr/>
                   </pic:nvPicPr>
                   <pic:blipFill>
-                    <a:blip r:embed="rId32"/>
+                    <a:blip r:embed="rId33"/>
                     <a:stretch>
                       <a:fillRect/>
                     </a:stretch>
@@ -1724,6 +1745,7 @@
       </w:pPr>
       <w:r>
         <w:rPr>
+          <w:noProof/>
           <w:color w:val="000000" w:themeColor="text1"/>
         </w:rPr>
         <w:lastRenderedPageBreak/>
@@ -1743,7 +1765,7 @@
                     <pic:cNvPicPr/>
                   </pic:nvPicPr>
                   <pic:blipFill>
-                    <a:blip r:embed="rId33"/>
+                    <a:blip r:embed="rId34"/>
                     <a:stretch>
                       <a:fillRect/>
                     </a:stretch>
@@ -1772,6 +1794,7 @@
       </w:pPr>
       <w:r>
         <w:rPr>
+          <w:noProof/>
           <w:color w:val="000000" w:themeColor="text1"/>
         </w:rPr>
         <w:drawing>
@@ -1790,7 +1813,7 @@
                     <pic:cNvPicPr/>
                   </pic:nvPicPr>
                   <pic:blipFill>
-                    <a:blip r:embed="rId34"/>
+                    <a:blip r:embed="rId35"/>
                     <a:stretch>
                       <a:fillRect/>
                     </a:stretch>
@@ -1819,6 +1842,7 @@
       </w:pPr>
       <w:r>
         <w:rPr>
+          <w:noProof/>
           <w:color w:val="000000" w:themeColor="text1"/>
         </w:rPr>
         <w:lastRenderedPageBreak/>
@@ -1838,7 +1862,7 @@
                     <pic:cNvPicPr/>
                   </pic:nvPicPr>
                   <pic:blipFill>
-                    <a:blip r:embed="rId35"/>
+                    <a:blip r:embed="rId36"/>
                     <a:stretch>
                       <a:fillRect/>
                     </a:stretch>
@@ -1860,7 +1884,7 @@
       </w:r>
     </w:p>
     <w:p>
-      <w:hyperlink r:id="rId36" w:history="1">
+      <w:hyperlink r:id="rId37" w:history="1">
         <w:r>
           <w:rPr>
             <w:rStyle w:val="Hyperlink"/>
@@ -1960,29 +1984,1217 @@
       </w:r>
     </w:p>
     <w:p>
-      <w:hyperlink r:id="rId37" w:history="1">
-        <w:r>
-          <w:rPr>
-            <w:rStyle w:val="Hyperlink"/>
-          </w:rPr>
-          <w:t>CGI Made Really Easy (jmarshall.com)</w:t>
-        </w:r>
-      </w:hyperlink>
-    </w:p>
-    <w:p>
-      <w:pPr>
-        <w:rPr>
-          <w:color w:val="000000" w:themeColor="text1"/>
-        </w:rPr>
-      </w:pPr>
       <w:hyperlink r:id="rId38" w:history="1">
         <w:r>
           <w:rPr>
             <w:rStyle w:val="Hyperlink"/>
           </w:rPr>
-          <w:t>HTTP Made Really Easy (jmarshall.com)</w:t>
+          <w:t>CGI Made</w:t>
+        </w:r>
+        <w:r>
+          <w:rPr>
+            <w:rStyle w:val="Hyperlink"/>
+          </w:rPr>
+          <w:t xml:space="preserve"> </w:t>
+        </w:r>
+        <w:r>
+          <w:rPr>
+            <w:rStyle w:val="Hyperlink"/>
+          </w:rPr>
+          <w:t>Really Easy (jmarshall.com)</w:t>
         </w:r>
       </w:hyperlink>
+    </w:p>
+    <w:p>
+      <w:pPr>
+        <w:rPr>
+          <w:rStyle w:val="Hyperlink"/>
+        </w:rPr>
+      </w:pPr>
+      <w:hyperlink r:id="rId39" w:history="1">
+        <w:r>
+          <w:rPr>
+            <w:rStyle w:val="Hyperlink"/>
+          </w:rPr>
+          <w:t>HTT</w:t>
+        </w:r>
+        <w:r>
+          <w:rPr>
+            <w:rStyle w:val="Hyperlink"/>
+          </w:rPr>
+          <w:t>P</w:t>
+        </w:r>
+        <w:r>
+          <w:rPr>
+            <w:rStyle w:val="Hyperlink"/>
+          </w:rPr>
+          <w:t xml:space="preserve"> Made Really Easy (jmarshall.com)</w:t>
+        </w:r>
+      </w:hyperlink>
+    </w:p>
+    <w:p>
+      <w:pPr>
+        <w:rPr>
+          <w:rStyle w:val="Hyperlink"/>
+          <w:color w:val="000000" w:themeColor="text1"/>
+          <w:u w:val="none"/>
+        </w:rPr>
+      </w:pPr>
+      <w:r>
+        <w:rPr>
+          <w:rStyle w:val="Hyperlink"/>
+          <w:color w:val="000000" w:themeColor="text1"/>
+          <w:u w:val="none"/>
+        </w:rPr>
+        <w:drawing>
+          <wp:inline distT="0" distB="0" distL="0" distR="0" wp14:anchorId="4CD2A520" wp14:editId="1C84BAAD">
+            <wp:extent cx="5731510" cy="1304290"/>
+            <wp:effectExtent l="0" t="0" r="2540" b="0"/>
+            <wp:docPr id="576516442" name="Picture 1" descr="A white text with black text&#10;&#10;Description automatically generated"/>
+            <wp:cNvGraphicFramePr>
+              <a:graphicFrameLocks xmlns:a="http://schemas.openxmlformats.org/drawingml/2006/main" noChangeAspect="1"/>
+            </wp:cNvGraphicFramePr>
+            <a:graphic xmlns:a="http://schemas.openxmlformats.org/drawingml/2006/main">
+              <a:graphicData uri="http://schemas.openxmlformats.org/drawingml/2006/picture">
+                <pic:pic xmlns:pic="http://schemas.openxmlformats.org/drawingml/2006/picture">
+                  <pic:nvPicPr>
+                    <pic:cNvPr id="576516442" name="Picture 1" descr="A white text with black text&#10;&#10;Description automatically generated"/>
+                    <pic:cNvPicPr/>
+                  </pic:nvPicPr>
+                  <pic:blipFill>
+                    <a:blip r:embed="rId40"/>
+                    <a:stretch>
+                      <a:fillRect/>
+                    </a:stretch>
+                  </pic:blipFill>
+                  <pic:spPr>
+                    <a:xfrm>
+                      <a:off x="0" y="0"/>
+                      <a:ext cx="5731510" cy="1304290"/>
+                    </a:xfrm>
+                    <a:prstGeom prst="rect">
+                      <a:avLst/>
+                    </a:prstGeom>
+                  </pic:spPr>
+                </pic:pic>
+              </a:graphicData>
+            </a:graphic>
+          </wp:inline>
+        </w:drawing>
+      </w:r>
+    </w:p>
+    <w:p>
+      <w:pPr>
+        <w:rPr>
+          <w:rStyle w:val="Hyperlink"/>
+          <w:color w:val="000000" w:themeColor="text1"/>
+          <w:u w:val="none"/>
+        </w:rPr>
+      </w:pPr>
+      <w:r>
+        <w:rPr>
+          <w:rStyle w:val="Hyperlink"/>
+          <w:color w:val="000000" w:themeColor="text1"/>
+          <w:u w:val="none"/>
+        </w:rPr>
+        <w:drawing>
+          <wp:inline distT="0" distB="0" distL="0" distR="0" wp14:anchorId="1862DB61" wp14:editId="1AB9DABB">
+            <wp:extent cx="5731510" cy="2322195"/>
+            <wp:effectExtent l="0" t="0" r="2540" b="1905"/>
+            <wp:docPr id="1175229359" name="Picture 1"/>
+            <wp:cNvGraphicFramePr>
+              <a:graphicFrameLocks xmlns:a="http://schemas.openxmlformats.org/drawingml/2006/main" noChangeAspect="1"/>
+            </wp:cNvGraphicFramePr>
+            <a:graphic xmlns:a="http://schemas.openxmlformats.org/drawingml/2006/main">
+              <a:graphicData uri="http://schemas.openxmlformats.org/drawingml/2006/picture">
+                <pic:pic xmlns:pic="http://schemas.openxmlformats.org/drawingml/2006/picture">
+                  <pic:nvPicPr>
+                    <pic:cNvPr id="1175229359" name=""/>
+                    <pic:cNvPicPr/>
+                  </pic:nvPicPr>
+                  <pic:blipFill>
+                    <a:blip r:embed="rId41"/>
+                    <a:stretch>
+                      <a:fillRect/>
+                    </a:stretch>
+                  </pic:blipFill>
+                  <pic:spPr>
+                    <a:xfrm>
+                      <a:off x="0" y="0"/>
+                      <a:ext cx="5731510" cy="2322195"/>
+                    </a:xfrm>
+                    <a:prstGeom prst="rect">
+                      <a:avLst/>
+                    </a:prstGeom>
+                  </pic:spPr>
+                </pic:pic>
+              </a:graphicData>
+            </a:graphic>
+          </wp:inline>
+        </w:drawing>
+      </w:r>
+    </w:p>
+    <w:p>
+      <w:pPr>
+        <w:rPr>
+          <w:rStyle w:val="Hyperlink"/>
+          <w:color w:val="000000" w:themeColor="text1"/>
+          <w:u w:val="none"/>
+        </w:rPr>
+      </w:pPr>
+      <w:r>
+        <w:rPr>
+          <w:rStyle w:val="Hyperlink"/>
+          <w:color w:val="000000" w:themeColor="text1"/>
+          <w:u w:val="none"/>
+        </w:rPr>
+        <w:drawing>
+          <wp:inline distT="0" distB="0" distL="0" distR="0" wp14:anchorId="4A15D841" wp14:editId="067118A6">
+            <wp:extent cx="5731510" cy="1426845"/>
+            <wp:effectExtent l="0" t="0" r="2540" b="1905"/>
+            <wp:docPr id="669153239" name="Picture 1" descr="A white text with black text&#10;&#10;Description automatically generated"/>
+            <wp:cNvGraphicFramePr>
+              <a:graphicFrameLocks xmlns:a="http://schemas.openxmlformats.org/drawingml/2006/main" noChangeAspect="1"/>
+            </wp:cNvGraphicFramePr>
+            <a:graphic xmlns:a="http://schemas.openxmlformats.org/drawingml/2006/main">
+              <a:graphicData uri="http://schemas.openxmlformats.org/drawingml/2006/picture">
+                <pic:pic xmlns:pic="http://schemas.openxmlformats.org/drawingml/2006/picture">
+                  <pic:nvPicPr>
+                    <pic:cNvPr id="669153239" name="Picture 1" descr="A white text with black text&#10;&#10;Description automatically generated"/>
+                    <pic:cNvPicPr/>
+                  </pic:nvPicPr>
+                  <pic:blipFill>
+                    <a:blip r:embed="rId42"/>
+                    <a:stretch>
+                      <a:fillRect/>
+                    </a:stretch>
+                  </pic:blipFill>
+                  <pic:spPr>
+                    <a:xfrm>
+                      <a:off x="0" y="0"/>
+                      <a:ext cx="5731510" cy="1426845"/>
+                    </a:xfrm>
+                    <a:prstGeom prst="rect">
+                      <a:avLst/>
+                    </a:prstGeom>
+                  </pic:spPr>
+                </pic:pic>
+              </a:graphicData>
+            </a:graphic>
+          </wp:inline>
+        </w:drawing>
+      </w:r>
+    </w:p>
+    <w:p>
+      <w:pPr>
+        <w:rPr>
+          <w:rStyle w:val="Hyperlink"/>
+          <w:color w:val="000000" w:themeColor="text1"/>
+          <w:u w:val="none"/>
+        </w:rPr>
+      </w:pPr>
+      <w:r>
+        <w:rPr>
+          <w:rStyle w:val="Hyperlink"/>
+          <w:color w:val="000000" w:themeColor="text1"/>
+          <w:u w:val="none"/>
+        </w:rPr>
+        <w:drawing>
+          <wp:inline distT="0" distB="0" distL="0" distR="0" wp14:anchorId="58BD0DFB" wp14:editId="08FC9EFC">
+            <wp:extent cx="5731510" cy="3025140"/>
+            <wp:effectExtent l="0" t="0" r="2540" b="3810"/>
+            <wp:docPr id="1663720066" name="Picture 1" descr="A screenshot of a computer program&#10;&#10;Description automatically generated"/>
+            <wp:cNvGraphicFramePr>
+              <a:graphicFrameLocks xmlns:a="http://schemas.openxmlformats.org/drawingml/2006/main" noChangeAspect="1"/>
+            </wp:cNvGraphicFramePr>
+            <a:graphic xmlns:a="http://schemas.openxmlformats.org/drawingml/2006/main">
+              <a:graphicData uri="http://schemas.openxmlformats.org/drawingml/2006/picture">
+                <pic:pic xmlns:pic="http://schemas.openxmlformats.org/drawingml/2006/picture">
+                  <pic:nvPicPr>
+                    <pic:cNvPr id="1663720066" name="Picture 1" descr="A screenshot of a computer program&#10;&#10;Description automatically generated"/>
+                    <pic:cNvPicPr/>
+                  </pic:nvPicPr>
+                  <pic:blipFill>
+                    <a:blip r:embed="rId43"/>
+                    <a:stretch>
+                      <a:fillRect/>
+                    </a:stretch>
+                  </pic:blipFill>
+                  <pic:spPr>
+                    <a:xfrm>
+                      <a:off x="0" y="0"/>
+                      <a:ext cx="5731510" cy="3025140"/>
+                    </a:xfrm>
+                    <a:prstGeom prst="rect">
+                      <a:avLst/>
+                    </a:prstGeom>
+                  </pic:spPr>
+                </pic:pic>
+              </a:graphicData>
+            </a:graphic>
+          </wp:inline>
+        </w:drawing>
+      </w:r>
+    </w:p>
+    <w:p>
+      <w:pPr>
+        <w:rPr>
+          <w:rStyle w:val="Hyperlink"/>
+          <w:b/>
+          <w:bCs/>
+          <w:color w:val="000000" w:themeColor="text1"/>
+        </w:rPr>
+      </w:pPr>
+      <w:proofErr w:type="gramStart"/>
+      <w:r>
+        <w:rPr>
+          <w:rStyle w:val="Hyperlink"/>
+          <w:b/>
+          <w:bCs/>
+          <w:color w:val="000000" w:themeColor="text1"/>
+        </w:rPr>
+        <w:lastRenderedPageBreak/>
+        <w:t>Listen(</w:t>
+      </w:r>
+      <w:proofErr w:type="gramEnd"/>
+      <w:r>
+        <w:rPr>
+          <w:rStyle w:val="Hyperlink"/>
+          <w:b/>
+          <w:bCs/>
+          <w:color w:val="000000" w:themeColor="text1"/>
+        </w:rPr>
+        <w:t>)</w:t>
+      </w:r>
+    </w:p>
+    <w:p>
+      <w:pPr>
+        <w:rPr>
+          <w:rStyle w:val="Hyperlink"/>
+          <w:color w:val="000000" w:themeColor="text1"/>
+          <w:u w:val="none"/>
+        </w:rPr>
+      </w:pPr>
+      <w:r>
+        <w:rPr>
+          <w:rStyle w:val="Hyperlink"/>
+          <w:color w:val="000000" w:themeColor="text1"/>
+          <w:u w:val="none"/>
+        </w:rPr>
+        <w:drawing>
+          <wp:inline distT="0" distB="0" distL="0" distR="0" wp14:anchorId="389FF86D" wp14:editId="6DF6D5BA">
+            <wp:extent cx="5731510" cy="3729990"/>
+            <wp:effectExtent l="0" t="0" r="2540" b="3810"/>
+            <wp:docPr id="115878250" name="Picture 1" descr="A screenshot of a computer&#10;&#10;Description automatically generated"/>
+            <wp:cNvGraphicFramePr>
+              <a:graphicFrameLocks xmlns:a="http://schemas.openxmlformats.org/drawingml/2006/main" noChangeAspect="1"/>
+            </wp:cNvGraphicFramePr>
+            <a:graphic xmlns:a="http://schemas.openxmlformats.org/drawingml/2006/main">
+              <a:graphicData uri="http://schemas.openxmlformats.org/drawingml/2006/picture">
+                <pic:pic xmlns:pic="http://schemas.openxmlformats.org/drawingml/2006/picture">
+                  <pic:nvPicPr>
+                    <pic:cNvPr id="115878250" name="Picture 1" descr="A screenshot of a computer&#10;&#10;Description automatically generated"/>
+                    <pic:cNvPicPr/>
+                  </pic:nvPicPr>
+                  <pic:blipFill>
+                    <a:blip r:embed="rId44"/>
+                    <a:stretch>
+                      <a:fillRect/>
+                    </a:stretch>
+                  </pic:blipFill>
+                  <pic:spPr>
+                    <a:xfrm>
+                      <a:off x="0" y="0"/>
+                      <a:ext cx="5731510" cy="3729990"/>
+                    </a:xfrm>
+                    <a:prstGeom prst="rect">
+                      <a:avLst/>
+                    </a:prstGeom>
+                  </pic:spPr>
+                </pic:pic>
+              </a:graphicData>
+            </a:graphic>
+          </wp:inline>
+        </w:drawing>
+      </w:r>
+    </w:p>
+    <w:p>
+      <w:pPr>
+        <w:rPr>
+          <w:rStyle w:val="Hyperlink"/>
+          <w:color w:val="000000" w:themeColor="text1"/>
+          <w:u w:val="none"/>
+        </w:rPr>
+      </w:pPr>
+      <w:r>
+        <w:rPr>
+          <w:rStyle w:val="Hyperlink"/>
+          <w:color w:val="000000" w:themeColor="text1"/>
+          <w:u w:val="none"/>
+        </w:rPr>
+        <w:drawing>
+          <wp:inline distT="0" distB="0" distL="0" distR="0" wp14:anchorId="02CAF752" wp14:editId="1BC9D437">
+            <wp:extent cx="5731510" cy="2254885"/>
+            <wp:effectExtent l="0" t="0" r="2540" b="0"/>
+            <wp:docPr id="2133423103" name="Picture 1"/>
+            <wp:cNvGraphicFramePr>
+              <a:graphicFrameLocks xmlns:a="http://schemas.openxmlformats.org/drawingml/2006/main" noChangeAspect="1"/>
+            </wp:cNvGraphicFramePr>
+            <a:graphic xmlns:a="http://schemas.openxmlformats.org/drawingml/2006/main">
+              <a:graphicData uri="http://schemas.openxmlformats.org/drawingml/2006/picture">
+                <pic:pic xmlns:pic="http://schemas.openxmlformats.org/drawingml/2006/picture">
+                  <pic:nvPicPr>
+                    <pic:cNvPr id="2133423103" name=""/>
+                    <pic:cNvPicPr/>
+                  </pic:nvPicPr>
+                  <pic:blipFill>
+                    <a:blip r:embed="rId45"/>
+                    <a:stretch>
+                      <a:fillRect/>
+                    </a:stretch>
+                  </pic:blipFill>
+                  <pic:spPr>
+                    <a:xfrm>
+                      <a:off x="0" y="0"/>
+                      <a:ext cx="5731510" cy="2254885"/>
+                    </a:xfrm>
+                    <a:prstGeom prst="rect">
+                      <a:avLst/>
+                    </a:prstGeom>
+                  </pic:spPr>
+                </pic:pic>
+              </a:graphicData>
+            </a:graphic>
+          </wp:inline>
+        </w:drawing>
+      </w:r>
+    </w:p>
+    <w:p>
+      <w:pPr>
+        <w:rPr>
+          <w:color w:val="000000" w:themeColor="text1"/>
+        </w:rPr>
+      </w:pPr>
+      <w:r>
+        <w:rPr>
+          <w:color w:val="000000" w:themeColor="text1"/>
+        </w:rPr>
+        <w:lastRenderedPageBreak/>
+        <w:drawing>
+          <wp:inline distT="0" distB="0" distL="0" distR="0" wp14:anchorId="1A0FB45D" wp14:editId="23555ABB">
+            <wp:extent cx="5731510" cy="3899535"/>
+            <wp:effectExtent l="0" t="0" r="2540" b="5715"/>
+            <wp:docPr id="1259987976" name="Picture 1"/>
+            <wp:cNvGraphicFramePr>
+              <a:graphicFrameLocks xmlns:a="http://schemas.openxmlformats.org/drawingml/2006/main" noChangeAspect="1"/>
+            </wp:cNvGraphicFramePr>
+            <a:graphic xmlns:a="http://schemas.openxmlformats.org/drawingml/2006/main">
+              <a:graphicData uri="http://schemas.openxmlformats.org/drawingml/2006/picture">
+                <pic:pic xmlns:pic="http://schemas.openxmlformats.org/drawingml/2006/picture">
+                  <pic:nvPicPr>
+                    <pic:cNvPr id="1259987976" name=""/>
+                    <pic:cNvPicPr/>
+                  </pic:nvPicPr>
+                  <pic:blipFill>
+                    <a:blip r:embed="rId46"/>
+                    <a:stretch>
+                      <a:fillRect/>
+                    </a:stretch>
+                  </pic:blipFill>
+                  <pic:spPr>
+                    <a:xfrm>
+                      <a:off x="0" y="0"/>
+                      <a:ext cx="5731510" cy="3899535"/>
+                    </a:xfrm>
+                    <a:prstGeom prst="rect">
+                      <a:avLst/>
+                    </a:prstGeom>
+                  </pic:spPr>
+                </pic:pic>
+              </a:graphicData>
+            </a:graphic>
+          </wp:inline>
+        </w:drawing>
+      </w:r>
+      <w:r>
+        <w:rPr>
+          <w:color w:val="000000" w:themeColor="text1"/>
+        </w:rPr>
+        <w:drawing>
+          <wp:inline distT="0" distB="0" distL="0" distR="0" wp14:anchorId="6AF30EFD" wp14:editId="2E1D4DFC">
+            <wp:extent cx="5731510" cy="4213860"/>
+            <wp:effectExtent l="0" t="0" r="2540" b="0"/>
+            <wp:docPr id="55297606" name="Picture 1" descr="A screenshot of a computer program&#10;&#10;Description automatically generated"/>
+            <wp:cNvGraphicFramePr>
+              <a:graphicFrameLocks xmlns:a="http://schemas.openxmlformats.org/drawingml/2006/main" noChangeAspect="1"/>
+            </wp:cNvGraphicFramePr>
+            <a:graphic xmlns:a="http://schemas.openxmlformats.org/drawingml/2006/main">
+              <a:graphicData uri="http://schemas.openxmlformats.org/drawingml/2006/picture">
+                <pic:pic xmlns:pic="http://schemas.openxmlformats.org/drawingml/2006/picture">
+                  <pic:nvPicPr>
+                    <pic:cNvPr id="55297606" name="Picture 1" descr="A screenshot of a computer program&#10;&#10;Description automatically generated"/>
+                    <pic:cNvPicPr/>
+                  </pic:nvPicPr>
+                  <pic:blipFill>
+                    <a:blip r:embed="rId47"/>
+                    <a:stretch>
+                      <a:fillRect/>
+                    </a:stretch>
+                  </pic:blipFill>
+                  <pic:spPr>
+                    <a:xfrm>
+                      <a:off x="0" y="0"/>
+                      <a:ext cx="5731510" cy="4213860"/>
+                    </a:xfrm>
+                    <a:prstGeom prst="rect">
+                      <a:avLst/>
+                    </a:prstGeom>
+                  </pic:spPr>
+                </pic:pic>
+              </a:graphicData>
+            </a:graphic>
+          </wp:inline>
+        </w:drawing>
+      </w:r>
+      <w:r>
+        <w:rPr>
+          <w:color w:val="000000" w:themeColor="text1"/>
+        </w:rPr>
+        <w:lastRenderedPageBreak/>
+        <w:drawing>
+          <wp:inline distT="0" distB="0" distL="0" distR="0" wp14:anchorId="3B3491EB" wp14:editId="65091D3C">
+            <wp:extent cx="5731510" cy="1605280"/>
+            <wp:effectExtent l="0" t="0" r="2540" b="0"/>
+            <wp:docPr id="1867909379" name="Picture 1"/>
+            <wp:cNvGraphicFramePr>
+              <a:graphicFrameLocks xmlns:a="http://schemas.openxmlformats.org/drawingml/2006/main" noChangeAspect="1"/>
+            </wp:cNvGraphicFramePr>
+            <a:graphic xmlns:a="http://schemas.openxmlformats.org/drawingml/2006/main">
+              <a:graphicData uri="http://schemas.openxmlformats.org/drawingml/2006/picture">
+                <pic:pic xmlns:pic="http://schemas.openxmlformats.org/drawingml/2006/picture">
+                  <pic:nvPicPr>
+                    <pic:cNvPr id="1867909379" name=""/>
+                    <pic:cNvPicPr/>
+                  </pic:nvPicPr>
+                  <pic:blipFill>
+                    <a:blip r:embed="rId48"/>
+                    <a:stretch>
+                      <a:fillRect/>
+                    </a:stretch>
+                  </pic:blipFill>
+                  <pic:spPr>
+                    <a:xfrm>
+                      <a:off x="0" y="0"/>
+                      <a:ext cx="5731510" cy="1605280"/>
+                    </a:xfrm>
+                    <a:prstGeom prst="rect">
+                      <a:avLst/>
+                    </a:prstGeom>
+                  </pic:spPr>
+                </pic:pic>
+              </a:graphicData>
+            </a:graphic>
+          </wp:inline>
+        </w:drawing>
+      </w:r>
+    </w:p>
+    <w:p>
+      <w:pPr>
+        <w:rPr>
+          <w:color w:val="000000" w:themeColor="text1"/>
+        </w:rPr>
+      </w:pPr>
+      <w:r>
+        <w:rPr>
+          <w:color w:val="000000" w:themeColor="text1"/>
+        </w:rPr>
+        <w:drawing>
+          <wp:inline distT="0" distB="0" distL="0" distR="0" wp14:anchorId="79CEBB47" wp14:editId="01F003F8">
+            <wp:extent cx="5731510" cy="3560445"/>
+            <wp:effectExtent l="0" t="0" r="2540" b="1905"/>
+            <wp:docPr id="890666593" name="Picture 1" descr="A black screen with white text&#10;&#10;Description automatically generated"/>
+            <wp:cNvGraphicFramePr>
+              <a:graphicFrameLocks xmlns:a="http://schemas.openxmlformats.org/drawingml/2006/main" noChangeAspect="1"/>
+            </wp:cNvGraphicFramePr>
+            <a:graphic xmlns:a="http://schemas.openxmlformats.org/drawingml/2006/main">
+              <a:graphicData uri="http://schemas.openxmlformats.org/drawingml/2006/picture">
+                <pic:pic xmlns:pic="http://schemas.openxmlformats.org/drawingml/2006/picture">
+                  <pic:nvPicPr>
+                    <pic:cNvPr id="890666593" name="Picture 1" descr="A black screen with white text&#10;&#10;Description automatically generated"/>
+                    <pic:cNvPicPr/>
+                  </pic:nvPicPr>
+                  <pic:blipFill>
+                    <a:blip r:embed="rId49"/>
+                    <a:stretch>
+                      <a:fillRect/>
+                    </a:stretch>
+                  </pic:blipFill>
+                  <pic:spPr>
+                    <a:xfrm>
+                      <a:off x="0" y="0"/>
+                      <a:ext cx="5731510" cy="3560445"/>
+                    </a:xfrm>
+                    <a:prstGeom prst="rect">
+                      <a:avLst/>
+                    </a:prstGeom>
+                  </pic:spPr>
+                </pic:pic>
+              </a:graphicData>
+            </a:graphic>
+          </wp:inline>
+        </w:drawing>
+      </w:r>
+      <w:r>
+        <w:rPr>
+          <w:color w:val="000000" w:themeColor="text1"/>
+        </w:rPr>
+        <w:drawing>
+          <wp:inline distT="0" distB="0" distL="0" distR="0" wp14:anchorId="6F26A777" wp14:editId="6F559530">
+            <wp:extent cx="5731510" cy="2078990"/>
+            <wp:effectExtent l="0" t="0" r="2540" b="0"/>
+            <wp:docPr id="1749552817" name="Picture 1" descr="A black screen with white text&#10;&#10;Description automatically generated"/>
+            <wp:cNvGraphicFramePr>
+              <a:graphicFrameLocks xmlns:a="http://schemas.openxmlformats.org/drawingml/2006/main" noChangeAspect="1"/>
+            </wp:cNvGraphicFramePr>
+            <a:graphic xmlns:a="http://schemas.openxmlformats.org/drawingml/2006/main">
+              <a:graphicData uri="http://schemas.openxmlformats.org/drawingml/2006/picture">
+                <pic:pic xmlns:pic="http://schemas.openxmlformats.org/drawingml/2006/picture">
+                  <pic:nvPicPr>
+                    <pic:cNvPr id="1749552817" name="Picture 1" descr="A black screen with white text&#10;&#10;Description automatically generated"/>
+                    <pic:cNvPicPr/>
+                  </pic:nvPicPr>
+                  <pic:blipFill>
+                    <a:blip r:embed="rId50"/>
+                    <a:stretch>
+                      <a:fillRect/>
+                    </a:stretch>
+                  </pic:blipFill>
+                  <pic:spPr>
+                    <a:xfrm>
+                      <a:off x="0" y="0"/>
+                      <a:ext cx="5731510" cy="2078990"/>
+                    </a:xfrm>
+                    <a:prstGeom prst="rect">
+                      <a:avLst/>
+                    </a:prstGeom>
+                  </pic:spPr>
+                </pic:pic>
+              </a:graphicData>
+            </a:graphic>
+          </wp:inline>
+        </w:drawing>
+      </w:r>
+    </w:p>
+    <w:p>
+      <w:pPr>
+        <w:rPr>
+          <w:b/>
+          <w:bCs/>
+          <w:color w:val="000000" w:themeColor="text1"/>
+          <w:u w:val="single"/>
+        </w:rPr>
+      </w:pPr>
+      <w:r>
+        <w:rPr>
+          <w:b/>
+          <w:bCs/>
+          <w:color w:val="000000" w:themeColor="text1"/>
+          <w:u w:val="single"/>
+        </w:rPr>
+        <w:t>Accept</w:t>
+      </w:r>
+    </w:p>
+    <w:p>
+      <w:pPr>
+        <w:rPr>
+          <w:color w:val="000000" w:themeColor="text1"/>
+        </w:rPr>
+      </w:pPr>
+      <w:r>
+        <w:rPr>
+          <w:color w:val="000000" w:themeColor="text1"/>
+        </w:rPr>
+        <w:lastRenderedPageBreak/>
+        <w:drawing>
+          <wp:inline distT="0" distB="0" distL="0" distR="0" wp14:anchorId="66DDF6B4" wp14:editId="69AA19B7">
+            <wp:extent cx="5731510" cy="2910205"/>
+            <wp:effectExtent l="0" t="0" r="2540" b="4445"/>
+            <wp:docPr id="752818974" name="Picture 1" descr="A screenshot of a computer screen&#10;&#10;Description automatically generated"/>
+            <wp:cNvGraphicFramePr>
+              <a:graphicFrameLocks xmlns:a="http://schemas.openxmlformats.org/drawingml/2006/main" noChangeAspect="1"/>
+            </wp:cNvGraphicFramePr>
+            <a:graphic xmlns:a="http://schemas.openxmlformats.org/drawingml/2006/main">
+              <a:graphicData uri="http://schemas.openxmlformats.org/drawingml/2006/picture">
+                <pic:pic xmlns:pic="http://schemas.openxmlformats.org/drawingml/2006/picture">
+                  <pic:nvPicPr>
+                    <pic:cNvPr id="752818974" name="Picture 1" descr="A screenshot of a computer screen&#10;&#10;Description automatically generated"/>
+                    <pic:cNvPicPr/>
+                  </pic:nvPicPr>
+                  <pic:blipFill>
+                    <a:blip r:embed="rId51"/>
+                    <a:stretch>
+                      <a:fillRect/>
+                    </a:stretch>
+                  </pic:blipFill>
+                  <pic:spPr>
+                    <a:xfrm>
+                      <a:off x="0" y="0"/>
+                      <a:ext cx="5731510" cy="2910205"/>
+                    </a:xfrm>
+                    <a:prstGeom prst="rect">
+                      <a:avLst/>
+                    </a:prstGeom>
+                  </pic:spPr>
+                </pic:pic>
+              </a:graphicData>
+            </a:graphic>
+          </wp:inline>
+        </w:drawing>
+      </w:r>
+    </w:p>
+    <w:p>
+      <w:pPr>
+        <w:rPr>
+          <w:color w:val="000000" w:themeColor="text1"/>
+          <w:highlight w:val="yellow"/>
+        </w:rPr>
+      </w:pPr>
+      <w:r>
+        <w:rPr>
+          <w:color w:val="000000" w:themeColor="text1"/>
+          <w:highlight w:val="yellow"/>
+        </w:rPr>
+        <w:t xml:space="preserve">void </w:t>
+      </w:r>
+      <w:proofErr w:type="spellStart"/>
+      <w:proofErr w:type="gramStart"/>
+      <w:r>
+        <w:rPr>
+          <w:color w:val="000000" w:themeColor="text1"/>
+          <w:highlight w:val="yellow"/>
+        </w:rPr>
+        <w:t>handleClient</w:t>
+      </w:r>
+      <w:proofErr w:type="spellEnd"/>
+      <w:r>
+        <w:rPr>
+          <w:color w:val="000000" w:themeColor="text1"/>
+          <w:highlight w:val="yellow"/>
+        </w:rPr>
+        <w:t>(</w:t>
+      </w:r>
+      <w:proofErr w:type="gramEnd"/>
+      <w:r>
+        <w:rPr>
+          <w:color w:val="000000" w:themeColor="text1"/>
+          <w:highlight w:val="yellow"/>
+        </w:rPr>
+        <w:t>){</w:t>
+      </w:r>
+    </w:p>
+    <w:p>
+      <w:pPr>
+        <w:rPr>
+          <w:color w:val="000000" w:themeColor="text1"/>
+          <w:highlight w:val="yellow"/>
+        </w:rPr>
+      </w:pPr>
+      <w:r>
+        <w:rPr>
+          <w:color w:val="000000" w:themeColor="text1"/>
+          <w:highlight w:val="yellow"/>
+        </w:rPr>
+        <w:t xml:space="preserve">    // Let's listen</w:t>
+      </w:r>
+    </w:p>
+    <w:p>
+      <w:pPr>
+        <w:rPr>
+          <w:color w:val="000000" w:themeColor="text1"/>
+          <w:highlight w:val="yellow"/>
+        </w:rPr>
+      </w:pPr>
+      <w:r>
+        <w:rPr>
+          <w:color w:val="000000" w:themeColor="text1"/>
+          <w:highlight w:val="yellow"/>
+        </w:rPr>
+        <w:t xml:space="preserve">    int __</w:t>
+      </w:r>
+      <w:proofErr w:type="gramStart"/>
+      <w:r>
+        <w:rPr>
+          <w:color w:val="000000" w:themeColor="text1"/>
+          <w:highlight w:val="yellow"/>
+        </w:rPr>
+        <w:t>accept;</w:t>
+      </w:r>
+      <w:proofErr w:type="gramEnd"/>
+    </w:p>
+    <w:p>
+      <w:pPr>
+        <w:rPr>
+          <w:color w:val="000000" w:themeColor="text1"/>
+          <w:highlight w:val="yellow"/>
+        </w:rPr>
+      </w:pPr>
+      <w:r>
+        <w:rPr>
+          <w:color w:val="000000" w:themeColor="text1"/>
+          <w:highlight w:val="yellow"/>
+        </w:rPr>
+        <w:t xml:space="preserve">    struct </w:t>
+      </w:r>
+      <w:proofErr w:type="spellStart"/>
+      <w:r>
+        <w:rPr>
+          <w:color w:val="000000" w:themeColor="text1"/>
+          <w:highlight w:val="yellow"/>
+        </w:rPr>
+        <w:t>sockaddr_in</w:t>
+      </w:r>
+      <w:proofErr w:type="spellEnd"/>
+      <w:r>
+        <w:rPr>
+          <w:color w:val="000000" w:themeColor="text1"/>
+          <w:highlight w:val="yellow"/>
+        </w:rPr>
+        <w:t xml:space="preserve"> </w:t>
+      </w:r>
+      <w:proofErr w:type="spellStart"/>
+      <w:r>
+        <w:rPr>
+          <w:color w:val="000000" w:themeColor="text1"/>
+          <w:highlight w:val="yellow"/>
+        </w:rPr>
+        <w:t>client_</w:t>
+      </w:r>
+      <w:proofErr w:type="gramStart"/>
+      <w:r>
+        <w:rPr>
+          <w:color w:val="000000" w:themeColor="text1"/>
+          <w:highlight w:val="yellow"/>
+        </w:rPr>
+        <w:t>addr</w:t>
+      </w:r>
+      <w:proofErr w:type="spellEnd"/>
+      <w:r>
+        <w:rPr>
+          <w:color w:val="000000" w:themeColor="text1"/>
+          <w:highlight w:val="yellow"/>
+        </w:rPr>
+        <w:t>;</w:t>
+      </w:r>
+      <w:proofErr w:type="gramEnd"/>
+    </w:p>
+    <w:p>
+      <w:pPr>
+        <w:rPr>
+          <w:color w:val="000000" w:themeColor="text1"/>
+          <w:highlight w:val="yellow"/>
+        </w:rPr>
+      </w:pPr>
+      <w:r>
+        <w:rPr>
+          <w:color w:val="000000" w:themeColor="text1"/>
+          <w:highlight w:val="yellow"/>
+        </w:rPr>
+        <w:t xml:space="preserve">    </w:t>
+      </w:r>
+      <w:proofErr w:type="spellStart"/>
+      <w:r>
+        <w:rPr>
+          <w:color w:val="000000" w:themeColor="text1"/>
+          <w:highlight w:val="yellow"/>
+        </w:rPr>
+        <w:t>socklen_t</w:t>
+      </w:r>
+      <w:proofErr w:type="spellEnd"/>
+      <w:r>
+        <w:rPr>
+          <w:color w:val="000000" w:themeColor="text1"/>
+          <w:highlight w:val="yellow"/>
+        </w:rPr>
+        <w:t xml:space="preserve"> </w:t>
+      </w:r>
+      <w:proofErr w:type="spellStart"/>
+      <w:r>
+        <w:rPr>
+          <w:color w:val="000000" w:themeColor="text1"/>
+          <w:highlight w:val="yellow"/>
+        </w:rPr>
+        <w:t>addrlen</w:t>
+      </w:r>
+      <w:proofErr w:type="spellEnd"/>
+      <w:r>
+        <w:rPr>
+          <w:color w:val="000000" w:themeColor="text1"/>
+          <w:highlight w:val="yellow"/>
+        </w:rPr>
+        <w:t xml:space="preserve"> = </w:t>
+      </w:r>
+      <w:proofErr w:type="spellStart"/>
+      <w:r>
+        <w:rPr>
+          <w:color w:val="000000" w:themeColor="text1"/>
+          <w:highlight w:val="yellow"/>
+        </w:rPr>
+        <w:t>sizeof</w:t>
+      </w:r>
+      <w:proofErr w:type="spellEnd"/>
+      <w:r>
+        <w:rPr>
+          <w:color w:val="000000" w:themeColor="text1"/>
+          <w:highlight w:val="yellow"/>
+        </w:rPr>
+        <w:t>(</w:t>
+      </w:r>
+      <w:proofErr w:type="spellStart"/>
+      <w:r>
+        <w:rPr>
+          <w:color w:val="000000" w:themeColor="text1"/>
+          <w:highlight w:val="yellow"/>
+        </w:rPr>
+        <w:t>client_addr</w:t>
+      </w:r>
+      <w:proofErr w:type="spellEnd"/>
+      <w:r>
+        <w:rPr>
+          <w:color w:val="000000" w:themeColor="text1"/>
+          <w:highlight w:val="yellow"/>
+        </w:rPr>
+        <w:t>); // Variable to hold the size of the address structure</w:t>
+      </w:r>
+    </w:p>
+    <w:p>
+      <w:pPr>
+        <w:rPr>
+          <w:color w:val="000000" w:themeColor="text1"/>
+          <w:highlight w:val="yellow"/>
+        </w:rPr>
+      </w:pPr>
+      <w:r>
+        <w:rPr>
+          <w:color w:val="000000" w:themeColor="text1"/>
+          <w:highlight w:val="yellow"/>
+        </w:rPr>
+        <w:t xml:space="preserve">    while(</w:t>
+      </w:r>
+      <w:proofErr w:type="spellStart"/>
+      <w:r>
+        <w:rPr>
+          <w:color w:val="000000" w:themeColor="text1"/>
+          <w:highlight w:val="yellow"/>
+        </w:rPr>
+        <w:t>isListening</w:t>
+      </w:r>
+      <w:proofErr w:type="spellEnd"/>
+      <w:proofErr w:type="gramStart"/>
+      <w:r>
+        <w:rPr>
+          <w:color w:val="000000" w:themeColor="text1"/>
+          <w:highlight w:val="yellow"/>
+        </w:rPr>
+        <w:t>){</w:t>
+      </w:r>
+      <w:proofErr w:type="gramEnd"/>
+    </w:p>
+    <w:p>
+      <w:pPr>
+        <w:rPr>
+          <w:color w:val="000000" w:themeColor="text1"/>
+          <w:highlight w:val="yellow"/>
+        </w:rPr>
+      </w:pPr>
+      <w:r>
+        <w:rPr>
+          <w:color w:val="000000" w:themeColor="text1"/>
+          <w:highlight w:val="yellow"/>
+        </w:rPr>
+        <w:t xml:space="preserve">        // Accept</w:t>
+      </w:r>
+    </w:p>
+    <w:p>
+      <w:pPr>
+        <w:rPr>
+          <w:color w:val="000000" w:themeColor="text1"/>
+          <w:highlight w:val="yellow"/>
+        </w:rPr>
+      </w:pPr>
+      <w:r>
+        <w:rPr>
+          <w:color w:val="000000" w:themeColor="text1"/>
+          <w:highlight w:val="yellow"/>
+        </w:rPr>
+        <w:t xml:space="preserve">        __accept = </w:t>
+      </w:r>
+      <w:proofErr w:type="gramStart"/>
+      <w:r>
+        <w:rPr>
+          <w:color w:val="000000" w:themeColor="text1"/>
+          <w:highlight w:val="yellow"/>
+        </w:rPr>
+        <w:t>accept(</w:t>
+      </w:r>
+      <w:proofErr w:type="spellStart"/>
+      <w:proofErr w:type="gramEnd"/>
+      <w:r>
+        <w:rPr>
+          <w:color w:val="000000" w:themeColor="text1"/>
+          <w:highlight w:val="yellow"/>
+        </w:rPr>
+        <w:t>serverSocket</w:t>
+      </w:r>
+      <w:proofErr w:type="spellEnd"/>
+      <w:r>
+        <w:rPr>
+          <w:color w:val="000000" w:themeColor="text1"/>
+          <w:highlight w:val="yellow"/>
+        </w:rPr>
+        <w:t xml:space="preserve">, (struct </w:t>
+      </w:r>
+      <w:proofErr w:type="spellStart"/>
+      <w:r>
+        <w:rPr>
+          <w:color w:val="000000" w:themeColor="text1"/>
+          <w:highlight w:val="yellow"/>
+        </w:rPr>
+        <w:t>sockaddr</w:t>
+      </w:r>
+      <w:proofErr w:type="spellEnd"/>
+      <w:r>
+        <w:rPr>
+          <w:color w:val="000000" w:themeColor="text1"/>
+          <w:highlight w:val="yellow"/>
+        </w:rPr>
+        <w:t xml:space="preserve"> *)&amp;</w:t>
+      </w:r>
+      <w:proofErr w:type="spellStart"/>
+      <w:r>
+        <w:rPr>
+          <w:color w:val="000000" w:themeColor="text1"/>
+          <w:highlight w:val="yellow"/>
+        </w:rPr>
+        <w:t>client_addr</w:t>
+      </w:r>
+      <w:proofErr w:type="spellEnd"/>
+      <w:r>
+        <w:rPr>
+          <w:color w:val="000000" w:themeColor="text1"/>
+          <w:highlight w:val="yellow"/>
+        </w:rPr>
+        <w:t>, &amp;</w:t>
+      </w:r>
+      <w:proofErr w:type="spellStart"/>
+      <w:r>
+        <w:rPr>
+          <w:color w:val="000000" w:themeColor="text1"/>
+          <w:highlight w:val="yellow"/>
+        </w:rPr>
+        <w:t>addrlen</w:t>
+      </w:r>
+      <w:proofErr w:type="spellEnd"/>
+      <w:r>
+        <w:rPr>
+          <w:color w:val="000000" w:themeColor="text1"/>
+          <w:highlight w:val="yellow"/>
+        </w:rPr>
+        <w:t>);</w:t>
+      </w:r>
+    </w:p>
+    <w:p>
+      <w:pPr>
+        <w:rPr>
+          <w:color w:val="000000" w:themeColor="text1"/>
+          <w:highlight w:val="yellow"/>
+        </w:rPr>
+      </w:pPr>
+      <w:r>
+        <w:rPr>
+          <w:color w:val="000000" w:themeColor="text1"/>
+          <w:highlight w:val="yellow"/>
+        </w:rPr>
+        <w:t xml:space="preserve">        </w:t>
+      </w:r>
+      <w:proofErr w:type="gramStart"/>
+      <w:r>
+        <w:rPr>
+          <w:color w:val="000000" w:themeColor="text1"/>
+          <w:highlight w:val="yellow"/>
+        </w:rPr>
+        <w:t>if(</w:t>
+      </w:r>
+      <w:proofErr w:type="gramEnd"/>
+      <w:r>
+        <w:rPr>
+          <w:color w:val="000000" w:themeColor="text1"/>
+          <w:highlight w:val="yellow"/>
+        </w:rPr>
+        <w:t>__accept &lt; 0){</w:t>
+      </w:r>
+    </w:p>
+    <w:p>
+      <w:pPr>
+        <w:rPr>
+          <w:color w:val="000000" w:themeColor="text1"/>
+          <w:highlight w:val="yellow"/>
+        </w:rPr>
+      </w:pPr>
+      <w:r>
+        <w:rPr>
+          <w:color w:val="000000" w:themeColor="text1"/>
+          <w:highlight w:val="yellow"/>
+        </w:rPr>
+        <w:t xml:space="preserve">            </w:t>
+      </w:r>
+      <w:proofErr w:type="gramStart"/>
+      <w:r>
+        <w:rPr>
+          <w:color w:val="000000" w:themeColor="text1"/>
+          <w:highlight w:val="yellow"/>
+        </w:rPr>
+        <w:t>error(</w:t>
+      </w:r>
+      <w:proofErr w:type="gramEnd"/>
+      <w:r>
+        <w:rPr>
+          <w:color w:val="000000" w:themeColor="text1"/>
+          <w:highlight w:val="yellow"/>
+        </w:rPr>
+        <w:t>"Something went wrong\n");</w:t>
+      </w:r>
+    </w:p>
+    <w:p>
+      <w:pPr>
+        <w:rPr>
+          <w:color w:val="000000" w:themeColor="text1"/>
+          <w:highlight w:val="yellow"/>
+        </w:rPr>
+      </w:pPr>
+      <w:r>
+        <w:rPr>
+          <w:color w:val="000000" w:themeColor="text1"/>
+          <w:highlight w:val="yellow"/>
+        </w:rPr>
+        <w:t xml:space="preserve">        }</w:t>
+      </w:r>
+    </w:p>
+    <w:p>
+      <w:pPr>
+        <w:rPr>
+          <w:color w:val="000000" w:themeColor="text1"/>
+          <w:highlight w:val="yellow"/>
+        </w:rPr>
+      </w:pPr>
+      <w:r>
+        <w:rPr>
+          <w:color w:val="000000" w:themeColor="text1"/>
+          <w:highlight w:val="yellow"/>
+        </w:rPr>
+        <w:t xml:space="preserve">        </w:t>
+      </w:r>
+      <w:proofErr w:type="spellStart"/>
+      <w:proofErr w:type="gramStart"/>
+      <w:r>
+        <w:rPr>
+          <w:color w:val="000000" w:themeColor="text1"/>
+          <w:highlight w:val="yellow"/>
+        </w:rPr>
+        <w:t>printf</w:t>
+      </w:r>
+      <w:proofErr w:type="spellEnd"/>
+      <w:r>
+        <w:rPr>
+          <w:color w:val="000000" w:themeColor="text1"/>
+          <w:highlight w:val="yellow"/>
+        </w:rPr>
+        <w:t>(</w:t>
+      </w:r>
+      <w:proofErr w:type="gramEnd"/>
+      <w:r>
+        <w:rPr>
+          <w:color w:val="000000" w:themeColor="text1"/>
+          <w:highlight w:val="yellow"/>
+        </w:rPr>
+        <w:t>"Accepted Connection\n");</w:t>
+      </w:r>
+    </w:p>
+    <w:p>
+      <w:pPr>
+        <w:rPr>
+          <w:color w:val="000000" w:themeColor="text1"/>
+          <w:highlight w:val="yellow"/>
+        </w:rPr>
+      </w:pPr>
+      <w:r>
+        <w:rPr>
+          <w:color w:val="000000" w:themeColor="text1"/>
+          <w:highlight w:val="yellow"/>
+        </w:rPr>
+        <w:t xml:space="preserve">    }</w:t>
+      </w:r>
+    </w:p>
+    <w:p>
+      <w:pPr>
+        <w:rPr>
+          <w:color w:val="000000" w:themeColor="text1"/>
+        </w:rPr>
+      </w:pPr>
+      <w:r>
+        <w:rPr>
+          <w:color w:val="000000" w:themeColor="text1"/>
+          <w:highlight w:val="yellow"/>
+        </w:rPr>
+        <w:t>}</w:t>
+      </w:r>
+    </w:p>
+    <w:p>
+      <w:pPr>
+        <w:rPr>
+          <w:color w:val="000000" w:themeColor="text1"/>
+        </w:rPr>
+      </w:pPr>
+      <w:r>
+        <w:rPr>
+          <w:color w:val="000000" w:themeColor="text1"/>
+        </w:rPr>
+        <w:lastRenderedPageBreak/>
+        <w:drawing>
+          <wp:inline distT="0" distB="0" distL="0" distR="0" wp14:anchorId="33FF64E1" wp14:editId="6BC5B96C">
+            <wp:extent cx="5731510" cy="2326005"/>
+            <wp:effectExtent l="0" t="0" r="2540" b="0"/>
+            <wp:docPr id="104731910" name="Picture 1" descr="A screen shot of a computer program&#10;&#10;Description automatically generated"/>
+            <wp:cNvGraphicFramePr>
+              <a:graphicFrameLocks xmlns:a="http://schemas.openxmlformats.org/drawingml/2006/main" noChangeAspect="1"/>
+            </wp:cNvGraphicFramePr>
+            <a:graphic xmlns:a="http://schemas.openxmlformats.org/drawingml/2006/main">
+              <a:graphicData uri="http://schemas.openxmlformats.org/drawingml/2006/picture">
+                <pic:pic xmlns:pic="http://schemas.openxmlformats.org/drawingml/2006/picture">
+                  <pic:nvPicPr>
+                    <pic:cNvPr id="104731910" name="Picture 1" descr="A screen shot of a computer program&#10;&#10;Description automatically generated"/>
+                    <pic:cNvPicPr/>
+                  </pic:nvPicPr>
+                  <pic:blipFill>
+                    <a:blip r:embed="rId52"/>
+                    <a:stretch>
+                      <a:fillRect/>
+                    </a:stretch>
+                  </pic:blipFill>
+                  <pic:spPr>
+                    <a:xfrm>
+                      <a:off x="0" y="0"/>
+                      <a:ext cx="5731510" cy="2326005"/>
+                    </a:xfrm>
+                    <a:prstGeom prst="rect">
+                      <a:avLst/>
+                    </a:prstGeom>
+                  </pic:spPr>
+                </pic:pic>
+              </a:graphicData>
+            </a:graphic>
+          </wp:inline>
+        </w:drawing>
+      </w:r>
     </w:p>
     <w:sectPr>
       <w:pgSz w:w="11906" w:h="16838"/>

</xml_diff>

<commit_message>
Got HTML to render properly by removing Content-Length
</commit_message>
<xml_diff>
--- a/resources/resources.docx
+++ b/resources/resources.docx
@@ -94,12 +94,24 @@
       <w:r>
         <w:t xml:space="preserve">Study </w:t>
       </w:r>
-      <w:hyperlink r:id="rId4" w:history="1">
+      <w:hyperlink r:id="rId5" w:history="1">
         <w:r>
           <w:rPr>
             <w:rStyle w:val="Hyperlink"/>
           </w:rPr>
-          <w:t>NET.PDF (cornell.edu)</w:t>
+          <w:t>NET.</w:t>
+        </w:r>
+        <w:r>
+          <w:rPr>
+            <w:rStyle w:val="Hyperlink"/>
+          </w:rPr>
+          <w:t>P</w:t>
+        </w:r>
+        <w:r>
+          <w:rPr>
+            <w:rStyle w:val="Hyperlink"/>
+          </w:rPr>
+          <w:t>DF (cornell.edu)</w:t>
         </w:r>
       </w:hyperlink>
     </w:p>
@@ -318,7 +330,7 @@
                     <pic:cNvPicPr/>
                   </pic:nvPicPr>
                   <pic:blipFill>
-                    <a:blip r:embed="rId5"/>
+                    <a:blip r:embed="rId6"/>
                     <a:stretch>
                       <a:fillRect/>
                     </a:stretch>
@@ -361,7 +373,7 @@
                     <pic:cNvPicPr/>
                   </pic:nvPicPr>
                   <pic:blipFill>
-                    <a:blip r:embed="rId6"/>
+                    <a:blip r:embed="rId7"/>
                     <a:stretch>
                       <a:fillRect/>
                     </a:stretch>
@@ -403,7 +415,7 @@
                     <pic:cNvPicPr/>
                   </pic:nvPicPr>
                   <pic:blipFill>
-                    <a:blip r:embed="rId7"/>
+                    <a:blip r:embed="rId8"/>
                     <a:stretch>
                       <a:fillRect/>
                     </a:stretch>
@@ -445,7 +457,7 @@
                     <pic:cNvPicPr/>
                   </pic:nvPicPr>
                   <pic:blipFill>
-                    <a:blip r:embed="rId8"/>
+                    <a:blip r:embed="rId9"/>
                     <a:stretch>
                       <a:fillRect/>
                     </a:stretch>
@@ -472,7 +484,7 @@
           <w:rStyle w:val="Hyperlink"/>
         </w:rPr>
       </w:pPr>
-      <w:hyperlink r:id="rId9" w:history="1">
+      <w:hyperlink r:id="rId10" w:history="1">
         <w:r>
           <w:rPr>
             <w:rStyle w:val="Hyperlink"/>
@@ -583,7 +595,7 @@
           <w:u w:val="none"/>
         </w:rPr>
       </w:pPr>
-      <w:hyperlink r:id="rId10" w:history="1">
+      <w:hyperlink r:id="rId11" w:history="1">
         <w:r>
           <w:rPr>
             <w:rStyle w:val="Hyperlink"/>
@@ -638,7 +650,7 @@
                     <pic:cNvPicPr/>
                   </pic:nvPicPr>
                   <pic:blipFill>
-                    <a:blip r:embed="rId11"/>
+                    <a:blip r:embed="rId12"/>
                     <a:stretch>
                       <a:fillRect/>
                     </a:stretch>
@@ -686,7 +698,7 @@
                     <pic:cNvPicPr/>
                   </pic:nvPicPr>
                   <pic:blipFill>
-                    <a:blip r:embed="rId12"/>
+                    <a:blip r:embed="rId13"/>
                     <a:stretch>
                       <a:fillRect/>
                     </a:stretch>
@@ -719,7 +731,7 @@
           <w:color w:val="000000" w:themeColor="text1"/>
         </w:rPr>
       </w:pPr>
-      <w:hyperlink r:id="rId13" w:anchor=":~:text=A%20network%20socket%20is%20a%20software%20structure%20within,development%20of%20the%20Internet%2C%20the%20term%20network%20socket" w:history="1">
+      <w:hyperlink r:id="rId14" w:anchor=":~:text=A%20network%20socket%20is%20a%20software%20structure%20within,development%20of%20the%20Internet%2C%20the%20term%20network%20socket" w:history="1">
         <w:r>
           <w:rPr>
             <w:rStyle w:val="Hyperlink"/>
@@ -755,7 +767,7 @@
                     <pic:cNvPicPr/>
                   </pic:nvPicPr>
                   <pic:blipFill>
-                    <a:blip r:embed="rId14"/>
+                    <a:blip r:embed="rId15"/>
                     <a:stretch>
                       <a:fillRect/>
                     </a:stretch>
@@ -823,7 +835,7 @@
           <w:color w:val="000000" w:themeColor="text1"/>
         </w:rPr>
       </w:pPr>
-      <w:hyperlink r:id="rId15" w:history="1">
+      <w:hyperlink r:id="rId16" w:history="1">
         <w:r>
           <w:rPr>
             <w:rStyle w:val="Hyperlink"/>
@@ -867,7 +879,7 @@
                     <pic:cNvPicPr/>
                   </pic:nvPicPr>
                   <pic:blipFill>
-                    <a:blip r:embed="rId16"/>
+                    <a:blip r:embed="rId17"/>
                     <a:stretch>
                       <a:fillRect/>
                     </a:stretch>
@@ -916,7 +928,7 @@
                     <pic:cNvPicPr/>
                   </pic:nvPicPr>
                   <pic:blipFill>
-                    <a:blip r:embed="rId17"/>
+                    <a:blip r:embed="rId18"/>
                     <a:stretch>
                       <a:fillRect/>
                     </a:stretch>
@@ -964,7 +976,7 @@
                     <pic:cNvPicPr/>
                   </pic:nvPicPr>
                   <pic:blipFill>
-                    <a:blip r:embed="rId18"/>
+                    <a:blip r:embed="rId19"/>
                     <a:stretch>
                       <a:fillRect/>
                     </a:stretch>
@@ -1013,7 +1025,7 @@
                     <pic:cNvPicPr/>
                   </pic:nvPicPr>
                   <pic:blipFill>
-                    <a:blip r:embed="rId19"/>
+                    <a:blip r:embed="rId20"/>
                     <a:stretch>
                       <a:fillRect/>
                     </a:stretch>
@@ -1061,7 +1073,7 @@
                     <pic:cNvPicPr/>
                   </pic:nvPicPr>
                   <pic:blipFill>
-                    <a:blip r:embed="rId20"/>
+                    <a:blip r:embed="rId21"/>
                     <a:stretch>
                       <a:fillRect/>
                     </a:stretch>
@@ -1110,7 +1122,7 @@
                     <pic:cNvPicPr/>
                   </pic:nvPicPr>
                   <pic:blipFill>
-                    <a:blip r:embed="rId21"/>
+                    <a:blip r:embed="rId22"/>
                     <a:stretch>
                       <a:fillRect/>
                     </a:stretch>
@@ -1158,7 +1170,7 @@
                     <pic:cNvPicPr/>
                   </pic:nvPicPr>
                   <pic:blipFill>
-                    <a:blip r:embed="rId22"/>
+                    <a:blip r:embed="rId23"/>
                     <a:stretch>
                       <a:fillRect/>
                     </a:stretch>
@@ -1206,7 +1218,7 @@
                     <pic:cNvPicPr/>
                   </pic:nvPicPr>
                   <pic:blipFill>
-                    <a:blip r:embed="rId23"/>
+                    <a:blip r:embed="rId24"/>
                     <a:stretch>
                       <a:fillRect/>
                     </a:stretch>
@@ -1254,7 +1266,7 @@
                     <pic:cNvPicPr/>
                   </pic:nvPicPr>
                   <pic:blipFill>
-                    <a:blip r:embed="rId24"/>
+                    <a:blip r:embed="rId25"/>
                     <a:stretch>
                       <a:fillRect/>
                     </a:stretch>
@@ -1302,7 +1314,7 @@
                     <pic:cNvPicPr/>
                   </pic:nvPicPr>
                   <pic:blipFill>
-                    <a:blip r:embed="rId25"/>
+                    <a:blip r:embed="rId26"/>
                     <a:stretch>
                       <a:fillRect/>
                     </a:stretch>
@@ -1350,7 +1362,7 @@
                     <pic:cNvPicPr/>
                   </pic:nvPicPr>
                   <pic:blipFill>
-                    <a:blip r:embed="rId26"/>
+                    <a:blip r:embed="rId27"/>
                     <a:stretch>
                       <a:fillRect/>
                     </a:stretch>
@@ -1426,7 +1438,7 @@
                     <pic:cNvPicPr/>
                   </pic:nvPicPr>
                   <pic:blipFill>
-                    <a:blip r:embed="rId27"/>
+                    <a:blip r:embed="rId28"/>
                     <a:stretch>
                       <a:fillRect/>
                     </a:stretch>
@@ -1475,7 +1487,7 @@
                     <pic:cNvPicPr/>
                   </pic:nvPicPr>
                   <pic:blipFill>
-                    <a:blip r:embed="rId28"/>
+                    <a:blip r:embed="rId29"/>
                     <a:stretch>
                       <a:fillRect/>
                     </a:stretch>
@@ -1523,7 +1535,7 @@
                     <pic:cNvPicPr/>
                   </pic:nvPicPr>
                   <pic:blipFill>
-                    <a:blip r:embed="rId29"/>
+                    <a:blip r:embed="rId30"/>
                     <a:stretch>
                       <a:fillRect/>
                     </a:stretch>
@@ -1571,7 +1583,7 @@
                     <pic:cNvPicPr/>
                   </pic:nvPicPr>
                   <pic:blipFill>
-                    <a:blip r:embed="rId30"/>
+                    <a:blip r:embed="rId31"/>
                     <a:stretch>
                       <a:fillRect/>
                     </a:stretch>
@@ -1619,7 +1631,7 @@
                     <pic:cNvPicPr/>
                   </pic:nvPicPr>
                   <pic:blipFill>
-                    <a:blip r:embed="rId31"/>
+                    <a:blip r:embed="rId32"/>
                     <a:stretch>
                       <a:fillRect/>
                     </a:stretch>
@@ -1668,7 +1680,7 @@
                     <pic:cNvPicPr/>
                   </pic:nvPicPr>
                   <pic:blipFill>
-                    <a:blip r:embed="rId32"/>
+                    <a:blip r:embed="rId33"/>
                     <a:stretch>
                       <a:fillRect/>
                     </a:stretch>
@@ -1716,7 +1728,7 @@
                     <pic:cNvPicPr/>
                   </pic:nvPicPr>
                   <pic:blipFill>
-                    <a:blip r:embed="rId33"/>
+                    <a:blip r:embed="rId34"/>
                     <a:stretch>
                       <a:fillRect/>
                     </a:stretch>
@@ -1765,7 +1777,7 @@
                     <pic:cNvPicPr/>
                   </pic:nvPicPr>
                   <pic:blipFill>
-                    <a:blip r:embed="rId34"/>
+                    <a:blip r:embed="rId35"/>
                     <a:stretch>
                       <a:fillRect/>
                     </a:stretch>
@@ -1813,7 +1825,7 @@
                     <pic:cNvPicPr/>
                   </pic:nvPicPr>
                   <pic:blipFill>
-                    <a:blip r:embed="rId35"/>
+                    <a:blip r:embed="rId36"/>
                     <a:stretch>
                       <a:fillRect/>
                     </a:stretch>
@@ -1862,7 +1874,7 @@
                     <pic:cNvPicPr/>
                   </pic:nvPicPr>
                   <pic:blipFill>
-                    <a:blip r:embed="rId36"/>
+                    <a:blip r:embed="rId37"/>
                     <a:stretch>
                       <a:fillRect/>
                     </a:stretch>
@@ -1884,7 +1896,7 @@
       </w:r>
     </w:p>
     <w:p>
-      <w:hyperlink r:id="rId37" w:history="1">
+      <w:hyperlink r:id="rId38" w:history="1">
         <w:r>
           <w:rPr>
             <w:rStyle w:val="Hyperlink"/>
@@ -1984,24 +1996,39 @@
       </w:r>
     </w:p>
     <w:p>
-      <w:hyperlink r:id="rId38" w:history="1">
+      <w:hyperlink r:id="rId39" w:history="1">
         <w:r>
           <w:rPr>
             <w:rStyle w:val="Hyperlink"/>
           </w:rPr>
-          <w:t>CGI Made</w:t>
+          <w:t>CGI Made Really Easy (jmarshall.com)</w:t>
+        </w:r>
+      </w:hyperlink>
+    </w:p>
+    <w:p>
+      <w:pPr>
+        <w:rPr>
+          <w:rStyle w:val="Hyperlink"/>
+        </w:rPr>
+      </w:pPr>
+      <w:hyperlink r:id="rId40" w:history="1">
+        <w:r>
+          <w:rPr>
+            <w:rStyle w:val="Hyperlink"/>
+          </w:rPr>
+          <w:t>HTTP Made Reall</w:t>
         </w:r>
         <w:r>
           <w:rPr>
             <w:rStyle w:val="Hyperlink"/>
           </w:rPr>
-          <w:t xml:space="preserve"> </w:t>
+          <w:t>y</w:t>
         </w:r>
         <w:r>
           <w:rPr>
             <w:rStyle w:val="Hyperlink"/>
           </w:rPr>
-          <w:t>Really Easy (jmarshall.com)</w:t>
+          <w:t xml:space="preserve"> Easy (jmarshall.com)</w:t>
         </w:r>
       </w:hyperlink>
     </w:p>
@@ -2009,40 +2036,14 @@
       <w:pPr>
         <w:rPr>
           <w:rStyle w:val="Hyperlink"/>
-        </w:rPr>
-      </w:pPr>
-      <w:hyperlink r:id="rId39" w:history="1">
-        <w:r>
-          <w:rPr>
-            <w:rStyle w:val="Hyperlink"/>
-          </w:rPr>
-          <w:t>HTT</w:t>
-        </w:r>
-        <w:r>
-          <w:rPr>
-            <w:rStyle w:val="Hyperlink"/>
-          </w:rPr>
-          <w:t>P</w:t>
-        </w:r>
-        <w:r>
-          <w:rPr>
-            <w:rStyle w:val="Hyperlink"/>
-          </w:rPr>
-          <w:t xml:space="preserve"> Made Really Easy (jmarshall.com)</w:t>
-        </w:r>
-      </w:hyperlink>
-    </w:p>
-    <w:p>
-      <w:pPr>
+          <w:color w:val="000000" w:themeColor="text1"/>
+          <w:u w:val="none"/>
+        </w:rPr>
+      </w:pPr>
+      <w:r>
         <w:rPr>
           <w:rStyle w:val="Hyperlink"/>
-          <w:color w:val="000000" w:themeColor="text1"/>
-          <w:u w:val="none"/>
-        </w:rPr>
-      </w:pPr>
-      <w:r>
-        <w:rPr>
-          <w:rStyle w:val="Hyperlink"/>
+          <w:noProof/>
           <w:color w:val="000000" w:themeColor="text1"/>
           <w:u w:val="none"/>
         </w:rPr>
@@ -2062,7 +2063,7 @@
                     <pic:cNvPicPr/>
                   </pic:nvPicPr>
                   <pic:blipFill>
-                    <a:blip r:embed="rId40"/>
+                    <a:blip r:embed="rId41"/>
                     <a:stretch>
                       <a:fillRect/>
                     </a:stretch>
@@ -2094,6 +2095,7 @@
       <w:r>
         <w:rPr>
           <w:rStyle w:val="Hyperlink"/>
+          <w:noProof/>
           <w:color w:val="000000" w:themeColor="text1"/>
           <w:u w:val="none"/>
         </w:rPr>
@@ -2113,7 +2115,7 @@
                     <pic:cNvPicPr/>
                   </pic:nvPicPr>
                   <pic:blipFill>
-                    <a:blip r:embed="rId41"/>
+                    <a:blip r:embed="rId42"/>
                     <a:stretch>
                       <a:fillRect/>
                     </a:stretch>
@@ -2145,6 +2147,7 @@
       <w:r>
         <w:rPr>
           <w:rStyle w:val="Hyperlink"/>
+          <w:noProof/>
           <w:color w:val="000000" w:themeColor="text1"/>
           <w:u w:val="none"/>
         </w:rPr>
@@ -2164,7 +2167,7 @@
                     <pic:cNvPicPr/>
                   </pic:nvPicPr>
                   <pic:blipFill>
-                    <a:blip r:embed="rId42"/>
+                    <a:blip r:embed="rId43"/>
                     <a:stretch>
                       <a:fillRect/>
                     </a:stretch>
@@ -2196,6 +2199,7 @@
       <w:r>
         <w:rPr>
           <w:rStyle w:val="Hyperlink"/>
+          <w:noProof/>
           <w:color w:val="000000" w:themeColor="text1"/>
           <w:u w:val="none"/>
         </w:rPr>
@@ -2215,7 +2219,7 @@
                     <pic:cNvPicPr/>
                   </pic:nvPicPr>
                   <pic:blipFill>
-                    <a:blip r:embed="rId43"/>
+                    <a:blip r:embed="rId44"/>
                     <a:stretch>
                       <a:fillRect/>
                     </a:stretch>
@@ -2278,6 +2282,7 @@
       <w:r>
         <w:rPr>
           <w:rStyle w:val="Hyperlink"/>
+          <w:noProof/>
           <w:color w:val="000000" w:themeColor="text1"/>
           <w:u w:val="none"/>
         </w:rPr>
@@ -2297,7 +2302,7 @@
                     <pic:cNvPicPr/>
                   </pic:nvPicPr>
                   <pic:blipFill>
-                    <a:blip r:embed="rId44"/>
+                    <a:blip r:embed="rId45"/>
                     <a:stretch>
                       <a:fillRect/>
                     </a:stretch>
@@ -2329,6 +2334,7 @@
       <w:r>
         <w:rPr>
           <w:rStyle w:val="Hyperlink"/>
+          <w:noProof/>
           <w:color w:val="000000" w:themeColor="text1"/>
           <w:u w:val="none"/>
         </w:rPr>
@@ -2348,7 +2354,7 @@
                     <pic:cNvPicPr/>
                   </pic:nvPicPr>
                   <pic:blipFill>
-                    <a:blip r:embed="rId45"/>
+                    <a:blip r:embed="rId46"/>
                     <a:stretch>
                       <a:fillRect/>
                     </a:stretch>
@@ -2377,6 +2383,7 @@
       </w:pPr>
       <w:r>
         <w:rPr>
+          <w:noProof/>
           <w:color w:val="000000" w:themeColor="text1"/>
         </w:rPr>
         <w:lastRenderedPageBreak/>
@@ -2396,7 +2403,7 @@
                     <pic:cNvPicPr/>
                   </pic:nvPicPr>
                   <pic:blipFill>
-                    <a:blip r:embed="rId46"/>
+                    <a:blip r:embed="rId47"/>
                     <a:stretch>
                       <a:fillRect/>
                     </a:stretch>
@@ -2418,6 +2425,7 @@
       </w:r>
       <w:r>
         <w:rPr>
+          <w:noProof/>
           <w:color w:val="000000" w:themeColor="text1"/>
         </w:rPr>
         <w:drawing>
@@ -2436,7 +2444,7 @@
                     <pic:cNvPicPr/>
                   </pic:nvPicPr>
                   <pic:blipFill>
-                    <a:blip r:embed="rId47"/>
+                    <a:blip r:embed="rId48"/>
                     <a:stretch>
                       <a:fillRect/>
                     </a:stretch>
@@ -2458,6 +2466,7 @@
       </w:r>
       <w:r>
         <w:rPr>
+          <w:noProof/>
           <w:color w:val="000000" w:themeColor="text1"/>
         </w:rPr>
         <w:lastRenderedPageBreak/>
@@ -2477,7 +2486,7 @@
                     <pic:cNvPicPr/>
                   </pic:nvPicPr>
                   <pic:blipFill>
-                    <a:blip r:embed="rId48"/>
+                    <a:blip r:embed="rId49"/>
                     <a:stretch>
                       <a:fillRect/>
                     </a:stretch>
@@ -2506,6 +2515,7 @@
       </w:pPr>
       <w:r>
         <w:rPr>
+          <w:noProof/>
           <w:color w:val="000000" w:themeColor="text1"/>
         </w:rPr>
         <w:drawing>
@@ -2524,7 +2534,7 @@
                     <pic:cNvPicPr/>
                   </pic:nvPicPr>
                   <pic:blipFill>
-                    <a:blip r:embed="rId49"/>
+                    <a:blip r:embed="rId50"/>
                     <a:stretch>
                       <a:fillRect/>
                     </a:stretch>
@@ -2546,6 +2556,7 @@
       </w:r>
       <w:r>
         <w:rPr>
+          <w:noProof/>
           <w:color w:val="000000" w:themeColor="text1"/>
         </w:rPr>
         <w:drawing>
@@ -2564,7 +2575,7 @@
                     <pic:cNvPicPr/>
                   </pic:nvPicPr>
                   <pic:blipFill>
-                    <a:blip r:embed="rId50"/>
+                    <a:blip r:embed="rId51"/>
                     <a:stretch>
                       <a:fillRect/>
                     </a:stretch>
@@ -2612,6 +2623,7 @@
       </w:pPr>
       <w:r>
         <w:rPr>
+          <w:noProof/>
           <w:color w:val="000000" w:themeColor="text1"/>
         </w:rPr>
         <w:lastRenderedPageBreak/>
@@ -2631,7 +2643,7 @@
                     <pic:cNvPicPr/>
                   </pic:nvPicPr>
                   <pic:blipFill>
-                    <a:blip r:embed="rId51"/>
+                    <a:blip r:embed="rId52"/>
                     <a:stretch>
                       <a:fillRect/>
                     </a:stretch>
@@ -3156,6 +3168,7 @@
       </w:pPr>
       <w:r>
         <w:rPr>
+          <w:noProof/>
           <w:color w:val="000000" w:themeColor="text1"/>
         </w:rPr>
         <w:lastRenderedPageBreak/>
@@ -3175,7 +3188,7 @@
                     <pic:cNvPicPr/>
                   </pic:nvPicPr>
                   <pic:blipFill>
-                    <a:blip r:embed="rId52"/>
+                    <a:blip r:embed="rId53"/>
                     <a:stretch>
                       <a:fillRect/>
                     </a:stretch>
@@ -3196,6 +3209,3325 @@
         </w:drawing>
       </w:r>
     </w:p>
+    <w:p>
+      <w:pPr>
+        <w:rPr>
+          <w:b/>
+          <w:bCs/>
+          <w:color w:val="000000" w:themeColor="text1"/>
+          <w:u w:val="single"/>
+        </w:rPr>
+      </w:pPr>
+      <w:r>
+        <w:rPr>
+          <w:b/>
+          <w:bCs/>
+          <w:color w:val="000000" w:themeColor="text1"/>
+          <w:u w:val="single"/>
+        </w:rPr>
+        <w:t>Creating clients</w:t>
+      </w:r>
+    </w:p>
+    <w:p>
+      <w:pPr>
+        <w:spacing w:after="0" w:line="240" w:lineRule="auto"/>
+        <w:rPr>
+          <w:rFonts w:ascii="Times New Roman" w:eastAsia="Times New Roman" w:hAnsi="Times New Roman" w:cs="Times New Roman"/>
+          <w:kern w:val="0"/>
+          <w:sz w:val="24"/>
+          <w:szCs w:val="24"/>
+          <w:lang w:eastAsia="en-GB"/>
+          <w14:ligatures w14:val="none"/>
+        </w:rPr>
+      </w:pPr>
+      <w:r>
+        <w:rPr>
+          <w:rFonts w:ascii="Arial" w:eastAsia="Times New Roman" w:hAnsi="Arial" w:cs="Arial"/>
+          <w:color w:val="222222"/>
+          <w:kern w:val="0"/>
+          <w:sz w:val="24"/>
+          <w:szCs w:val="24"/>
+          <w:shd w:val="clear" w:color="auto" w:fill="FFFFFF"/>
+          <w:lang w:eastAsia="en-GB"/>
+          <w14:ligatures w14:val="none"/>
+        </w:rPr>
+        <w:t xml:space="preserve">When creating a web server in C, you don't necessarily need to create a separate </w:t>
+      </w:r>
+      <w:proofErr w:type="spellStart"/>
+      <w:r>
+        <w:rPr>
+          <w:rFonts w:ascii="Arial" w:eastAsia="Times New Roman" w:hAnsi="Arial" w:cs="Arial"/>
+          <w:color w:val="222222"/>
+          <w:kern w:val="0"/>
+          <w:sz w:val="24"/>
+          <w:szCs w:val="24"/>
+          <w:shd w:val="clear" w:color="auto" w:fill="FFFFFF"/>
+          <w:lang w:eastAsia="en-GB"/>
+          <w14:ligatures w14:val="none"/>
+        </w:rPr>
+        <w:t>client.c</w:t>
+      </w:r>
+      <w:proofErr w:type="spellEnd"/>
+      <w:r>
+        <w:rPr>
+          <w:rFonts w:ascii="Arial" w:eastAsia="Times New Roman" w:hAnsi="Arial" w:cs="Arial"/>
+          <w:color w:val="222222"/>
+          <w:kern w:val="0"/>
+          <w:sz w:val="24"/>
+          <w:szCs w:val="24"/>
+          <w:shd w:val="clear" w:color="auto" w:fill="FFFFFF"/>
+          <w:lang w:eastAsia="en-GB"/>
+          <w14:ligatures w14:val="none"/>
+        </w:rPr>
+        <w:t xml:space="preserve"> file. The client-side functionality is typically handled by web browsers like Chrome, Firefox, or Safari. These browsers handle the HTTP protocol, sending requests to your server and interpreting the responses.</w:t>
+      </w:r>
+    </w:p>
+    <w:p>
+      <w:pPr>
+        <w:shd w:val="clear" w:color="auto" w:fill="FFFFFF"/>
+        <w:spacing w:after="0" w:line="240" w:lineRule="auto"/>
+        <w:rPr>
+          <w:rFonts w:ascii="Arial" w:eastAsia="Times New Roman" w:hAnsi="Arial" w:cs="Arial"/>
+          <w:color w:val="222222"/>
+          <w:kern w:val="0"/>
+          <w:sz w:val="24"/>
+          <w:szCs w:val="24"/>
+          <w:lang w:eastAsia="en-GB"/>
+          <w14:ligatures w14:val="none"/>
+        </w:rPr>
+      </w:pPr>
+    </w:p>
+    <w:p>
+      <w:pPr>
+        <w:shd w:val="clear" w:color="auto" w:fill="FFFFFF"/>
+        <w:spacing w:after="0" w:line="240" w:lineRule="auto"/>
+        <w:rPr>
+          <w:rFonts w:ascii="Arial" w:eastAsia="Times New Roman" w:hAnsi="Arial" w:cs="Arial"/>
+          <w:color w:val="222222"/>
+          <w:kern w:val="0"/>
+          <w:sz w:val="24"/>
+          <w:szCs w:val="24"/>
+          <w:lang w:eastAsia="en-GB"/>
+          <w14:ligatures w14:val="none"/>
+        </w:rPr>
+      </w:pPr>
+      <w:r>
+        <w:rPr>
+          <w:rFonts w:ascii="Arial" w:eastAsia="Times New Roman" w:hAnsi="Arial" w:cs="Arial"/>
+          <w:color w:val="222222"/>
+          <w:kern w:val="0"/>
+          <w:sz w:val="24"/>
+          <w:szCs w:val="24"/>
+          <w:lang w:eastAsia="en-GB"/>
+          <w14:ligatures w14:val="none"/>
+        </w:rPr>
+        <w:t>Your focus in C would primarily be on developing the server-side code to handle incoming requests, process them, and send back appropriate responses. However, if you want to test your server or create a custom client for some specific purpose, you could indeed create a client program separately, but it's not a necessity for the basic functioning of your web server.</w:t>
+      </w:r>
+    </w:p>
+    <w:p>
+      <w:pPr>
+        <w:shd w:val="clear" w:color="auto" w:fill="FFFFFF"/>
+        <w:spacing w:after="0" w:line="240" w:lineRule="auto"/>
+        <w:rPr>
+          <w:rFonts w:ascii="Arial" w:eastAsia="Times New Roman" w:hAnsi="Arial" w:cs="Arial"/>
+          <w:color w:val="222222"/>
+          <w:kern w:val="0"/>
+          <w:sz w:val="24"/>
+          <w:szCs w:val="24"/>
+          <w:lang w:eastAsia="en-GB"/>
+          <w14:ligatures w14:val="none"/>
+        </w:rPr>
+      </w:pPr>
+    </w:p>
+    <w:p>
+      <w:pPr>
+        <w:shd w:val="clear" w:color="auto" w:fill="FFFFFF"/>
+        <w:spacing w:after="0" w:line="240" w:lineRule="auto"/>
+        <w:rPr>
+          <w:rFonts w:ascii="Arial" w:eastAsia="Times New Roman" w:hAnsi="Arial" w:cs="Arial"/>
+          <w:color w:val="222222"/>
+          <w:kern w:val="0"/>
+          <w:sz w:val="24"/>
+          <w:szCs w:val="24"/>
+          <w:lang w:eastAsia="en-GB"/>
+          <w14:ligatures w14:val="none"/>
+        </w:rPr>
+      </w:pPr>
+      <w:r>
+        <w:rPr>
+          <w:rFonts w:ascii="Arial" w:eastAsia="Times New Roman" w:hAnsi="Arial" w:cs="Arial"/>
+          <w:color w:val="222222"/>
+          <w:kern w:val="0"/>
+          <w:sz w:val="24"/>
+          <w:szCs w:val="24"/>
+          <w:lang w:eastAsia="en-GB"/>
+          <w14:ligatures w14:val="none"/>
+        </w:rPr>
+        <w:t xml:space="preserve">It's not uncommon for developers to create client programs for testing or for specific use cases where interacting with the server programmatically is necessary. However, for general web server development, relying on browsers as clients is the standard approach. If you're just getting started, focusing on the server-side </w:t>
+      </w:r>
+      <w:proofErr w:type="gramStart"/>
+      <w:r>
+        <w:rPr>
+          <w:rFonts w:ascii="Arial" w:eastAsia="Times New Roman" w:hAnsi="Arial" w:cs="Arial"/>
+          <w:color w:val="222222"/>
+          <w:kern w:val="0"/>
+          <w:sz w:val="24"/>
+          <w:szCs w:val="24"/>
+          <w:lang w:eastAsia="en-GB"/>
+          <w14:ligatures w14:val="none"/>
+        </w:rPr>
+        <w:t>code</w:t>
+      </w:r>
+      <w:proofErr w:type="gramEnd"/>
+      <w:r>
+        <w:rPr>
+          <w:rFonts w:ascii="Arial" w:eastAsia="Times New Roman" w:hAnsi="Arial" w:cs="Arial"/>
+          <w:color w:val="222222"/>
+          <w:kern w:val="0"/>
+          <w:sz w:val="24"/>
+          <w:szCs w:val="24"/>
+          <w:lang w:eastAsia="en-GB"/>
+          <w14:ligatures w14:val="none"/>
+        </w:rPr>
+        <w:t xml:space="preserve"> and using browsers to interact with it will be sufficient for most cases.</w:t>
+      </w:r>
+    </w:p>
+    <w:p>
+      <w:pPr>
+        <w:rPr>
+          <w:color w:val="000000" w:themeColor="text1"/>
+        </w:rPr>
+      </w:pPr>
+    </w:p>
+    <w:p>
+      <w:pPr>
+        <w:rPr>
+          <w:b/>
+          <w:bCs/>
+          <w:color w:val="000000" w:themeColor="text1"/>
+          <w:u w:val="single"/>
+        </w:rPr>
+      </w:pPr>
+      <w:r>
+        <w:rPr>
+          <w:b/>
+          <w:bCs/>
+          <w:color w:val="000000" w:themeColor="text1"/>
+          <w:u w:val="single"/>
+        </w:rPr>
+        <w:t xml:space="preserve">Send </w:t>
+      </w:r>
+      <w:proofErr w:type="gramStart"/>
+      <w:r>
+        <w:rPr>
+          <w:b/>
+          <w:bCs/>
+          <w:color w:val="000000" w:themeColor="text1"/>
+          <w:u w:val="single"/>
+        </w:rPr>
+        <w:t>method</w:t>
+      </w:r>
+      <w:proofErr w:type="gramEnd"/>
+    </w:p>
+    <w:p>
+      <w:pPr>
+        <w:pBdr>
+          <w:top w:val="single" w:sz="2" w:space="0" w:color="E3E3E3"/>
+          <w:left w:val="single" w:sz="2" w:space="0" w:color="E3E3E3"/>
+          <w:bottom w:val="single" w:sz="2" w:space="0" w:color="E3E3E3"/>
+          <w:right w:val="single" w:sz="2" w:space="0" w:color="E3E3E3"/>
+        </w:pBdr>
+        <w:shd w:val="clear" w:color="auto" w:fill="171717"/>
+        <w:spacing w:after="300" w:line="240" w:lineRule="auto"/>
+        <w:rPr>
+          <w:rFonts w:ascii="Segoe UI" w:eastAsia="Times New Roman" w:hAnsi="Segoe UI" w:cs="Segoe UI"/>
+          <w:color w:val="FFFFFF"/>
+          <w:kern w:val="0"/>
+          <w:sz w:val="27"/>
+          <w:szCs w:val="27"/>
+          <w:lang w:eastAsia="en-GB"/>
+          <w14:ligatures w14:val="none"/>
+        </w:rPr>
+      </w:pPr>
+      <w:r>
+        <w:rPr>
+          <w:rFonts w:ascii="Segoe UI" w:eastAsia="Times New Roman" w:hAnsi="Segoe UI" w:cs="Segoe UI"/>
+          <w:color w:val="FFFFFF"/>
+          <w:kern w:val="0"/>
+          <w:sz w:val="27"/>
+          <w:szCs w:val="27"/>
+          <w:lang w:eastAsia="en-GB"/>
+          <w14:ligatures w14:val="none"/>
+        </w:rPr>
+        <w:t xml:space="preserve">Certainly! In Linux, the </w:t>
+      </w:r>
+      <w:proofErr w:type="gramStart"/>
+      <w:r>
+        <w:rPr>
+          <w:rFonts w:ascii="Ubuntu Mono" w:eastAsia="Times New Roman" w:hAnsi="Ubuntu Mono" w:cs="Courier New"/>
+          <w:b/>
+          <w:bCs/>
+          <w:color w:val="FFFFFF"/>
+          <w:kern w:val="0"/>
+          <w:sz w:val="20"/>
+          <w:szCs w:val="20"/>
+          <w:bdr w:val="single" w:sz="2" w:space="0" w:color="E3E3E3" w:frame="1"/>
+          <w:lang w:eastAsia="en-GB"/>
+          <w14:ligatures w14:val="none"/>
+        </w:rPr>
+        <w:t>send(</w:t>
+      </w:r>
+      <w:proofErr w:type="gramEnd"/>
+      <w:r>
+        <w:rPr>
+          <w:rFonts w:ascii="Ubuntu Mono" w:eastAsia="Times New Roman" w:hAnsi="Ubuntu Mono" w:cs="Courier New"/>
+          <w:b/>
+          <w:bCs/>
+          <w:color w:val="FFFFFF"/>
+          <w:kern w:val="0"/>
+          <w:sz w:val="20"/>
+          <w:szCs w:val="20"/>
+          <w:bdr w:val="single" w:sz="2" w:space="0" w:color="E3E3E3" w:frame="1"/>
+          <w:lang w:eastAsia="en-GB"/>
+          <w14:ligatures w14:val="none"/>
+        </w:rPr>
+        <w:t>)</w:t>
+      </w:r>
+      <w:r>
+        <w:rPr>
+          <w:rFonts w:ascii="Segoe UI" w:eastAsia="Times New Roman" w:hAnsi="Segoe UI" w:cs="Segoe UI"/>
+          <w:color w:val="FFFFFF"/>
+          <w:kern w:val="0"/>
+          <w:sz w:val="27"/>
+          <w:szCs w:val="27"/>
+          <w:lang w:eastAsia="en-GB"/>
+          <w14:ligatures w14:val="none"/>
+        </w:rPr>
+        <w:t xml:space="preserve"> function is used to transmit data through a socket. Here's what each parameter means:</w:t>
+      </w:r>
+    </w:p>
+    <w:p>
+      <w:pPr>
+        <w:numPr>
+          <w:ilvl w:val="0"/>
+          <w:numId w:val="1"/>
+        </w:numPr>
+        <w:pBdr>
+          <w:top w:val="single" w:sz="2" w:space="0" w:color="E3E3E3"/>
+          <w:left w:val="single" w:sz="2" w:space="5" w:color="E3E3E3"/>
+          <w:bottom w:val="single" w:sz="2" w:space="0" w:color="E3E3E3"/>
+          <w:right w:val="single" w:sz="2" w:space="0" w:color="E3E3E3"/>
+        </w:pBdr>
+        <w:shd w:val="clear" w:color="auto" w:fill="171717"/>
+        <w:spacing w:after="0" w:line="240" w:lineRule="auto"/>
+        <w:rPr>
+          <w:rFonts w:ascii="Segoe UI" w:eastAsia="Times New Roman" w:hAnsi="Segoe UI" w:cs="Segoe UI"/>
+          <w:color w:val="FFFFFF"/>
+          <w:kern w:val="0"/>
+          <w:sz w:val="27"/>
+          <w:szCs w:val="27"/>
+          <w:lang w:eastAsia="en-GB"/>
+          <w14:ligatures w14:val="none"/>
+        </w:rPr>
+      </w:pPr>
+      <w:r>
+        <w:rPr>
+          <w:rFonts w:ascii="Segoe UI" w:eastAsia="Times New Roman" w:hAnsi="Segoe UI" w:cs="Segoe UI"/>
+          <w:b/>
+          <w:bCs/>
+          <w:color w:val="FFFFFF"/>
+          <w:kern w:val="0"/>
+          <w:sz w:val="27"/>
+          <w:szCs w:val="27"/>
+          <w:bdr w:val="single" w:sz="2" w:space="0" w:color="E3E3E3" w:frame="1"/>
+          <w:lang w:eastAsia="en-GB"/>
+          <w14:ligatures w14:val="none"/>
+        </w:rPr>
+        <w:t>socket</w:t>
+      </w:r>
+      <w:r>
+        <w:rPr>
+          <w:rFonts w:ascii="Segoe UI" w:eastAsia="Times New Roman" w:hAnsi="Segoe UI" w:cs="Segoe UI"/>
+          <w:color w:val="FFFFFF"/>
+          <w:kern w:val="0"/>
+          <w:sz w:val="27"/>
+          <w:szCs w:val="27"/>
+          <w:lang w:eastAsia="en-GB"/>
+          <w14:ligatures w14:val="none"/>
+        </w:rPr>
+        <w:t xml:space="preserve">: This is the file descriptor of the socket through which you want to send data. It's typically obtained from a prior call to </w:t>
+      </w:r>
+      <w:proofErr w:type="gramStart"/>
+      <w:r>
+        <w:rPr>
+          <w:rFonts w:ascii="Ubuntu Mono" w:eastAsia="Times New Roman" w:hAnsi="Ubuntu Mono" w:cs="Courier New"/>
+          <w:b/>
+          <w:bCs/>
+          <w:color w:val="FFFFFF"/>
+          <w:kern w:val="0"/>
+          <w:sz w:val="20"/>
+          <w:szCs w:val="20"/>
+          <w:bdr w:val="single" w:sz="2" w:space="0" w:color="E3E3E3" w:frame="1"/>
+          <w:lang w:eastAsia="en-GB"/>
+          <w14:ligatures w14:val="none"/>
+        </w:rPr>
+        <w:t>socket(</w:t>
+      </w:r>
+      <w:proofErr w:type="gramEnd"/>
+      <w:r>
+        <w:rPr>
+          <w:rFonts w:ascii="Ubuntu Mono" w:eastAsia="Times New Roman" w:hAnsi="Ubuntu Mono" w:cs="Courier New"/>
+          <w:b/>
+          <w:bCs/>
+          <w:color w:val="FFFFFF"/>
+          <w:kern w:val="0"/>
+          <w:sz w:val="20"/>
+          <w:szCs w:val="20"/>
+          <w:bdr w:val="single" w:sz="2" w:space="0" w:color="E3E3E3" w:frame="1"/>
+          <w:lang w:eastAsia="en-GB"/>
+          <w14:ligatures w14:val="none"/>
+        </w:rPr>
+        <w:t>)</w:t>
+      </w:r>
+      <w:r>
+        <w:rPr>
+          <w:rFonts w:ascii="Segoe UI" w:eastAsia="Times New Roman" w:hAnsi="Segoe UI" w:cs="Segoe UI"/>
+          <w:color w:val="FFFFFF"/>
+          <w:kern w:val="0"/>
+          <w:sz w:val="27"/>
+          <w:szCs w:val="27"/>
+          <w:lang w:eastAsia="en-GB"/>
+          <w14:ligatures w14:val="none"/>
+        </w:rPr>
+        <w:t>.</w:t>
+      </w:r>
+    </w:p>
+    <w:p>
+      <w:pPr>
+        <w:numPr>
+          <w:ilvl w:val="0"/>
+          <w:numId w:val="1"/>
+        </w:numPr>
+        <w:pBdr>
+          <w:top w:val="single" w:sz="2" w:space="0" w:color="E3E3E3"/>
+          <w:left w:val="single" w:sz="2" w:space="5" w:color="E3E3E3"/>
+          <w:bottom w:val="single" w:sz="2" w:space="0" w:color="E3E3E3"/>
+          <w:right w:val="single" w:sz="2" w:space="0" w:color="E3E3E3"/>
+        </w:pBdr>
+        <w:shd w:val="clear" w:color="auto" w:fill="171717"/>
+        <w:spacing w:after="0" w:line="240" w:lineRule="auto"/>
+        <w:rPr>
+          <w:rFonts w:ascii="Segoe UI" w:eastAsia="Times New Roman" w:hAnsi="Segoe UI" w:cs="Segoe UI"/>
+          <w:color w:val="FFFFFF"/>
+          <w:kern w:val="0"/>
+          <w:sz w:val="27"/>
+          <w:szCs w:val="27"/>
+          <w:lang w:eastAsia="en-GB"/>
+          <w14:ligatures w14:val="none"/>
+        </w:rPr>
+      </w:pPr>
+      <w:r>
+        <w:rPr>
+          <w:rFonts w:ascii="Segoe UI" w:eastAsia="Times New Roman" w:hAnsi="Segoe UI" w:cs="Segoe UI"/>
+          <w:b/>
+          <w:bCs/>
+          <w:color w:val="FFFFFF"/>
+          <w:kern w:val="0"/>
+          <w:sz w:val="27"/>
+          <w:szCs w:val="27"/>
+          <w:bdr w:val="single" w:sz="2" w:space="0" w:color="E3E3E3" w:frame="1"/>
+          <w:lang w:eastAsia="en-GB"/>
+          <w14:ligatures w14:val="none"/>
+        </w:rPr>
+        <w:t>buffer</w:t>
+      </w:r>
+      <w:r>
+        <w:rPr>
+          <w:rFonts w:ascii="Segoe UI" w:eastAsia="Times New Roman" w:hAnsi="Segoe UI" w:cs="Segoe UI"/>
+          <w:color w:val="FFFFFF"/>
+          <w:kern w:val="0"/>
+          <w:sz w:val="27"/>
+          <w:szCs w:val="27"/>
+          <w:lang w:eastAsia="en-GB"/>
+          <w14:ligatures w14:val="none"/>
+        </w:rPr>
+        <w:t>: This parameter points to the buffer containing the data you want to send. It could be a string or an array of bytes.</w:t>
+      </w:r>
+    </w:p>
+    <w:p>
+      <w:pPr>
+        <w:numPr>
+          <w:ilvl w:val="0"/>
+          <w:numId w:val="1"/>
+        </w:numPr>
+        <w:pBdr>
+          <w:top w:val="single" w:sz="2" w:space="0" w:color="E3E3E3"/>
+          <w:left w:val="single" w:sz="2" w:space="5" w:color="E3E3E3"/>
+          <w:bottom w:val="single" w:sz="2" w:space="0" w:color="E3E3E3"/>
+          <w:right w:val="single" w:sz="2" w:space="0" w:color="E3E3E3"/>
+        </w:pBdr>
+        <w:shd w:val="clear" w:color="auto" w:fill="171717"/>
+        <w:spacing w:after="0" w:line="240" w:lineRule="auto"/>
+        <w:rPr>
+          <w:rFonts w:ascii="Segoe UI" w:eastAsia="Times New Roman" w:hAnsi="Segoe UI" w:cs="Segoe UI"/>
+          <w:color w:val="FFFFFF"/>
+          <w:kern w:val="0"/>
+          <w:sz w:val="27"/>
+          <w:szCs w:val="27"/>
+          <w:lang w:eastAsia="en-GB"/>
+          <w14:ligatures w14:val="none"/>
+        </w:rPr>
+      </w:pPr>
+      <w:r>
+        <w:rPr>
+          <w:rFonts w:ascii="Segoe UI" w:eastAsia="Times New Roman" w:hAnsi="Segoe UI" w:cs="Segoe UI"/>
+          <w:b/>
+          <w:bCs/>
+          <w:color w:val="FFFFFF"/>
+          <w:kern w:val="0"/>
+          <w:sz w:val="27"/>
+          <w:szCs w:val="27"/>
+          <w:bdr w:val="single" w:sz="2" w:space="0" w:color="E3E3E3" w:frame="1"/>
+          <w:lang w:eastAsia="en-GB"/>
+          <w14:ligatures w14:val="none"/>
+        </w:rPr>
+        <w:t>length</w:t>
+      </w:r>
+      <w:r>
+        <w:rPr>
+          <w:rFonts w:ascii="Segoe UI" w:eastAsia="Times New Roman" w:hAnsi="Segoe UI" w:cs="Segoe UI"/>
+          <w:color w:val="FFFFFF"/>
+          <w:kern w:val="0"/>
+          <w:sz w:val="27"/>
+          <w:szCs w:val="27"/>
+          <w:lang w:eastAsia="en-GB"/>
+          <w14:ligatures w14:val="none"/>
+        </w:rPr>
+        <w:t>: This parameter indicates the length, in bytes, of the data you want to send. It specifies how many bytes from the buffer should be sent.</w:t>
+      </w:r>
+    </w:p>
+    <w:p>
+      <w:pPr>
+        <w:numPr>
+          <w:ilvl w:val="0"/>
+          <w:numId w:val="1"/>
+        </w:numPr>
+        <w:pBdr>
+          <w:top w:val="single" w:sz="2" w:space="0" w:color="E3E3E3"/>
+          <w:left w:val="single" w:sz="2" w:space="5" w:color="E3E3E3"/>
+          <w:bottom w:val="single" w:sz="2" w:space="0" w:color="E3E3E3"/>
+          <w:right w:val="single" w:sz="2" w:space="0" w:color="E3E3E3"/>
+        </w:pBdr>
+        <w:shd w:val="clear" w:color="auto" w:fill="171717"/>
+        <w:spacing w:after="0" w:line="240" w:lineRule="auto"/>
+        <w:rPr>
+          <w:rFonts w:ascii="Segoe UI" w:eastAsia="Times New Roman" w:hAnsi="Segoe UI" w:cs="Segoe UI"/>
+          <w:color w:val="FFFFFF"/>
+          <w:kern w:val="0"/>
+          <w:sz w:val="27"/>
+          <w:szCs w:val="27"/>
+          <w:lang w:eastAsia="en-GB"/>
+          <w14:ligatures w14:val="none"/>
+        </w:rPr>
+      </w:pPr>
+      <w:r>
+        <w:rPr>
+          <w:rFonts w:ascii="Segoe UI" w:eastAsia="Times New Roman" w:hAnsi="Segoe UI" w:cs="Segoe UI"/>
+          <w:b/>
+          <w:bCs/>
+          <w:color w:val="FFFFFF"/>
+          <w:kern w:val="0"/>
+          <w:sz w:val="27"/>
+          <w:szCs w:val="27"/>
+          <w:bdr w:val="single" w:sz="2" w:space="0" w:color="E3E3E3" w:frame="1"/>
+          <w:lang w:eastAsia="en-GB"/>
+          <w14:ligatures w14:val="none"/>
+        </w:rPr>
+        <w:t>flags</w:t>
+      </w:r>
+      <w:r>
+        <w:rPr>
+          <w:rFonts w:ascii="Segoe UI" w:eastAsia="Times New Roman" w:hAnsi="Segoe UI" w:cs="Segoe UI"/>
+          <w:color w:val="FFFFFF"/>
+          <w:kern w:val="0"/>
+          <w:sz w:val="27"/>
+          <w:szCs w:val="27"/>
+          <w:lang w:eastAsia="en-GB"/>
+          <w14:ligatures w14:val="none"/>
+        </w:rPr>
+        <w:t xml:space="preserve">: These are optional flags that modify the </w:t>
+      </w:r>
+      <w:proofErr w:type="spellStart"/>
+      <w:r>
+        <w:rPr>
+          <w:rFonts w:ascii="Segoe UI" w:eastAsia="Times New Roman" w:hAnsi="Segoe UI" w:cs="Segoe UI"/>
+          <w:color w:val="FFFFFF"/>
+          <w:kern w:val="0"/>
+          <w:sz w:val="27"/>
+          <w:szCs w:val="27"/>
+          <w:lang w:eastAsia="en-GB"/>
+          <w14:ligatures w14:val="none"/>
+        </w:rPr>
+        <w:t>behavior</w:t>
+      </w:r>
+      <w:proofErr w:type="spellEnd"/>
+      <w:r>
+        <w:rPr>
+          <w:rFonts w:ascii="Segoe UI" w:eastAsia="Times New Roman" w:hAnsi="Segoe UI" w:cs="Segoe UI"/>
+          <w:color w:val="FFFFFF"/>
+          <w:kern w:val="0"/>
+          <w:sz w:val="27"/>
+          <w:szCs w:val="27"/>
+          <w:lang w:eastAsia="en-GB"/>
+          <w14:ligatures w14:val="none"/>
+        </w:rPr>
+        <w:t xml:space="preserve"> of the </w:t>
+      </w:r>
+      <w:proofErr w:type="gramStart"/>
+      <w:r>
+        <w:rPr>
+          <w:rFonts w:ascii="Ubuntu Mono" w:eastAsia="Times New Roman" w:hAnsi="Ubuntu Mono" w:cs="Courier New"/>
+          <w:b/>
+          <w:bCs/>
+          <w:color w:val="FFFFFF"/>
+          <w:kern w:val="0"/>
+          <w:sz w:val="20"/>
+          <w:szCs w:val="20"/>
+          <w:bdr w:val="single" w:sz="2" w:space="0" w:color="E3E3E3" w:frame="1"/>
+          <w:lang w:eastAsia="en-GB"/>
+          <w14:ligatures w14:val="none"/>
+        </w:rPr>
+        <w:t>send(</w:t>
+      </w:r>
+      <w:proofErr w:type="gramEnd"/>
+      <w:r>
+        <w:rPr>
+          <w:rFonts w:ascii="Ubuntu Mono" w:eastAsia="Times New Roman" w:hAnsi="Ubuntu Mono" w:cs="Courier New"/>
+          <w:b/>
+          <w:bCs/>
+          <w:color w:val="FFFFFF"/>
+          <w:kern w:val="0"/>
+          <w:sz w:val="20"/>
+          <w:szCs w:val="20"/>
+          <w:bdr w:val="single" w:sz="2" w:space="0" w:color="E3E3E3" w:frame="1"/>
+          <w:lang w:eastAsia="en-GB"/>
+          <w14:ligatures w14:val="none"/>
+        </w:rPr>
+        <w:t>)</w:t>
+      </w:r>
+      <w:r>
+        <w:rPr>
+          <w:rFonts w:ascii="Segoe UI" w:eastAsia="Times New Roman" w:hAnsi="Segoe UI" w:cs="Segoe UI"/>
+          <w:color w:val="FFFFFF"/>
+          <w:kern w:val="0"/>
+          <w:sz w:val="27"/>
+          <w:szCs w:val="27"/>
+          <w:lang w:eastAsia="en-GB"/>
+          <w14:ligatures w14:val="none"/>
+        </w:rPr>
+        <w:t xml:space="preserve"> function. Some commonly used flags include:</w:t>
+      </w:r>
+    </w:p>
+    <w:p>
+      <w:pPr>
+        <w:numPr>
+          <w:ilvl w:val="1"/>
+          <w:numId w:val="1"/>
+        </w:numPr>
+        <w:pBdr>
+          <w:top w:val="single" w:sz="2" w:space="0" w:color="E3E3E3"/>
+          <w:left w:val="single" w:sz="2" w:space="5" w:color="E3E3E3"/>
+          <w:bottom w:val="single" w:sz="2" w:space="0" w:color="E3E3E3"/>
+          <w:right w:val="single" w:sz="2" w:space="0" w:color="E3E3E3"/>
+        </w:pBdr>
+        <w:shd w:val="clear" w:color="auto" w:fill="171717"/>
+        <w:spacing w:after="0" w:line="240" w:lineRule="auto"/>
+        <w:rPr>
+          <w:rFonts w:ascii="Segoe UI" w:eastAsia="Times New Roman" w:hAnsi="Segoe UI" w:cs="Segoe UI"/>
+          <w:color w:val="FFFFFF"/>
+          <w:kern w:val="0"/>
+          <w:sz w:val="27"/>
+          <w:szCs w:val="27"/>
+          <w:lang w:eastAsia="en-GB"/>
+          <w14:ligatures w14:val="none"/>
+        </w:rPr>
+      </w:pPr>
+      <w:r>
+        <w:rPr>
+          <w:rFonts w:ascii="Ubuntu Mono" w:eastAsia="Times New Roman" w:hAnsi="Ubuntu Mono" w:cs="Courier New"/>
+          <w:b/>
+          <w:bCs/>
+          <w:color w:val="FFFFFF"/>
+          <w:kern w:val="0"/>
+          <w:sz w:val="20"/>
+          <w:szCs w:val="20"/>
+          <w:bdr w:val="single" w:sz="2" w:space="0" w:color="E3E3E3" w:frame="1"/>
+          <w:lang w:eastAsia="en-GB"/>
+          <w14:ligatures w14:val="none"/>
+        </w:rPr>
+        <w:lastRenderedPageBreak/>
+        <w:t>MSG_DONTROUTE</w:t>
+      </w:r>
+      <w:r>
+        <w:rPr>
+          <w:rFonts w:ascii="Segoe UI" w:eastAsia="Times New Roman" w:hAnsi="Segoe UI" w:cs="Segoe UI"/>
+          <w:color w:val="FFFFFF"/>
+          <w:kern w:val="0"/>
+          <w:sz w:val="27"/>
+          <w:szCs w:val="27"/>
+          <w:lang w:eastAsia="en-GB"/>
+          <w14:ligatures w14:val="none"/>
+        </w:rPr>
+        <w:t>: Don't send the packet through a router (useful only for certain types of sockets).</w:t>
+      </w:r>
+    </w:p>
+    <w:p>
+      <w:pPr>
+        <w:numPr>
+          <w:ilvl w:val="1"/>
+          <w:numId w:val="1"/>
+        </w:numPr>
+        <w:pBdr>
+          <w:top w:val="single" w:sz="2" w:space="0" w:color="E3E3E3"/>
+          <w:left w:val="single" w:sz="2" w:space="5" w:color="E3E3E3"/>
+          <w:bottom w:val="single" w:sz="2" w:space="0" w:color="E3E3E3"/>
+          <w:right w:val="single" w:sz="2" w:space="0" w:color="E3E3E3"/>
+        </w:pBdr>
+        <w:shd w:val="clear" w:color="auto" w:fill="171717"/>
+        <w:spacing w:after="0" w:line="240" w:lineRule="auto"/>
+        <w:rPr>
+          <w:rFonts w:ascii="Segoe UI" w:eastAsia="Times New Roman" w:hAnsi="Segoe UI" w:cs="Segoe UI"/>
+          <w:color w:val="FFFFFF"/>
+          <w:kern w:val="0"/>
+          <w:sz w:val="27"/>
+          <w:szCs w:val="27"/>
+          <w:lang w:eastAsia="en-GB"/>
+          <w14:ligatures w14:val="none"/>
+        </w:rPr>
+      </w:pPr>
+      <w:r>
+        <w:rPr>
+          <w:rFonts w:ascii="Ubuntu Mono" w:eastAsia="Times New Roman" w:hAnsi="Ubuntu Mono" w:cs="Courier New"/>
+          <w:b/>
+          <w:bCs/>
+          <w:color w:val="FFFFFF"/>
+          <w:kern w:val="0"/>
+          <w:sz w:val="20"/>
+          <w:szCs w:val="20"/>
+          <w:bdr w:val="single" w:sz="2" w:space="0" w:color="E3E3E3" w:frame="1"/>
+          <w:lang w:eastAsia="en-GB"/>
+          <w14:ligatures w14:val="none"/>
+        </w:rPr>
+        <w:t>MSG_NOSIGNAL</w:t>
+      </w:r>
+      <w:r>
+        <w:rPr>
+          <w:rFonts w:ascii="Segoe UI" w:eastAsia="Times New Roman" w:hAnsi="Segoe UI" w:cs="Segoe UI"/>
+          <w:color w:val="FFFFFF"/>
+          <w:kern w:val="0"/>
+          <w:sz w:val="27"/>
+          <w:szCs w:val="27"/>
+          <w:lang w:eastAsia="en-GB"/>
+          <w14:ligatures w14:val="none"/>
+        </w:rPr>
+        <w:t xml:space="preserve">: Prevent </w:t>
+      </w:r>
+      <w:r>
+        <w:rPr>
+          <w:rFonts w:ascii="Ubuntu Mono" w:eastAsia="Times New Roman" w:hAnsi="Ubuntu Mono" w:cs="Courier New"/>
+          <w:b/>
+          <w:bCs/>
+          <w:color w:val="FFFFFF"/>
+          <w:kern w:val="0"/>
+          <w:sz w:val="20"/>
+          <w:szCs w:val="20"/>
+          <w:bdr w:val="single" w:sz="2" w:space="0" w:color="E3E3E3" w:frame="1"/>
+          <w:lang w:eastAsia="en-GB"/>
+          <w14:ligatures w14:val="none"/>
+        </w:rPr>
+        <w:t>SIGPIPE</w:t>
+      </w:r>
+      <w:r>
+        <w:rPr>
+          <w:rFonts w:ascii="Segoe UI" w:eastAsia="Times New Roman" w:hAnsi="Segoe UI" w:cs="Segoe UI"/>
+          <w:color w:val="FFFFFF"/>
+          <w:kern w:val="0"/>
+          <w:sz w:val="27"/>
+          <w:szCs w:val="27"/>
+          <w:lang w:eastAsia="en-GB"/>
+          <w14:ligatures w14:val="none"/>
+        </w:rPr>
+        <w:t xml:space="preserve"> signal from being raised if the peer has closed the connection.</w:t>
+      </w:r>
+    </w:p>
+    <w:p>
+      <w:pPr>
+        <w:numPr>
+          <w:ilvl w:val="1"/>
+          <w:numId w:val="1"/>
+        </w:numPr>
+        <w:pBdr>
+          <w:top w:val="single" w:sz="2" w:space="0" w:color="E3E3E3"/>
+          <w:left w:val="single" w:sz="2" w:space="5" w:color="E3E3E3"/>
+          <w:bottom w:val="single" w:sz="2" w:space="0" w:color="E3E3E3"/>
+          <w:right w:val="single" w:sz="2" w:space="0" w:color="E3E3E3"/>
+        </w:pBdr>
+        <w:shd w:val="clear" w:color="auto" w:fill="171717"/>
+        <w:spacing w:after="0" w:line="240" w:lineRule="auto"/>
+        <w:rPr>
+          <w:rFonts w:ascii="Segoe UI" w:eastAsia="Times New Roman" w:hAnsi="Segoe UI" w:cs="Segoe UI"/>
+          <w:color w:val="FFFFFF"/>
+          <w:kern w:val="0"/>
+          <w:sz w:val="27"/>
+          <w:szCs w:val="27"/>
+          <w:lang w:eastAsia="en-GB"/>
+          <w14:ligatures w14:val="none"/>
+        </w:rPr>
+      </w:pPr>
+      <w:r>
+        <w:rPr>
+          <w:rFonts w:ascii="Ubuntu Mono" w:eastAsia="Times New Roman" w:hAnsi="Ubuntu Mono" w:cs="Courier New"/>
+          <w:b/>
+          <w:bCs/>
+          <w:color w:val="FFFFFF"/>
+          <w:kern w:val="0"/>
+          <w:sz w:val="20"/>
+          <w:szCs w:val="20"/>
+          <w:bdr w:val="single" w:sz="2" w:space="0" w:color="E3E3E3" w:frame="1"/>
+          <w:lang w:eastAsia="en-GB"/>
+          <w14:ligatures w14:val="none"/>
+        </w:rPr>
+        <w:t>MSG_MORE</w:t>
+      </w:r>
+      <w:r>
+        <w:rPr>
+          <w:rFonts w:ascii="Segoe UI" w:eastAsia="Times New Roman" w:hAnsi="Segoe UI" w:cs="Segoe UI"/>
+          <w:color w:val="FFFFFF"/>
+          <w:kern w:val="0"/>
+          <w:sz w:val="27"/>
+          <w:szCs w:val="27"/>
+          <w:lang w:eastAsia="en-GB"/>
+          <w14:ligatures w14:val="none"/>
+        </w:rPr>
+        <w:t>: This flag is used to indicate that more data is coming soon.</w:t>
+      </w:r>
+    </w:p>
+    <w:p>
+      <w:pPr>
+        <w:numPr>
+          <w:ilvl w:val="1"/>
+          <w:numId w:val="1"/>
+        </w:numPr>
+        <w:pBdr>
+          <w:top w:val="single" w:sz="2" w:space="0" w:color="E3E3E3"/>
+          <w:left w:val="single" w:sz="2" w:space="5" w:color="E3E3E3"/>
+          <w:bottom w:val="single" w:sz="2" w:space="0" w:color="E3E3E3"/>
+          <w:right w:val="single" w:sz="2" w:space="0" w:color="E3E3E3"/>
+        </w:pBdr>
+        <w:shd w:val="clear" w:color="auto" w:fill="171717"/>
+        <w:spacing w:after="0" w:line="240" w:lineRule="auto"/>
+        <w:rPr>
+          <w:rFonts w:ascii="Segoe UI" w:eastAsia="Times New Roman" w:hAnsi="Segoe UI" w:cs="Segoe UI"/>
+          <w:color w:val="FFFFFF"/>
+          <w:kern w:val="0"/>
+          <w:sz w:val="27"/>
+          <w:szCs w:val="27"/>
+          <w:lang w:eastAsia="en-GB"/>
+          <w14:ligatures w14:val="none"/>
+        </w:rPr>
+      </w:pPr>
+      <w:r>
+        <w:rPr>
+          <w:rFonts w:ascii="Ubuntu Mono" w:eastAsia="Times New Roman" w:hAnsi="Ubuntu Mono" w:cs="Courier New"/>
+          <w:b/>
+          <w:bCs/>
+          <w:color w:val="FFFFFF"/>
+          <w:kern w:val="0"/>
+          <w:sz w:val="20"/>
+          <w:szCs w:val="20"/>
+          <w:bdr w:val="single" w:sz="2" w:space="0" w:color="E3E3E3" w:frame="1"/>
+          <w:lang w:eastAsia="en-GB"/>
+          <w14:ligatures w14:val="none"/>
+        </w:rPr>
+        <w:t>MSG_CONFIRM</w:t>
+      </w:r>
+      <w:r>
+        <w:rPr>
+          <w:rFonts w:ascii="Segoe UI" w:eastAsia="Times New Roman" w:hAnsi="Segoe UI" w:cs="Segoe UI"/>
+          <w:color w:val="FFFFFF"/>
+          <w:kern w:val="0"/>
+          <w:sz w:val="27"/>
+          <w:szCs w:val="27"/>
+          <w:lang w:eastAsia="en-GB"/>
+          <w14:ligatures w14:val="none"/>
+        </w:rPr>
+        <w:t>: Confirm delivery of data (for sockets with a connection-oriented protocol such as TCP).</w:t>
+      </w:r>
+    </w:p>
+    <w:p>
+      <w:pPr>
+        <w:numPr>
+          <w:ilvl w:val="1"/>
+          <w:numId w:val="1"/>
+        </w:numPr>
+        <w:pBdr>
+          <w:top w:val="single" w:sz="2" w:space="0" w:color="E3E3E3"/>
+          <w:left w:val="single" w:sz="2" w:space="5" w:color="E3E3E3"/>
+          <w:bottom w:val="single" w:sz="2" w:space="0" w:color="E3E3E3"/>
+          <w:right w:val="single" w:sz="2" w:space="0" w:color="E3E3E3"/>
+        </w:pBdr>
+        <w:shd w:val="clear" w:color="auto" w:fill="171717"/>
+        <w:spacing w:after="0" w:line="240" w:lineRule="auto"/>
+        <w:rPr>
+          <w:rFonts w:ascii="Segoe UI" w:eastAsia="Times New Roman" w:hAnsi="Segoe UI" w:cs="Segoe UI"/>
+          <w:color w:val="FFFFFF"/>
+          <w:kern w:val="0"/>
+          <w:sz w:val="27"/>
+          <w:szCs w:val="27"/>
+          <w:lang w:eastAsia="en-GB"/>
+          <w14:ligatures w14:val="none"/>
+        </w:rPr>
+      </w:pPr>
+      <w:r>
+        <w:rPr>
+          <w:rFonts w:ascii="Ubuntu Mono" w:eastAsia="Times New Roman" w:hAnsi="Ubuntu Mono" w:cs="Courier New"/>
+          <w:b/>
+          <w:bCs/>
+          <w:color w:val="FFFFFF"/>
+          <w:kern w:val="0"/>
+          <w:sz w:val="20"/>
+          <w:szCs w:val="20"/>
+          <w:bdr w:val="single" w:sz="2" w:space="0" w:color="E3E3E3" w:frame="1"/>
+          <w:lang w:eastAsia="en-GB"/>
+          <w14:ligatures w14:val="none"/>
+        </w:rPr>
+        <w:t>MSG_DONTWAIT</w:t>
+      </w:r>
+      <w:r>
+        <w:rPr>
+          <w:rFonts w:ascii="Segoe UI" w:eastAsia="Times New Roman" w:hAnsi="Segoe UI" w:cs="Segoe UI"/>
+          <w:color w:val="FFFFFF"/>
+          <w:kern w:val="0"/>
+          <w:sz w:val="27"/>
+          <w:szCs w:val="27"/>
+          <w:lang w:eastAsia="en-GB"/>
+          <w14:ligatures w14:val="none"/>
+        </w:rPr>
+        <w:t>: Don't wait if the socket can't accept data immediately.</w:t>
+      </w:r>
+    </w:p>
+    <w:p>
+      <w:pPr>
+        <w:numPr>
+          <w:ilvl w:val="0"/>
+          <w:numId w:val="1"/>
+        </w:numPr>
+        <w:pBdr>
+          <w:top w:val="single" w:sz="2" w:space="0" w:color="E3E3E3"/>
+          <w:left w:val="single" w:sz="2" w:space="5" w:color="E3E3E3"/>
+          <w:bottom w:val="single" w:sz="2" w:space="0" w:color="E3E3E3"/>
+          <w:right w:val="single" w:sz="2" w:space="0" w:color="E3E3E3"/>
+        </w:pBdr>
+        <w:shd w:val="clear" w:color="auto" w:fill="171717"/>
+        <w:spacing w:after="0" w:line="240" w:lineRule="auto"/>
+        <w:rPr>
+          <w:rFonts w:ascii="Segoe UI" w:eastAsia="Times New Roman" w:hAnsi="Segoe UI" w:cs="Segoe UI"/>
+          <w:color w:val="FFFFFF"/>
+          <w:kern w:val="0"/>
+          <w:sz w:val="27"/>
+          <w:szCs w:val="27"/>
+          <w:lang w:eastAsia="en-GB"/>
+          <w14:ligatures w14:val="none"/>
+        </w:rPr>
+      </w:pPr>
+      <w:proofErr w:type="spellStart"/>
+      <w:r>
+        <w:rPr>
+          <w:rFonts w:ascii="Segoe UI" w:eastAsia="Times New Roman" w:hAnsi="Segoe UI" w:cs="Segoe UI"/>
+          <w:b/>
+          <w:bCs/>
+          <w:color w:val="FFFFFF"/>
+          <w:kern w:val="0"/>
+          <w:sz w:val="27"/>
+          <w:szCs w:val="27"/>
+          <w:bdr w:val="single" w:sz="2" w:space="0" w:color="E3E3E3" w:frame="1"/>
+          <w:lang w:eastAsia="en-GB"/>
+          <w14:ligatures w14:val="none"/>
+        </w:rPr>
+        <w:t>dest_addr</w:t>
+      </w:r>
+      <w:proofErr w:type="spellEnd"/>
+      <w:r>
+        <w:rPr>
+          <w:rFonts w:ascii="Segoe UI" w:eastAsia="Times New Roman" w:hAnsi="Segoe UI" w:cs="Segoe UI"/>
+          <w:color w:val="FFFFFF"/>
+          <w:kern w:val="0"/>
+          <w:sz w:val="27"/>
+          <w:szCs w:val="27"/>
+          <w:lang w:eastAsia="en-GB"/>
+          <w14:ligatures w14:val="none"/>
+        </w:rPr>
+        <w:t xml:space="preserve">: This parameter is used to specify the address of the target socket. It's usually used in conjunction with </w:t>
+      </w:r>
+      <w:proofErr w:type="spellStart"/>
+      <w:proofErr w:type="gramStart"/>
+      <w:r>
+        <w:rPr>
+          <w:rFonts w:ascii="Ubuntu Mono" w:eastAsia="Times New Roman" w:hAnsi="Ubuntu Mono" w:cs="Courier New"/>
+          <w:b/>
+          <w:bCs/>
+          <w:color w:val="FFFFFF"/>
+          <w:kern w:val="0"/>
+          <w:sz w:val="20"/>
+          <w:szCs w:val="20"/>
+          <w:bdr w:val="single" w:sz="2" w:space="0" w:color="E3E3E3" w:frame="1"/>
+          <w:lang w:eastAsia="en-GB"/>
+          <w14:ligatures w14:val="none"/>
+        </w:rPr>
+        <w:t>sendto</w:t>
+      </w:r>
+      <w:proofErr w:type="spellEnd"/>
+      <w:r>
+        <w:rPr>
+          <w:rFonts w:ascii="Ubuntu Mono" w:eastAsia="Times New Roman" w:hAnsi="Ubuntu Mono" w:cs="Courier New"/>
+          <w:b/>
+          <w:bCs/>
+          <w:color w:val="FFFFFF"/>
+          <w:kern w:val="0"/>
+          <w:sz w:val="20"/>
+          <w:szCs w:val="20"/>
+          <w:bdr w:val="single" w:sz="2" w:space="0" w:color="E3E3E3" w:frame="1"/>
+          <w:lang w:eastAsia="en-GB"/>
+          <w14:ligatures w14:val="none"/>
+        </w:rPr>
+        <w:t>(</w:t>
+      </w:r>
+      <w:proofErr w:type="gramEnd"/>
+      <w:r>
+        <w:rPr>
+          <w:rFonts w:ascii="Ubuntu Mono" w:eastAsia="Times New Roman" w:hAnsi="Ubuntu Mono" w:cs="Courier New"/>
+          <w:b/>
+          <w:bCs/>
+          <w:color w:val="FFFFFF"/>
+          <w:kern w:val="0"/>
+          <w:sz w:val="20"/>
+          <w:szCs w:val="20"/>
+          <w:bdr w:val="single" w:sz="2" w:space="0" w:color="E3E3E3" w:frame="1"/>
+          <w:lang w:eastAsia="en-GB"/>
+          <w14:ligatures w14:val="none"/>
+        </w:rPr>
+        <w:t>)</w:t>
+      </w:r>
+      <w:r>
+        <w:rPr>
+          <w:rFonts w:ascii="Segoe UI" w:eastAsia="Times New Roman" w:hAnsi="Segoe UI" w:cs="Segoe UI"/>
+          <w:color w:val="FFFFFF"/>
+          <w:kern w:val="0"/>
+          <w:sz w:val="27"/>
+          <w:szCs w:val="27"/>
+          <w:lang w:eastAsia="en-GB"/>
+          <w14:ligatures w14:val="none"/>
+        </w:rPr>
+        <w:t xml:space="preserve"> for connectionless sockets like UDP sockets.</w:t>
+      </w:r>
+    </w:p>
+    <w:p>
+      <w:pPr>
+        <w:numPr>
+          <w:ilvl w:val="0"/>
+          <w:numId w:val="1"/>
+        </w:numPr>
+        <w:pBdr>
+          <w:top w:val="single" w:sz="2" w:space="0" w:color="E3E3E3"/>
+          <w:left w:val="single" w:sz="2" w:space="5" w:color="E3E3E3"/>
+          <w:bottom w:val="single" w:sz="2" w:space="0" w:color="E3E3E3"/>
+          <w:right w:val="single" w:sz="2" w:space="0" w:color="E3E3E3"/>
+        </w:pBdr>
+        <w:shd w:val="clear" w:color="auto" w:fill="171717"/>
+        <w:spacing w:after="0" w:line="240" w:lineRule="auto"/>
+        <w:rPr>
+          <w:rFonts w:ascii="Segoe UI" w:eastAsia="Times New Roman" w:hAnsi="Segoe UI" w:cs="Segoe UI"/>
+          <w:color w:val="FFFFFF"/>
+          <w:kern w:val="0"/>
+          <w:sz w:val="27"/>
+          <w:szCs w:val="27"/>
+          <w:lang w:eastAsia="en-GB"/>
+          <w14:ligatures w14:val="none"/>
+        </w:rPr>
+      </w:pPr>
+      <w:proofErr w:type="spellStart"/>
+      <w:r>
+        <w:rPr>
+          <w:rFonts w:ascii="Segoe UI" w:eastAsia="Times New Roman" w:hAnsi="Segoe UI" w:cs="Segoe UI"/>
+          <w:b/>
+          <w:bCs/>
+          <w:color w:val="FFFFFF"/>
+          <w:kern w:val="0"/>
+          <w:sz w:val="27"/>
+          <w:szCs w:val="27"/>
+          <w:bdr w:val="single" w:sz="2" w:space="0" w:color="E3E3E3" w:frame="1"/>
+          <w:lang w:eastAsia="en-GB"/>
+          <w14:ligatures w14:val="none"/>
+        </w:rPr>
+        <w:t>addrlen</w:t>
+      </w:r>
+      <w:proofErr w:type="spellEnd"/>
+      <w:r>
+        <w:rPr>
+          <w:rFonts w:ascii="Segoe UI" w:eastAsia="Times New Roman" w:hAnsi="Segoe UI" w:cs="Segoe UI"/>
+          <w:color w:val="FFFFFF"/>
+          <w:kern w:val="0"/>
+          <w:sz w:val="27"/>
+          <w:szCs w:val="27"/>
+          <w:lang w:eastAsia="en-GB"/>
+          <w14:ligatures w14:val="none"/>
+        </w:rPr>
+        <w:t xml:space="preserve">: This parameter indicates the size of the address structure pointed to by </w:t>
+      </w:r>
+      <w:proofErr w:type="spellStart"/>
+      <w:r>
+        <w:rPr>
+          <w:rFonts w:ascii="Ubuntu Mono" w:eastAsia="Times New Roman" w:hAnsi="Ubuntu Mono" w:cs="Courier New"/>
+          <w:b/>
+          <w:bCs/>
+          <w:color w:val="FFFFFF"/>
+          <w:kern w:val="0"/>
+          <w:sz w:val="20"/>
+          <w:szCs w:val="20"/>
+          <w:bdr w:val="single" w:sz="2" w:space="0" w:color="E3E3E3" w:frame="1"/>
+          <w:lang w:eastAsia="en-GB"/>
+          <w14:ligatures w14:val="none"/>
+        </w:rPr>
+        <w:t>dest_addr</w:t>
+      </w:r>
+      <w:proofErr w:type="spellEnd"/>
+      <w:r>
+        <w:rPr>
+          <w:rFonts w:ascii="Segoe UI" w:eastAsia="Times New Roman" w:hAnsi="Segoe UI" w:cs="Segoe UI"/>
+          <w:color w:val="FFFFFF"/>
+          <w:kern w:val="0"/>
+          <w:sz w:val="27"/>
+          <w:szCs w:val="27"/>
+          <w:lang w:eastAsia="en-GB"/>
+          <w14:ligatures w14:val="none"/>
+        </w:rPr>
+        <w:t xml:space="preserve">. It's typically only used with </w:t>
+      </w:r>
+      <w:proofErr w:type="spellStart"/>
+      <w:proofErr w:type="gramStart"/>
+      <w:r>
+        <w:rPr>
+          <w:rFonts w:ascii="Ubuntu Mono" w:eastAsia="Times New Roman" w:hAnsi="Ubuntu Mono" w:cs="Courier New"/>
+          <w:b/>
+          <w:bCs/>
+          <w:color w:val="FFFFFF"/>
+          <w:kern w:val="0"/>
+          <w:sz w:val="20"/>
+          <w:szCs w:val="20"/>
+          <w:bdr w:val="single" w:sz="2" w:space="0" w:color="E3E3E3" w:frame="1"/>
+          <w:lang w:eastAsia="en-GB"/>
+          <w14:ligatures w14:val="none"/>
+        </w:rPr>
+        <w:t>sendto</w:t>
+      </w:r>
+      <w:proofErr w:type="spellEnd"/>
+      <w:r>
+        <w:rPr>
+          <w:rFonts w:ascii="Ubuntu Mono" w:eastAsia="Times New Roman" w:hAnsi="Ubuntu Mono" w:cs="Courier New"/>
+          <w:b/>
+          <w:bCs/>
+          <w:color w:val="FFFFFF"/>
+          <w:kern w:val="0"/>
+          <w:sz w:val="20"/>
+          <w:szCs w:val="20"/>
+          <w:bdr w:val="single" w:sz="2" w:space="0" w:color="E3E3E3" w:frame="1"/>
+          <w:lang w:eastAsia="en-GB"/>
+          <w14:ligatures w14:val="none"/>
+        </w:rPr>
+        <w:t>(</w:t>
+      </w:r>
+      <w:proofErr w:type="gramEnd"/>
+      <w:r>
+        <w:rPr>
+          <w:rFonts w:ascii="Ubuntu Mono" w:eastAsia="Times New Roman" w:hAnsi="Ubuntu Mono" w:cs="Courier New"/>
+          <w:b/>
+          <w:bCs/>
+          <w:color w:val="FFFFFF"/>
+          <w:kern w:val="0"/>
+          <w:sz w:val="20"/>
+          <w:szCs w:val="20"/>
+          <w:bdr w:val="single" w:sz="2" w:space="0" w:color="E3E3E3" w:frame="1"/>
+          <w:lang w:eastAsia="en-GB"/>
+          <w14:ligatures w14:val="none"/>
+        </w:rPr>
+        <w:t>)</w:t>
+      </w:r>
+      <w:r>
+        <w:rPr>
+          <w:rFonts w:ascii="Segoe UI" w:eastAsia="Times New Roman" w:hAnsi="Segoe UI" w:cs="Segoe UI"/>
+          <w:color w:val="FFFFFF"/>
+          <w:kern w:val="0"/>
+          <w:sz w:val="27"/>
+          <w:szCs w:val="27"/>
+          <w:lang w:eastAsia="en-GB"/>
+          <w14:ligatures w14:val="none"/>
+        </w:rPr>
+        <w:t>.</w:t>
+      </w:r>
+    </w:p>
+    <w:p>
+      <w:pPr>
+        <w:pBdr>
+          <w:top w:val="single" w:sz="2" w:space="0" w:color="E3E3E3"/>
+          <w:left w:val="single" w:sz="2" w:space="0" w:color="E3E3E3"/>
+          <w:bottom w:val="single" w:sz="2" w:space="0" w:color="E3E3E3"/>
+          <w:right w:val="single" w:sz="2" w:space="0" w:color="E3E3E3"/>
+        </w:pBdr>
+        <w:shd w:val="clear" w:color="auto" w:fill="171717"/>
+        <w:spacing w:before="300" w:after="100" w:line="240" w:lineRule="auto"/>
+        <w:rPr>
+          <w:rFonts w:ascii="Segoe UI" w:eastAsia="Times New Roman" w:hAnsi="Segoe UI" w:cs="Segoe UI"/>
+          <w:color w:val="FFFFFF"/>
+          <w:kern w:val="0"/>
+          <w:sz w:val="27"/>
+          <w:szCs w:val="27"/>
+          <w:lang w:eastAsia="en-GB"/>
+          <w14:ligatures w14:val="none"/>
+        </w:rPr>
+      </w:pPr>
+      <w:r>
+        <w:rPr>
+          <w:rFonts w:ascii="Segoe UI" w:eastAsia="Times New Roman" w:hAnsi="Segoe UI" w:cs="Segoe UI"/>
+          <w:color w:val="FFFFFF"/>
+          <w:kern w:val="0"/>
+          <w:sz w:val="27"/>
+          <w:szCs w:val="27"/>
+          <w:lang w:eastAsia="en-GB"/>
+          <w14:ligatures w14:val="none"/>
+        </w:rPr>
+        <w:t xml:space="preserve">In summary, the </w:t>
+      </w:r>
+      <w:proofErr w:type="gramStart"/>
+      <w:r>
+        <w:rPr>
+          <w:rFonts w:ascii="Ubuntu Mono" w:eastAsia="Times New Roman" w:hAnsi="Ubuntu Mono" w:cs="Courier New"/>
+          <w:b/>
+          <w:bCs/>
+          <w:color w:val="FFFFFF"/>
+          <w:kern w:val="0"/>
+          <w:sz w:val="20"/>
+          <w:szCs w:val="20"/>
+          <w:bdr w:val="single" w:sz="2" w:space="0" w:color="E3E3E3" w:frame="1"/>
+          <w:lang w:eastAsia="en-GB"/>
+          <w14:ligatures w14:val="none"/>
+        </w:rPr>
+        <w:t>send(</w:t>
+      </w:r>
+      <w:proofErr w:type="gramEnd"/>
+      <w:r>
+        <w:rPr>
+          <w:rFonts w:ascii="Ubuntu Mono" w:eastAsia="Times New Roman" w:hAnsi="Ubuntu Mono" w:cs="Courier New"/>
+          <w:b/>
+          <w:bCs/>
+          <w:color w:val="FFFFFF"/>
+          <w:kern w:val="0"/>
+          <w:sz w:val="20"/>
+          <w:szCs w:val="20"/>
+          <w:bdr w:val="single" w:sz="2" w:space="0" w:color="E3E3E3" w:frame="1"/>
+          <w:lang w:eastAsia="en-GB"/>
+          <w14:ligatures w14:val="none"/>
+        </w:rPr>
+        <w:t>)</w:t>
+      </w:r>
+      <w:r>
+        <w:rPr>
+          <w:rFonts w:ascii="Segoe UI" w:eastAsia="Times New Roman" w:hAnsi="Segoe UI" w:cs="Segoe UI"/>
+          <w:color w:val="FFFFFF"/>
+          <w:kern w:val="0"/>
+          <w:sz w:val="27"/>
+          <w:szCs w:val="27"/>
+          <w:lang w:eastAsia="en-GB"/>
+          <w14:ligatures w14:val="none"/>
+        </w:rPr>
+        <w:t xml:space="preserve"> function sends data over a socket to a specific destination, with options to control the </w:t>
+      </w:r>
+      <w:proofErr w:type="spellStart"/>
+      <w:r>
+        <w:rPr>
+          <w:rFonts w:ascii="Segoe UI" w:eastAsia="Times New Roman" w:hAnsi="Segoe UI" w:cs="Segoe UI"/>
+          <w:color w:val="FFFFFF"/>
+          <w:kern w:val="0"/>
+          <w:sz w:val="27"/>
+          <w:szCs w:val="27"/>
+          <w:lang w:eastAsia="en-GB"/>
+          <w14:ligatures w14:val="none"/>
+        </w:rPr>
+        <w:t>behavior</w:t>
+      </w:r>
+      <w:proofErr w:type="spellEnd"/>
+      <w:r>
+        <w:rPr>
+          <w:rFonts w:ascii="Segoe UI" w:eastAsia="Times New Roman" w:hAnsi="Segoe UI" w:cs="Segoe UI"/>
+          <w:color w:val="FFFFFF"/>
+          <w:kern w:val="0"/>
+          <w:sz w:val="27"/>
+          <w:szCs w:val="27"/>
+          <w:lang w:eastAsia="en-GB"/>
+          <w14:ligatures w14:val="none"/>
+        </w:rPr>
+        <w:t xml:space="preserve"> of the transmission through the flags parameter. Depending on the type of socket (e.g., connection-</w:t>
+      </w:r>
+      <w:proofErr w:type="gramStart"/>
+      <w:r>
+        <w:rPr>
+          <w:rFonts w:ascii="Segoe UI" w:eastAsia="Times New Roman" w:hAnsi="Segoe UI" w:cs="Segoe UI"/>
+          <w:color w:val="FFFFFF"/>
+          <w:kern w:val="0"/>
+          <w:sz w:val="27"/>
+          <w:szCs w:val="27"/>
+          <w:lang w:eastAsia="en-GB"/>
+          <w14:ligatures w14:val="none"/>
+        </w:rPr>
+        <w:t>oriented</w:t>
+      </w:r>
+      <w:proofErr w:type="gramEnd"/>
+      <w:r>
+        <w:rPr>
+          <w:rFonts w:ascii="Segoe UI" w:eastAsia="Times New Roman" w:hAnsi="Segoe UI" w:cs="Segoe UI"/>
+          <w:color w:val="FFFFFF"/>
+          <w:kern w:val="0"/>
+          <w:sz w:val="27"/>
+          <w:szCs w:val="27"/>
+          <w:lang w:eastAsia="en-GB"/>
+          <w14:ligatures w14:val="none"/>
+        </w:rPr>
+        <w:t xml:space="preserve"> or connectionless), some parameters might be used differently.</w:t>
+      </w:r>
+    </w:p>
+    <w:p>
+      <w:pPr>
+        <w:pBdr>
+          <w:top w:val="single" w:sz="2" w:space="0" w:color="E3E3E3"/>
+          <w:left w:val="single" w:sz="2" w:space="0" w:color="E3E3E3"/>
+          <w:bottom w:val="single" w:sz="2" w:space="0" w:color="E3E3E3"/>
+          <w:right w:val="single" w:sz="2" w:space="0" w:color="E3E3E3"/>
+        </w:pBdr>
+        <w:shd w:val="clear" w:color="auto" w:fill="171717"/>
+        <w:spacing w:after="300" w:line="240" w:lineRule="auto"/>
+        <w:rPr>
+          <w:rFonts w:ascii="Segoe UI" w:eastAsia="Times New Roman" w:hAnsi="Segoe UI" w:cs="Segoe UI"/>
+          <w:color w:val="FFFFFF"/>
+          <w:kern w:val="0"/>
+          <w:sz w:val="27"/>
+          <w:szCs w:val="27"/>
+          <w:lang w:eastAsia="en-GB"/>
+          <w14:ligatures w14:val="none"/>
+        </w:rPr>
+      </w:pPr>
+      <w:r>
+        <w:rPr>
+          <w:rFonts w:ascii="Segoe UI" w:eastAsia="Times New Roman" w:hAnsi="Segoe UI" w:cs="Segoe UI"/>
+          <w:color w:val="FFFFFF"/>
+          <w:kern w:val="0"/>
+          <w:sz w:val="27"/>
+          <w:szCs w:val="27"/>
+          <w:lang w:eastAsia="en-GB"/>
+          <w14:ligatures w14:val="none"/>
+        </w:rPr>
+        <w:t xml:space="preserve">The </w:t>
+      </w:r>
+      <w:proofErr w:type="gramStart"/>
+      <w:r>
+        <w:rPr>
+          <w:rFonts w:ascii="Ubuntu Mono" w:eastAsia="Times New Roman" w:hAnsi="Ubuntu Mono" w:cs="Courier New"/>
+          <w:b/>
+          <w:bCs/>
+          <w:color w:val="FFFFFF"/>
+          <w:kern w:val="0"/>
+          <w:sz w:val="20"/>
+          <w:szCs w:val="20"/>
+          <w:bdr w:val="single" w:sz="2" w:space="0" w:color="E3E3E3" w:frame="1"/>
+          <w:lang w:eastAsia="en-GB"/>
+          <w14:ligatures w14:val="none"/>
+        </w:rPr>
+        <w:t>send(</w:t>
+      </w:r>
+      <w:proofErr w:type="gramEnd"/>
+      <w:r>
+        <w:rPr>
+          <w:rFonts w:ascii="Ubuntu Mono" w:eastAsia="Times New Roman" w:hAnsi="Ubuntu Mono" w:cs="Courier New"/>
+          <w:b/>
+          <w:bCs/>
+          <w:color w:val="FFFFFF"/>
+          <w:kern w:val="0"/>
+          <w:sz w:val="20"/>
+          <w:szCs w:val="20"/>
+          <w:bdr w:val="single" w:sz="2" w:space="0" w:color="E3E3E3" w:frame="1"/>
+          <w:lang w:eastAsia="en-GB"/>
+          <w14:ligatures w14:val="none"/>
+        </w:rPr>
+        <w:t>)</w:t>
+      </w:r>
+      <w:r>
+        <w:rPr>
+          <w:rFonts w:ascii="Segoe UI" w:eastAsia="Times New Roman" w:hAnsi="Segoe UI" w:cs="Segoe UI"/>
+          <w:color w:val="FFFFFF"/>
+          <w:kern w:val="0"/>
+          <w:sz w:val="27"/>
+          <w:szCs w:val="27"/>
+          <w:lang w:eastAsia="en-GB"/>
+          <w14:ligatures w14:val="none"/>
+        </w:rPr>
+        <w:t xml:space="preserve"> function in Linux takes four parameters:</w:t>
+      </w:r>
+    </w:p>
+    <w:p>
+      <w:pPr>
+        <w:numPr>
+          <w:ilvl w:val="0"/>
+          <w:numId w:val="2"/>
+        </w:numPr>
+        <w:pBdr>
+          <w:top w:val="single" w:sz="2" w:space="0" w:color="E3E3E3"/>
+          <w:left w:val="single" w:sz="2" w:space="5" w:color="E3E3E3"/>
+          <w:bottom w:val="single" w:sz="2" w:space="0" w:color="E3E3E3"/>
+          <w:right w:val="single" w:sz="2" w:space="0" w:color="E3E3E3"/>
+        </w:pBdr>
+        <w:shd w:val="clear" w:color="auto" w:fill="171717"/>
+        <w:spacing w:after="0" w:line="240" w:lineRule="auto"/>
+        <w:rPr>
+          <w:rFonts w:ascii="Segoe UI" w:eastAsia="Times New Roman" w:hAnsi="Segoe UI" w:cs="Segoe UI"/>
+          <w:color w:val="FFFFFF"/>
+          <w:kern w:val="0"/>
+          <w:sz w:val="27"/>
+          <w:szCs w:val="27"/>
+          <w:lang w:eastAsia="en-GB"/>
+          <w14:ligatures w14:val="none"/>
+        </w:rPr>
+      </w:pPr>
+      <w:proofErr w:type="spellStart"/>
+      <w:r>
+        <w:rPr>
+          <w:rFonts w:ascii="Segoe UI" w:eastAsia="Times New Roman" w:hAnsi="Segoe UI" w:cs="Segoe UI"/>
+          <w:b/>
+          <w:bCs/>
+          <w:color w:val="FFFFFF"/>
+          <w:kern w:val="0"/>
+          <w:sz w:val="27"/>
+          <w:szCs w:val="27"/>
+          <w:bdr w:val="single" w:sz="2" w:space="0" w:color="E3E3E3" w:frame="1"/>
+          <w:lang w:eastAsia="en-GB"/>
+          <w14:ligatures w14:val="none"/>
+        </w:rPr>
+        <w:t>sockfd</w:t>
+      </w:r>
+      <w:proofErr w:type="spellEnd"/>
+      <w:r>
+        <w:rPr>
+          <w:rFonts w:ascii="Segoe UI" w:eastAsia="Times New Roman" w:hAnsi="Segoe UI" w:cs="Segoe UI"/>
+          <w:color w:val="FFFFFF"/>
+          <w:kern w:val="0"/>
+          <w:sz w:val="27"/>
+          <w:szCs w:val="27"/>
+          <w:lang w:eastAsia="en-GB"/>
+          <w14:ligatures w14:val="none"/>
+        </w:rPr>
+        <w:t xml:space="preserve">: This is the file descriptor of the socket you want to send data through. It identifies the socket, which must have been previously created with the </w:t>
+      </w:r>
+      <w:proofErr w:type="gramStart"/>
+      <w:r>
+        <w:rPr>
+          <w:rFonts w:ascii="Ubuntu Mono" w:eastAsia="Times New Roman" w:hAnsi="Ubuntu Mono" w:cs="Courier New"/>
+          <w:b/>
+          <w:bCs/>
+          <w:color w:val="FFFFFF"/>
+          <w:kern w:val="0"/>
+          <w:sz w:val="20"/>
+          <w:szCs w:val="20"/>
+          <w:bdr w:val="single" w:sz="2" w:space="0" w:color="E3E3E3" w:frame="1"/>
+          <w:lang w:eastAsia="en-GB"/>
+          <w14:ligatures w14:val="none"/>
+        </w:rPr>
+        <w:t>socket(</w:t>
+      </w:r>
+      <w:proofErr w:type="gramEnd"/>
+      <w:r>
+        <w:rPr>
+          <w:rFonts w:ascii="Ubuntu Mono" w:eastAsia="Times New Roman" w:hAnsi="Ubuntu Mono" w:cs="Courier New"/>
+          <w:b/>
+          <w:bCs/>
+          <w:color w:val="FFFFFF"/>
+          <w:kern w:val="0"/>
+          <w:sz w:val="20"/>
+          <w:szCs w:val="20"/>
+          <w:bdr w:val="single" w:sz="2" w:space="0" w:color="E3E3E3" w:frame="1"/>
+          <w:lang w:eastAsia="en-GB"/>
+          <w14:ligatures w14:val="none"/>
+        </w:rPr>
+        <w:t>)</w:t>
+      </w:r>
+      <w:r>
+        <w:rPr>
+          <w:rFonts w:ascii="Segoe UI" w:eastAsia="Times New Roman" w:hAnsi="Segoe UI" w:cs="Segoe UI"/>
+          <w:color w:val="FFFFFF"/>
+          <w:kern w:val="0"/>
+          <w:sz w:val="27"/>
+          <w:szCs w:val="27"/>
+          <w:lang w:eastAsia="en-GB"/>
+          <w14:ligatures w14:val="none"/>
+        </w:rPr>
+        <w:t xml:space="preserve"> system call, bound to a local address with </w:t>
+      </w:r>
+      <w:r>
+        <w:rPr>
+          <w:rFonts w:ascii="Ubuntu Mono" w:eastAsia="Times New Roman" w:hAnsi="Ubuntu Mono" w:cs="Courier New"/>
+          <w:b/>
+          <w:bCs/>
+          <w:color w:val="FFFFFF"/>
+          <w:kern w:val="0"/>
+          <w:sz w:val="20"/>
+          <w:szCs w:val="20"/>
+          <w:bdr w:val="single" w:sz="2" w:space="0" w:color="E3E3E3" w:frame="1"/>
+          <w:lang w:eastAsia="en-GB"/>
+          <w14:ligatures w14:val="none"/>
+        </w:rPr>
+        <w:t>bind()</w:t>
+      </w:r>
+      <w:r>
+        <w:rPr>
+          <w:rFonts w:ascii="Segoe UI" w:eastAsia="Times New Roman" w:hAnsi="Segoe UI" w:cs="Segoe UI"/>
+          <w:color w:val="FFFFFF"/>
+          <w:kern w:val="0"/>
+          <w:sz w:val="27"/>
+          <w:szCs w:val="27"/>
+          <w:lang w:eastAsia="en-GB"/>
+          <w14:ligatures w14:val="none"/>
+        </w:rPr>
+        <w:t xml:space="preserve">, and connected to a remote address (for connection-oriented sockets like TCP) with </w:t>
+      </w:r>
+      <w:r>
+        <w:rPr>
+          <w:rFonts w:ascii="Ubuntu Mono" w:eastAsia="Times New Roman" w:hAnsi="Ubuntu Mono" w:cs="Courier New"/>
+          <w:b/>
+          <w:bCs/>
+          <w:color w:val="FFFFFF"/>
+          <w:kern w:val="0"/>
+          <w:sz w:val="20"/>
+          <w:szCs w:val="20"/>
+          <w:bdr w:val="single" w:sz="2" w:space="0" w:color="E3E3E3" w:frame="1"/>
+          <w:lang w:eastAsia="en-GB"/>
+          <w14:ligatures w14:val="none"/>
+        </w:rPr>
+        <w:t>connect()</w:t>
+      </w:r>
+      <w:r>
+        <w:rPr>
+          <w:rFonts w:ascii="Segoe UI" w:eastAsia="Times New Roman" w:hAnsi="Segoe UI" w:cs="Segoe UI"/>
+          <w:color w:val="FFFFFF"/>
+          <w:kern w:val="0"/>
+          <w:sz w:val="27"/>
+          <w:szCs w:val="27"/>
+          <w:lang w:eastAsia="en-GB"/>
+          <w14:ligatures w14:val="none"/>
+        </w:rPr>
+        <w:t xml:space="preserve"> or </w:t>
+      </w:r>
+      <w:proofErr w:type="spellStart"/>
+      <w:r>
+        <w:rPr>
+          <w:rFonts w:ascii="Ubuntu Mono" w:eastAsia="Times New Roman" w:hAnsi="Ubuntu Mono" w:cs="Courier New"/>
+          <w:b/>
+          <w:bCs/>
+          <w:color w:val="FFFFFF"/>
+          <w:kern w:val="0"/>
+          <w:sz w:val="20"/>
+          <w:szCs w:val="20"/>
+          <w:bdr w:val="single" w:sz="2" w:space="0" w:color="E3E3E3" w:frame="1"/>
+          <w:lang w:eastAsia="en-GB"/>
+          <w14:ligatures w14:val="none"/>
+        </w:rPr>
+        <w:t>sendto</w:t>
+      </w:r>
+      <w:proofErr w:type="spellEnd"/>
+      <w:r>
+        <w:rPr>
+          <w:rFonts w:ascii="Ubuntu Mono" w:eastAsia="Times New Roman" w:hAnsi="Ubuntu Mono" w:cs="Courier New"/>
+          <w:b/>
+          <w:bCs/>
+          <w:color w:val="FFFFFF"/>
+          <w:kern w:val="0"/>
+          <w:sz w:val="20"/>
+          <w:szCs w:val="20"/>
+          <w:bdr w:val="single" w:sz="2" w:space="0" w:color="E3E3E3" w:frame="1"/>
+          <w:lang w:eastAsia="en-GB"/>
+          <w14:ligatures w14:val="none"/>
+        </w:rPr>
+        <w:t>()</w:t>
+      </w:r>
+      <w:r>
+        <w:rPr>
+          <w:rFonts w:ascii="Segoe UI" w:eastAsia="Times New Roman" w:hAnsi="Segoe UI" w:cs="Segoe UI"/>
+          <w:color w:val="FFFFFF"/>
+          <w:kern w:val="0"/>
+          <w:sz w:val="27"/>
+          <w:szCs w:val="27"/>
+          <w:lang w:eastAsia="en-GB"/>
+          <w14:ligatures w14:val="none"/>
+        </w:rPr>
+        <w:t xml:space="preserve"> (for connectionless sockets like UDP).</w:t>
+      </w:r>
+    </w:p>
+    <w:p>
+      <w:pPr>
+        <w:numPr>
+          <w:ilvl w:val="0"/>
+          <w:numId w:val="2"/>
+        </w:numPr>
+        <w:pBdr>
+          <w:top w:val="single" w:sz="2" w:space="0" w:color="E3E3E3"/>
+          <w:left w:val="single" w:sz="2" w:space="5" w:color="E3E3E3"/>
+          <w:bottom w:val="single" w:sz="2" w:space="0" w:color="E3E3E3"/>
+          <w:right w:val="single" w:sz="2" w:space="0" w:color="E3E3E3"/>
+        </w:pBdr>
+        <w:shd w:val="clear" w:color="auto" w:fill="171717"/>
+        <w:spacing w:after="0" w:line="240" w:lineRule="auto"/>
+        <w:rPr>
+          <w:rFonts w:ascii="Segoe UI" w:eastAsia="Times New Roman" w:hAnsi="Segoe UI" w:cs="Segoe UI"/>
+          <w:color w:val="FFFFFF"/>
+          <w:kern w:val="0"/>
+          <w:sz w:val="27"/>
+          <w:szCs w:val="27"/>
+          <w:lang w:eastAsia="en-GB"/>
+          <w14:ligatures w14:val="none"/>
+        </w:rPr>
+      </w:pPr>
+      <w:proofErr w:type="spellStart"/>
+      <w:r>
+        <w:rPr>
+          <w:rFonts w:ascii="Segoe UI" w:eastAsia="Times New Roman" w:hAnsi="Segoe UI" w:cs="Segoe UI"/>
+          <w:b/>
+          <w:bCs/>
+          <w:color w:val="FFFFFF"/>
+          <w:kern w:val="0"/>
+          <w:sz w:val="27"/>
+          <w:szCs w:val="27"/>
+          <w:bdr w:val="single" w:sz="2" w:space="0" w:color="E3E3E3" w:frame="1"/>
+          <w:lang w:eastAsia="en-GB"/>
+          <w14:ligatures w14:val="none"/>
+        </w:rPr>
+        <w:t>buf</w:t>
+      </w:r>
+      <w:proofErr w:type="spellEnd"/>
+      <w:r>
+        <w:rPr>
+          <w:rFonts w:ascii="Segoe UI" w:eastAsia="Times New Roman" w:hAnsi="Segoe UI" w:cs="Segoe UI"/>
+          <w:color w:val="FFFFFF"/>
+          <w:kern w:val="0"/>
+          <w:sz w:val="27"/>
+          <w:szCs w:val="27"/>
+          <w:lang w:eastAsia="en-GB"/>
+          <w14:ligatures w14:val="none"/>
+        </w:rPr>
+        <w:t>: This parameter is a pointer to the buffer containing the data you want to send. The data to be sent is taken from this buffer.</w:t>
+      </w:r>
+    </w:p>
+    <w:p>
+      <w:pPr>
+        <w:numPr>
+          <w:ilvl w:val="0"/>
+          <w:numId w:val="2"/>
+        </w:numPr>
+        <w:pBdr>
+          <w:top w:val="single" w:sz="2" w:space="0" w:color="E3E3E3"/>
+          <w:left w:val="single" w:sz="2" w:space="5" w:color="E3E3E3"/>
+          <w:bottom w:val="single" w:sz="2" w:space="0" w:color="E3E3E3"/>
+          <w:right w:val="single" w:sz="2" w:space="0" w:color="E3E3E3"/>
+        </w:pBdr>
+        <w:shd w:val="clear" w:color="auto" w:fill="171717"/>
+        <w:spacing w:after="0" w:line="240" w:lineRule="auto"/>
+        <w:rPr>
+          <w:rFonts w:ascii="Segoe UI" w:eastAsia="Times New Roman" w:hAnsi="Segoe UI" w:cs="Segoe UI"/>
+          <w:color w:val="FFFFFF"/>
+          <w:kern w:val="0"/>
+          <w:sz w:val="27"/>
+          <w:szCs w:val="27"/>
+          <w:lang w:eastAsia="en-GB"/>
+          <w14:ligatures w14:val="none"/>
+        </w:rPr>
+      </w:pPr>
+      <w:proofErr w:type="spellStart"/>
+      <w:r>
+        <w:rPr>
+          <w:rFonts w:ascii="Segoe UI" w:eastAsia="Times New Roman" w:hAnsi="Segoe UI" w:cs="Segoe UI"/>
+          <w:b/>
+          <w:bCs/>
+          <w:color w:val="FFFFFF"/>
+          <w:kern w:val="0"/>
+          <w:sz w:val="27"/>
+          <w:szCs w:val="27"/>
+          <w:bdr w:val="single" w:sz="2" w:space="0" w:color="E3E3E3" w:frame="1"/>
+          <w:lang w:eastAsia="en-GB"/>
+          <w14:ligatures w14:val="none"/>
+        </w:rPr>
+        <w:t>len</w:t>
+      </w:r>
+      <w:proofErr w:type="spellEnd"/>
+      <w:r>
+        <w:rPr>
+          <w:rFonts w:ascii="Segoe UI" w:eastAsia="Times New Roman" w:hAnsi="Segoe UI" w:cs="Segoe UI"/>
+          <w:color w:val="FFFFFF"/>
+          <w:kern w:val="0"/>
+          <w:sz w:val="27"/>
+          <w:szCs w:val="27"/>
+          <w:lang w:eastAsia="en-GB"/>
+          <w14:ligatures w14:val="none"/>
+        </w:rPr>
+        <w:t>: This parameter specifies the size, in bytes, of the data you want to send. It indicates how many bytes from the buffer should be sent.</w:t>
+      </w:r>
+    </w:p>
+    <w:p>
+      <w:pPr>
+        <w:numPr>
+          <w:ilvl w:val="0"/>
+          <w:numId w:val="2"/>
+        </w:numPr>
+        <w:pBdr>
+          <w:top w:val="single" w:sz="2" w:space="0" w:color="E3E3E3"/>
+          <w:left w:val="single" w:sz="2" w:space="5" w:color="E3E3E3"/>
+          <w:bottom w:val="single" w:sz="2" w:space="0" w:color="E3E3E3"/>
+          <w:right w:val="single" w:sz="2" w:space="0" w:color="E3E3E3"/>
+        </w:pBdr>
+        <w:shd w:val="clear" w:color="auto" w:fill="171717"/>
+        <w:spacing w:after="0" w:line="240" w:lineRule="auto"/>
+        <w:rPr>
+          <w:rFonts w:ascii="Segoe UI" w:eastAsia="Times New Roman" w:hAnsi="Segoe UI" w:cs="Segoe UI"/>
+          <w:color w:val="FFFFFF"/>
+          <w:kern w:val="0"/>
+          <w:sz w:val="27"/>
+          <w:szCs w:val="27"/>
+          <w:lang w:eastAsia="en-GB"/>
+          <w14:ligatures w14:val="none"/>
+        </w:rPr>
+      </w:pPr>
+      <w:r>
+        <w:rPr>
+          <w:rFonts w:ascii="Segoe UI" w:eastAsia="Times New Roman" w:hAnsi="Segoe UI" w:cs="Segoe UI"/>
+          <w:b/>
+          <w:bCs/>
+          <w:color w:val="FFFFFF"/>
+          <w:kern w:val="0"/>
+          <w:sz w:val="27"/>
+          <w:szCs w:val="27"/>
+          <w:bdr w:val="single" w:sz="2" w:space="0" w:color="E3E3E3" w:frame="1"/>
+          <w:lang w:eastAsia="en-GB"/>
+          <w14:ligatures w14:val="none"/>
+        </w:rPr>
+        <w:t>flags</w:t>
+      </w:r>
+      <w:r>
+        <w:rPr>
+          <w:rFonts w:ascii="Segoe UI" w:eastAsia="Times New Roman" w:hAnsi="Segoe UI" w:cs="Segoe UI"/>
+          <w:color w:val="FFFFFF"/>
+          <w:kern w:val="0"/>
+          <w:sz w:val="27"/>
+          <w:szCs w:val="27"/>
+          <w:lang w:eastAsia="en-GB"/>
+          <w14:ligatures w14:val="none"/>
+        </w:rPr>
+        <w:t xml:space="preserve">: These are optional flags that control the </w:t>
+      </w:r>
+      <w:proofErr w:type="spellStart"/>
+      <w:r>
+        <w:rPr>
+          <w:rFonts w:ascii="Segoe UI" w:eastAsia="Times New Roman" w:hAnsi="Segoe UI" w:cs="Segoe UI"/>
+          <w:color w:val="FFFFFF"/>
+          <w:kern w:val="0"/>
+          <w:sz w:val="27"/>
+          <w:szCs w:val="27"/>
+          <w:lang w:eastAsia="en-GB"/>
+          <w14:ligatures w14:val="none"/>
+        </w:rPr>
+        <w:t>behavior</w:t>
+      </w:r>
+      <w:proofErr w:type="spellEnd"/>
+      <w:r>
+        <w:rPr>
+          <w:rFonts w:ascii="Segoe UI" w:eastAsia="Times New Roman" w:hAnsi="Segoe UI" w:cs="Segoe UI"/>
+          <w:color w:val="FFFFFF"/>
+          <w:kern w:val="0"/>
+          <w:sz w:val="27"/>
+          <w:szCs w:val="27"/>
+          <w:lang w:eastAsia="en-GB"/>
+          <w14:ligatures w14:val="none"/>
+        </w:rPr>
+        <w:t xml:space="preserve"> of the </w:t>
+      </w:r>
+      <w:proofErr w:type="gramStart"/>
+      <w:r>
+        <w:rPr>
+          <w:rFonts w:ascii="Ubuntu Mono" w:eastAsia="Times New Roman" w:hAnsi="Ubuntu Mono" w:cs="Courier New"/>
+          <w:b/>
+          <w:bCs/>
+          <w:color w:val="FFFFFF"/>
+          <w:kern w:val="0"/>
+          <w:sz w:val="20"/>
+          <w:szCs w:val="20"/>
+          <w:bdr w:val="single" w:sz="2" w:space="0" w:color="E3E3E3" w:frame="1"/>
+          <w:lang w:eastAsia="en-GB"/>
+          <w14:ligatures w14:val="none"/>
+        </w:rPr>
+        <w:t>send(</w:t>
+      </w:r>
+      <w:proofErr w:type="gramEnd"/>
+      <w:r>
+        <w:rPr>
+          <w:rFonts w:ascii="Ubuntu Mono" w:eastAsia="Times New Roman" w:hAnsi="Ubuntu Mono" w:cs="Courier New"/>
+          <w:b/>
+          <w:bCs/>
+          <w:color w:val="FFFFFF"/>
+          <w:kern w:val="0"/>
+          <w:sz w:val="20"/>
+          <w:szCs w:val="20"/>
+          <w:bdr w:val="single" w:sz="2" w:space="0" w:color="E3E3E3" w:frame="1"/>
+          <w:lang w:eastAsia="en-GB"/>
+          <w14:ligatures w14:val="none"/>
+        </w:rPr>
+        <w:t>)</w:t>
+      </w:r>
+      <w:r>
+        <w:rPr>
+          <w:rFonts w:ascii="Segoe UI" w:eastAsia="Times New Roman" w:hAnsi="Segoe UI" w:cs="Segoe UI"/>
+          <w:color w:val="FFFFFF"/>
+          <w:kern w:val="0"/>
+          <w:sz w:val="27"/>
+          <w:szCs w:val="27"/>
+          <w:lang w:eastAsia="en-GB"/>
+          <w14:ligatures w14:val="none"/>
+        </w:rPr>
+        <w:t xml:space="preserve"> function. Some commonly used flags include:</w:t>
+      </w:r>
+    </w:p>
+    <w:p>
+      <w:pPr>
+        <w:numPr>
+          <w:ilvl w:val="1"/>
+          <w:numId w:val="2"/>
+        </w:numPr>
+        <w:pBdr>
+          <w:top w:val="single" w:sz="2" w:space="0" w:color="E3E3E3"/>
+          <w:left w:val="single" w:sz="2" w:space="5" w:color="E3E3E3"/>
+          <w:bottom w:val="single" w:sz="2" w:space="0" w:color="E3E3E3"/>
+          <w:right w:val="single" w:sz="2" w:space="0" w:color="E3E3E3"/>
+        </w:pBdr>
+        <w:shd w:val="clear" w:color="auto" w:fill="171717"/>
+        <w:spacing w:after="0" w:line="240" w:lineRule="auto"/>
+        <w:rPr>
+          <w:rFonts w:ascii="Segoe UI" w:eastAsia="Times New Roman" w:hAnsi="Segoe UI" w:cs="Segoe UI"/>
+          <w:color w:val="FFFFFF"/>
+          <w:kern w:val="0"/>
+          <w:sz w:val="27"/>
+          <w:szCs w:val="27"/>
+          <w:lang w:eastAsia="en-GB"/>
+          <w14:ligatures w14:val="none"/>
+        </w:rPr>
+      </w:pPr>
+      <w:r>
+        <w:rPr>
+          <w:rFonts w:ascii="Ubuntu Mono" w:eastAsia="Times New Roman" w:hAnsi="Ubuntu Mono" w:cs="Courier New"/>
+          <w:b/>
+          <w:bCs/>
+          <w:color w:val="FFFFFF"/>
+          <w:kern w:val="0"/>
+          <w:sz w:val="20"/>
+          <w:szCs w:val="20"/>
+          <w:bdr w:val="single" w:sz="2" w:space="0" w:color="E3E3E3" w:frame="1"/>
+          <w:lang w:eastAsia="en-GB"/>
+          <w14:ligatures w14:val="none"/>
+        </w:rPr>
+        <w:t>MSG_CONFIRM</w:t>
+      </w:r>
+      <w:r>
+        <w:rPr>
+          <w:rFonts w:ascii="Segoe UI" w:eastAsia="Times New Roman" w:hAnsi="Segoe UI" w:cs="Segoe UI"/>
+          <w:color w:val="FFFFFF"/>
+          <w:kern w:val="0"/>
+          <w:sz w:val="27"/>
+          <w:szCs w:val="27"/>
+          <w:lang w:eastAsia="en-GB"/>
+          <w14:ligatures w14:val="none"/>
+        </w:rPr>
+        <w:t>: Confirm delivery of data (for connection-oriented sockets).</w:t>
+      </w:r>
+    </w:p>
+    <w:p>
+      <w:pPr>
+        <w:numPr>
+          <w:ilvl w:val="1"/>
+          <w:numId w:val="2"/>
+        </w:numPr>
+        <w:pBdr>
+          <w:top w:val="single" w:sz="2" w:space="0" w:color="E3E3E3"/>
+          <w:left w:val="single" w:sz="2" w:space="5" w:color="E3E3E3"/>
+          <w:bottom w:val="single" w:sz="2" w:space="0" w:color="E3E3E3"/>
+          <w:right w:val="single" w:sz="2" w:space="0" w:color="E3E3E3"/>
+        </w:pBdr>
+        <w:shd w:val="clear" w:color="auto" w:fill="171717"/>
+        <w:spacing w:after="0" w:line="240" w:lineRule="auto"/>
+        <w:rPr>
+          <w:rFonts w:ascii="Segoe UI" w:eastAsia="Times New Roman" w:hAnsi="Segoe UI" w:cs="Segoe UI"/>
+          <w:color w:val="FFFFFF"/>
+          <w:kern w:val="0"/>
+          <w:sz w:val="27"/>
+          <w:szCs w:val="27"/>
+          <w:lang w:eastAsia="en-GB"/>
+          <w14:ligatures w14:val="none"/>
+        </w:rPr>
+      </w:pPr>
+      <w:r>
+        <w:rPr>
+          <w:rFonts w:ascii="Ubuntu Mono" w:eastAsia="Times New Roman" w:hAnsi="Ubuntu Mono" w:cs="Courier New"/>
+          <w:b/>
+          <w:bCs/>
+          <w:color w:val="FFFFFF"/>
+          <w:kern w:val="0"/>
+          <w:sz w:val="20"/>
+          <w:szCs w:val="20"/>
+          <w:bdr w:val="single" w:sz="2" w:space="0" w:color="E3E3E3" w:frame="1"/>
+          <w:lang w:eastAsia="en-GB"/>
+          <w14:ligatures w14:val="none"/>
+        </w:rPr>
+        <w:lastRenderedPageBreak/>
+        <w:t>MSG_DONTROUTE</w:t>
+      </w:r>
+      <w:r>
+        <w:rPr>
+          <w:rFonts w:ascii="Segoe UI" w:eastAsia="Times New Roman" w:hAnsi="Segoe UI" w:cs="Segoe UI"/>
+          <w:color w:val="FFFFFF"/>
+          <w:kern w:val="0"/>
+          <w:sz w:val="27"/>
+          <w:szCs w:val="27"/>
+          <w:lang w:eastAsia="en-GB"/>
+          <w14:ligatures w14:val="none"/>
+        </w:rPr>
+        <w:t>: Don't send the packet through a router (useful only for certain types of sockets).</w:t>
+      </w:r>
+    </w:p>
+    <w:p>
+      <w:pPr>
+        <w:numPr>
+          <w:ilvl w:val="1"/>
+          <w:numId w:val="2"/>
+        </w:numPr>
+        <w:pBdr>
+          <w:top w:val="single" w:sz="2" w:space="0" w:color="E3E3E3"/>
+          <w:left w:val="single" w:sz="2" w:space="5" w:color="E3E3E3"/>
+          <w:bottom w:val="single" w:sz="2" w:space="0" w:color="E3E3E3"/>
+          <w:right w:val="single" w:sz="2" w:space="0" w:color="E3E3E3"/>
+        </w:pBdr>
+        <w:shd w:val="clear" w:color="auto" w:fill="171717"/>
+        <w:spacing w:after="0" w:line="240" w:lineRule="auto"/>
+        <w:rPr>
+          <w:rFonts w:ascii="Segoe UI" w:eastAsia="Times New Roman" w:hAnsi="Segoe UI" w:cs="Segoe UI"/>
+          <w:color w:val="FFFFFF"/>
+          <w:kern w:val="0"/>
+          <w:sz w:val="27"/>
+          <w:szCs w:val="27"/>
+          <w:lang w:eastAsia="en-GB"/>
+          <w14:ligatures w14:val="none"/>
+        </w:rPr>
+      </w:pPr>
+      <w:r>
+        <w:rPr>
+          <w:rFonts w:ascii="Ubuntu Mono" w:eastAsia="Times New Roman" w:hAnsi="Ubuntu Mono" w:cs="Courier New"/>
+          <w:b/>
+          <w:bCs/>
+          <w:color w:val="FFFFFF"/>
+          <w:kern w:val="0"/>
+          <w:sz w:val="20"/>
+          <w:szCs w:val="20"/>
+          <w:bdr w:val="single" w:sz="2" w:space="0" w:color="E3E3E3" w:frame="1"/>
+          <w:lang w:eastAsia="en-GB"/>
+          <w14:ligatures w14:val="none"/>
+        </w:rPr>
+        <w:t>MSG_DONTWAIT</w:t>
+      </w:r>
+      <w:r>
+        <w:rPr>
+          <w:rFonts w:ascii="Segoe UI" w:eastAsia="Times New Roman" w:hAnsi="Segoe UI" w:cs="Segoe UI"/>
+          <w:color w:val="FFFFFF"/>
+          <w:kern w:val="0"/>
+          <w:sz w:val="27"/>
+          <w:szCs w:val="27"/>
+          <w:lang w:eastAsia="en-GB"/>
+          <w14:ligatures w14:val="none"/>
+        </w:rPr>
+        <w:t>: Don't wait if the socket can't accept data immediately.</w:t>
+      </w:r>
+    </w:p>
+    <w:p>
+      <w:pPr>
+        <w:numPr>
+          <w:ilvl w:val="1"/>
+          <w:numId w:val="2"/>
+        </w:numPr>
+        <w:pBdr>
+          <w:top w:val="single" w:sz="2" w:space="0" w:color="E3E3E3"/>
+          <w:left w:val="single" w:sz="2" w:space="5" w:color="E3E3E3"/>
+          <w:bottom w:val="single" w:sz="2" w:space="0" w:color="E3E3E3"/>
+          <w:right w:val="single" w:sz="2" w:space="0" w:color="E3E3E3"/>
+        </w:pBdr>
+        <w:shd w:val="clear" w:color="auto" w:fill="171717"/>
+        <w:spacing w:after="0" w:line="240" w:lineRule="auto"/>
+        <w:rPr>
+          <w:rFonts w:ascii="Segoe UI" w:eastAsia="Times New Roman" w:hAnsi="Segoe UI" w:cs="Segoe UI"/>
+          <w:color w:val="FFFFFF"/>
+          <w:kern w:val="0"/>
+          <w:sz w:val="27"/>
+          <w:szCs w:val="27"/>
+          <w:lang w:eastAsia="en-GB"/>
+          <w14:ligatures w14:val="none"/>
+        </w:rPr>
+      </w:pPr>
+      <w:r>
+        <w:rPr>
+          <w:rFonts w:ascii="Ubuntu Mono" w:eastAsia="Times New Roman" w:hAnsi="Ubuntu Mono" w:cs="Courier New"/>
+          <w:b/>
+          <w:bCs/>
+          <w:color w:val="FFFFFF"/>
+          <w:kern w:val="0"/>
+          <w:sz w:val="20"/>
+          <w:szCs w:val="20"/>
+          <w:bdr w:val="single" w:sz="2" w:space="0" w:color="E3E3E3" w:frame="1"/>
+          <w:lang w:eastAsia="en-GB"/>
+          <w14:ligatures w14:val="none"/>
+        </w:rPr>
+        <w:t>MSG_MORE</w:t>
+      </w:r>
+      <w:r>
+        <w:rPr>
+          <w:rFonts w:ascii="Segoe UI" w:eastAsia="Times New Roman" w:hAnsi="Segoe UI" w:cs="Segoe UI"/>
+          <w:color w:val="FFFFFF"/>
+          <w:kern w:val="0"/>
+          <w:sz w:val="27"/>
+          <w:szCs w:val="27"/>
+          <w:lang w:eastAsia="en-GB"/>
+          <w14:ligatures w14:val="none"/>
+        </w:rPr>
+        <w:t>: Indicates that more data will be sent.</w:t>
+      </w:r>
+    </w:p>
+    <w:p>
+      <w:pPr>
+        <w:numPr>
+          <w:ilvl w:val="1"/>
+          <w:numId w:val="2"/>
+        </w:numPr>
+        <w:pBdr>
+          <w:top w:val="single" w:sz="2" w:space="0" w:color="E3E3E3"/>
+          <w:left w:val="single" w:sz="2" w:space="5" w:color="E3E3E3"/>
+          <w:bottom w:val="single" w:sz="2" w:space="0" w:color="E3E3E3"/>
+          <w:right w:val="single" w:sz="2" w:space="0" w:color="E3E3E3"/>
+        </w:pBdr>
+        <w:shd w:val="clear" w:color="auto" w:fill="171717"/>
+        <w:spacing w:after="0" w:line="240" w:lineRule="auto"/>
+        <w:rPr>
+          <w:rFonts w:ascii="Segoe UI" w:eastAsia="Times New Roman" w:hAnsi="Segoe UI" w:cs="Segoe UI"/>
+          <w:color w:val="FFFFFF"/>
+          <w:kern w:val="0"/>
+          <w:sz w:val="27"/>
+          <w:szCs w:val="27"/>
+          <w:lang w:eastAsia="en-GB"/>
+          <w14:ligatures w14:val="none"/>
+        </w:rPr>
+      </w:pPr>
+      <w:r>
+        <w:rPr>
+          <w:rFonts w:ascii="Ubuntu Mono" w:eastAsia="Times New Roman" w:hAnsi="Ubuntu Mono" w:cs="Courier New"/>
+          <w:b/>
+          <w:bCs/>
+          <w:color w:val="FFFFFF"/>
+          <w:kern w:val="0"/>
+          <w:sz w:val="20"/>
+          <w:szCs w:val="20"/>
+          <w:bdr w:val="single" w:sz="2" w:space="0" w:color="E3E3E3" w:frame="1"/>
+          <w:lang w:eastAsia="en-GB"/>
+          <w14:ligatures w14:val="none"/>
+        </w:rPr>
+        <w:t>MSG_NOSIGNAL</w:t>
+      </w:r>
+      <w:r>
+        <w:rPr>
+          <w:rFonts w:ascii="Segoe UI" w:eastAsia="Times New Roman" w:hAnsi="Segoe UI" w:cs="Segoe UI"/>
+          <w:color w:val="FFFFFF"/>
+          <w:kern w:val="0"/>
+          <w:sz w:val="27"/>
+          <w:szCs w:val="27"/>
+          <w:lang w:eastAsia="en-GB"/>
+          <w14:ligatures w14:val="none"/>
+        </w:rPr>
+        <w:t xml:space="preserve">: Prevent </w:t>
+      </w:r>
+      <w:r>
+        <w:rPr>
+          <w:rFonts w:ascii="Ubuntu Mono" w:eastAsia="Times New Roman" w:hAnsi="Ubuntu Mono" w:cs="Courier New"/>
+          <w:b/>
+          <w:bCs/>
+          <w:color w:val="FFFFFF"/>
+          <w:kern w:val="0"/>
+          <w:sz w:val="20"/>
+          <w:szCs w:val="20"/>
+          <w:bdr w:val="single" w:sz="2" w:space="0" w:color="E3E3E3" w:frame="1"/>
+          <w:lang w:eastAsia="en-GB"/>
+          <w14:ligatures w14:val="none"/>
+        </w:rPr>
+        <w:t>SIGPIPE</w:t>
+      </w:r>
+      <w:r>
+        <w:rPr>
+          <w:rFonts w:ascii="Segoe UI" w:eastAsia="Times New Roman" w:hAnsi="Segoe UI" w:cs="Segoe UI"/>
+          <w:color w:val="FFFFFF"/>
+          <w:kern w:val="0"/>
+          <w:sz w:val="27"/>
+          <w:szCs w:val="27"/>
+          <w:lang w:eastAsia="en-GB"/>
+          <w14:ligatures w14:val="none"/>
+        </w:rPr>
+        <w:t xml:space="preserve"> signal from being raised if the peer has closed the connection.</w:t>
+      </w:r>
+    </w:p>
+    <w:p>
+      <w:pPr>
+        <w:pBdr>
+          <w:top w:val="single" w:sz="2" w:space="0" w:color="E3E3E3"/>
+          <w:left w:val="single" w:sz="2" w:space="0" w:color="E3E3E3"/>
+          <w:bottom w:val="single" w:sz="2" w:space="0" w:color="E3E3E3"/>
+          <w:right w:val="single" w:sz="2" w:space="0" w:color="E3E3E3"/>
+        </w:pBdr>
+        <w:shd w:val="clear" w:color="auto" w:fill="171717"/>
+        <w:spacing w:before="300" w:after="100" w:line="240" w:lineRule="auto"/>
+        <w:rPr>
+          <w:rFonts w:ascii="Segoe UI" w:eastAsia="Times New Roman" w:hAnsi="Segoe UI" w:cs="Segoe UI"/>
+          <w:color w:val="FFFFFF"/>
+          <w:kern w:val="0"/>
+          <w:sz w:val="27"/>
+          <w:szCs w:val="27"/>
+          <w:lang w:eastAsia="en-GB"/>
+          <w14:ligatures w14:val="none"/>
+        </w:rPr>
+      </w:pPr>
+      <w:r>
+        <w:rPr>
+          <w:rFonts w:ascii="Segoe UI" w:eastAsia="Times New Roman" w:hAnsi="Segoe UI" w:cs="Segoe UI"/>
+          <w:color w:val="FFFFFF"/>
+          <w:kern w:val="0"/>
+          <w:sz w:val="27"/>
+          <w:szCs w:val="27"/>
+          <w:lang w:eastAsia="en-GB"/>
+          <w14:ligatures w14:val="none"/>
+        </w:rPr>
+        <w:t xml:space="preserve">The </w:t>
+      </w:r>
+      <w:proofErr w:type="gramStart"/>
+      <w:r>
+        <w:rPr>
+          <w:rFonts w:ascii="Ubuntu Mono" w:eastAsia="Times New Roman" w:hAnsi="Ubuntu Mono" w:cs="Courier New"/>
+          <w:b/>
+          <w:bCs/>
+          <w:color w:val="FFFFFF"/>
+          <w:kern w:val="0"/>
+          <w:sz w:val="20"/>
+          <w:szCs w:val="20"/>
+          <w:bdr w:val="single" w:sz="2" w:space="0" w:color="E3E3E3" w:frame="1"/>
+          <w:lang w:eastAsia="en-GB"/>
+          <w14:ligatures w14:val="none"/>
+        </w:rPr>
+        <w:t>send(</w:t>
+      </w:r>
+      <w:proofErr w:type="gramEnd"/>
+      <w:r>
+        <w:rPr>
+          <w:rFonts w:ascii="Ubuntu Mono" w:eastAsia="Times New Roman" w:hAnsi="Ubuntu Mono" w:cs="Courier New"/>
+          <w:b/>
+          <w:bCs/>
+          <w:color w:val="FFFFFF"/>
+          <w:kern w:val="0"/>
+          <w:sz w:val="20"/>
+          <w:szCs w:val="20"/>
+          <w:bdr w:val="single" w:sz="2" w:space="0" w:color="E3E3E3" w:frame="1"/>
+          <w:lang w:eastAsia="en-GB"/>
+          <w14:ligatures w14:val="none"/>
+        </w:rPr>
+        <w:t>)</w:t>
+      </w:r>
+      <w:r>
+        <w:rPr>
+          <w:rFonts w:ascii="Segoe UI" w:eastAsia="Times New Roman" w:hAnsi="Segoe UI" w:cs="Segoe UI"/>
+          <w:color w:val="FFFFFF"/>
+          <w:kern w:val="0"/>
+          <w:sz w:val="27"/>
+          <w:szCs w:val="27"/>
+          <w:lang w:eastAsia="en-GB"/>
+          <w14:ligatures w14:val="none"/>
+        </w:rPr>
+        <w:t xml:space="preserve"> function returns the number of bytes actually sent, which may be less than the </w:t>
+      </w:r>
+      <w:proofErr w:type="spellStart"/>
+      <w:r>
+        <w:rPr>
+          <w:rFonts w:ascii="Ubuntu Mono" w:eastAsia="Times New Roman" w:hAnsi="Ubuntu Mono" w:cs="Courier New"/>
+          <w:b/>
+          <w:bCs/>
+          <w:color w:val="FFFFFF"/>
+          <w:kern w:val="0"/>
+          <w:sz w:val="20"/>
+          <w:szCs w:val="20"/>
+          <w:bdr w:val="single" w:sz="2" w:space="0" w:color="E3E3E3" w:frame="1"/>
+          <w:lang w:eastAsia="en-GB"/>
+          <w14:ligatures w14:val="none"/>
+        </w:rPr>
+        <w:t>len</w:t>
+      </w:r>
+      <w:proofErr w:type="spellEnd"/>
+      <w:r>
+        <w:rPr>
+          <w:rFonts w:ascii="Segoe UI" w:eastAsia="Times New Roman" w:hAnsi="Segoe UI" w:cs="Segoe UI"/>
+          <w:color w:val="FFFFFF"/>
+          <w:kern w:val="0"/>
+          <w:sz w:val="27"/>
+          <w:szCs w:val="27"/>
+          <w:lang w:eastAsia="en-GB"/>
+          <w14:ligatures w14:val="none"/>
+        </w:rPr>
+        <w:t xml:space="preserve"> parameter if the socket is non-blocking or if there was an error. If an error occurs, </w:t>
+      </w:r>
+      <w:r>
+        <w:rPr>
+          <w:rFonts w:ascii="Ubuntu Mono" w:eastAsia="Times New Roman" w:hAnsi="Ubuntu Mono" w:cs="Courier New"/>
+          <w:b/>
+          <w:bCs/>
+          <w:color w:val="FFFFFF"/>
+          <w:kern w:val="0"/>
+          <w:sz w:val="20"/>
+          <w:szCs w:val="20"/>
+          <w:bdr w:val="single" w:sz="2" w:space="0" w:color="E3E3E3" w:frame="1"/>
+          <w:lang w:eastAsia="en-GB"/>
+          <w14:ligatures w14:val="none"/>
+        </w:rPr>
+        <w:t>-1</w:t>
+      </w:r>
+      <w:r>
+        <w:rPr>
+          <w:rFonts w:ascii="Segoe UI" w:eastAsia="Times New Roman" w:hAnsi="Segoe UI" w:cs="Segoe UI"/>
+          <w:color w:val="FFFFFF"/>
+          <w:kern w:val="0"/>
+          <w:sz w:val="27"/>
+          <w:szCs w:val="27"/>
+          <w:lang w:eastAsia="en-GB"/>
+          <w14:ligatures w14:val="none"/>
+        </w:rPr>
+        <w:t xml:space="preserve"> is returned, and you can check the </w:t>
+      </w:r>
+      <w:proofErr w:type="spellStart"/>
+      <w:r>
+        <w:rPr>
+          <w:rFonts w:ascii="Ubuntu Mono" w:eastAsia="Times New Roman" w:hAnsi="Ubuntu Mono" w:cs="Courier New"/>
+          <w:b/>
+          <w:bCs/>
+          <w:color w:val="FFFFFF"/>
+          <w:kern w:val="0"/>
+          <w:sz w:val="20"/>
+          <w:szCs w:val="20"/>
+          <w:bdr w:val="single" w:sz="2" w:space="0" w:color="E3E3E3" w:frame="1"/>
+          <w:lang w:eastAsia="en-GB"/>
+          <w14:ligatures w14:val="none"/>
+        </w:rPr>
+        <w:t>errno</w:t>
+      </w:r>
+      <w:proofErr w:type="spellEnd"/>
+      <w:r>
+        <w:rPr>
+          <w:rFonts w:ascii="Segoe UI" w:eastAsia="Times New Roman" w:hAnsi="Segoe UI" w:cs="Segoe UI"/>
+          <w:color w:val="FFFFFF"/>
+          <w:kern w:val="0"/>
+          <w:sz w:val="27"/>
+          <w:szCs w:val="27"/>
+          <w:lang w:eastAsia="en-GB"/>
+          <w14:ligatures w14:val="none"/>
+        </w:rPr>
+        <w:t xml:space="preserve"> variable to determine the specific error that occurred.</w:t>
+      </w:r>
+    </w:p>
+    <w:p>
+      <w:pPr>
+        <w:pBdr>
+          <w:bottom w:val="single" w:sz="6" w:space="1" w:color="auto"/>
+        </w:pBdr>
+        <w:spacing w:after="0" w:line="240" w:lineRule="auto"/>
+        <w:jc w:val="center"/>
+        <w:rPr>
+          <w:rFonts w:ascii="Arial" w:eastAsia="Times New Roman" w:hAnsi="Arial" w:cs="Arial"/>
+          <w:kern w:val="0"/>
+          <w:sz w:val="16"/>
+          <w:szCs w:val="16"/>
+          <w:lang w:eastAsia="en-GB"/>
+          <w14:ligatures w14:val="none"/>
+        </w:rPr>
+      </w:pPr>
+      <w:r>
+        <w:rPr>
+          <w:rFonts w:ascii="Arial" w:eastAsia="Times New Roman" w:hAnsi="Arial" w:cs="Arial"/>
+          <w:kern w:val="0"/>
+          <w:sz w:val="16"/>
+          <w:szCs w:val="16"/>
+          <w:lang w:eastAsia="en-GB"/>
+          <w14:ligatures w14:val="none"/>
+        </w:rPr>
+        <w:drawing>
+          <wp:inline distT="0" distB="0" distL="0" distR="0" wp14:anchorId="7F36C1EE" wp14:editId="5390015C">
+            <wp:extent cx="5731510" cy="4491355"/>
+            <wp:effectExtent l="0" t="0" r="2540" b="4445"/>
+            <wp:docPr id="1385770277" name="Picture 1"/>
+            <wp:cNvGraphicFramePr>
+              <a:graphicFrameLocks xmlns:a="http://schemas.openxmlformats.org/drawingml/2006/main" noChangeAspect="1"/>
+            </wp:cNvGraphicFramePr>
+            <a:graphic xmlns:a="http://schemas.openxmlformats.org/drawingml/2006/main">
+              <a:graphicData uri="http://schemas.openxmlformats.org/drawingml/2006/picture">
+                <pic:pic xmlns:pic="http://schemas.openxmlformats.org/drawingml/2006/picture">
+                  <pic:nvPicPr>
+                    <pic:cNvPr id="1385770277" name=""/>
+                    <pic:cNvPicPr/>
+                  </pic:nvPicPr>
+                  <pic:blipFill>
+                    <a:blip r:embed="rId54"/>
+                    <a:stretch>
+                      <a:fillRect/>
+                    </a:stretch>
+                  </pic:blipFill>
+                  <pic:spPr>
+                    <a:xfrm>
+                      <a:off x="0" y="0"/>
+                      <a:ext cx="5731510" cy="4491355"/>
+                    </a:xfrm>
+                    <a:prstGeom prst="rect">
+                      <a:avLst/>
+                    </a:prstGeom>
+                  </pic:spPr>
+                </pic:pic>
+              </a:graphicData>
+            </a:graphic>
+          </wp:inline>
+        </w:drawing>
+      </w:r>
+      <w:r>
+        <w:rPr>
+          <w:rFonts w:ascii="Arial" w:eastAsia="Times New Roman" w:hAnsi="Arial" w:cs="Arial"/>
+          <w:vanish/>
+          <w:kern w:val="0"/>
+          <w:sz w:val="16"/>
+          <w:szCs w:val="16"/>
+          <w:lang w:eastAsia="en-GB"/>
+          <w14:ligatures w14:val="none"/>
+        </w:rPr>
+        <w:t>Top of Form</w:t>
+      </w:r>
+    </w:p>
+    <w:p>
+      <w:pPr>
+        <w:pBdr>
+          <w:bottom w:val="single" w:sz="6" w:space="1" w:color="auto"/>
+        </w:pBdr>
+        <w:spacing w:after="0" w:line="240" w:lineRule="auto"/>
+        <w:jc w:val="center"/>
+        <w:rPr>
+          <w:rFonts w:ascii="Arial" w:eastAsia="Times New Roman" w:hAnsi="Arial" w:cs="Arial"/>
+          <w:kern w:val="0"/>
+          <w:sz w:val="16"/>
+          <w:szCs w:val="16"/>
+          <w:lang w:eastAsia="en-GB"/>
+          <w14:ligatures w14:val="none"/>
+        </w:rPr>
+      </w:pPr>
+      <w:r>
+        <w:rPr>
+          <w:rFonts w:ascii="Arial" w:eastAsia="Times New Roman" w:hAnsi="Arial" w:cs="Arial"/>
+          <w:kern w:val="0"/>
+          <w:sz w:val="16"/>
+          <w:szCs w:val="16"/>
+          <w:lang w:eastAsia="en-GB"/>
+          <w14:ligatures w14:val="none"/>
+        </w:rPr>
+        <w:lastRenderedPageBreak/>
+        <w:drawing>
+          <wp:inline distT="0" distB="0" distL="0" distR="0" wp14:anchorId="265612C9" wp14:editId="4F1B7A2B">
+            <wp:extent cx="5239481" cy="1695687"/>
+            <wp:effectExtent l="0" t="0" r="0" b="0"/>
+            <wp:docPr id="1390311046" name="Picture 1"/>
+            <wp:cNvGraphicFramePr>
+              <a:graphicFrameLocks xmlns:a="http://schemas.openxmlformats.org/drawingml/2006/main" noChangeAspect="1"/>
+            </wp:cNvGraphicFramePr>
+            <a:graphic xmlns:a="http://schemas.openxmlformats.org/drawingml/2006/main">
+              <a:graphicData uri="http://schemas.openxmlformats.org/drawingml/2006/picture">
+                <pic:pic xmlns:pic="http://schemas.openxmlformats.org/drawingml/2006/picture">
+                  <pic:nvPicPr>
+                    <pic:cNvPr id="1390311046" name="Picture 1"/>
+                    <pic:cNvPicPr/>
+                  </pic:nvPicPr>
+                  <pic:blipFill>
+                    <a:blip r:embed="rId55"/>
+                    <a:stretch>
+                      <a:fillRect/>
+                    </a:stretch>
+                  </pic:blipFill>
+                  <pic:spPr>
+                    <a:xfrm>
+                      <a:off x="0" y="0"/>
+                      <a:ext cx="5239481" cy="1695687"/>
+                    </a:xfrm>
+                    <a:prstGeom prst="rect">
+                      <a:avLst/>
+                    </a:prstGeom>
+                  </pic:spPr>
+                </pic:pic>
+              </a:graphicData>
+            </a:graphic>
+          </wp:inline>
+        </w:drawing>
+      </w:r>
+    </w:p>
+    <w:p>
+      <w:pPr>
+        <w:pBdr>
+          <w:bottom w:val="single" w:sz="6" w:space="1" w:color="auto"/>
+        </w:pBdr>
+        <w:spacing w:after="0" w:line="240" w:lineRule="auto"/>
+        <w:jc w:val="center"/>
+        <w:rPr>
+          <w:rFonts w:ascii="Arial" w:eastAsia="Times New Roman" w:hAnsi="Arial" w:cs="Arial"/>
+          <w:kern w:val="0"/>
+          <w:sz w:val="16"/>
+          <w:szCs w:val="16"/>
+          <w:lang w:eastAsia="en-GB"/>
+          <w14:ligatures w14:val="none"/>
+        </w:rPr>
+      </w:pPr>
+    </w:p>
+    <w:p>
+      <w:pPr>
+        <w:pBdr>
+          <w:bottom w:val="single" w:sz="6" w:space="1" w:color="auto"/>
+        </w:pBdr>
+        <w:spacing w:after="0" w:line="240" w:lineRule="auto"/>
+        <w:rPr>
+          <w:rFonts w:ascii="Arial" w:eastAsia="Times New Roman" w:hAnsi="Arial" w:cs="Arial"/>
+          <w:b/>
+          <w:bCs/>
+          <w:kern w:val="0"/>
+          <w:sz w:val="16"/>
+          <w:szCs w:val="16"/>
+          <w:u w:val="single"/>
+          <w:lang w:eastAsia="en-GB"/>
+          <w14:ligatures w14:val="none"/>
+        </w:rPr>
+      </w:pPr>
+      <w:r>
+        <w:rPr>
+          <w:rFonts w:ascii="Arial" w:eastAsia="Times New Roman" w:hAnsi="Arial" w:cs="Arial"/>
+          <w:b/>
+          <w:bCs/>
+          <w:kern w:val="0"/>
+          <w:sz w:val="16"/>
+          <w:szCs w:val="16"/>
+          <w:u w:val="single"/>
+          <w:lang w:eastAsia="en-GB"/>
+          <w14:ligatures w14:val="none"/>
+        </w:rPr>
+        <w:t>Some help</w:t>
+      </w:r>
+    </w:p>
+    <w:p>
+      <w:pPr>
+        <w:pBdr>
+          <w:bottom w:val="single" w:sz="6" w:space="1" w:color="auto"/>
+        </w:pBdr>
+        <w:spacing w:after="0" w:line="240" w:lineRule="auto"/>
+        <w:rPr>
+          <w:rFonts w:ascii="Arial" w:eastAsia="Times New Roman" w:hAnsi="Arial" w:cs="Arial"/>
+          <w:b/>
+          <w:bCs/>
+          <w:kern w:val="0"/>
+          <w:sz w:val="16"/>
+          <w:szCs w:val="16"/>
+          <w:u w:val="single"/>
+          <w:lang w:eastAsia="en-GB"/>
+          <w14:ligatures w14:val="none"/>
+        </w:rPr>
+      </w:pPr>
+      <w:r>
+        <w:rPr>
+          <w:rFonts w:ascii="Arial" w:eastAsia="Times New Roman" w:hAnsi="Arial" w:cs="Arial"/>
+          <w:b/>
+          <w:bCs/>
+          <w:kern w:val="0"/>
+          <w:sz w:val="16"/>
+          <w:szCs w:val="16"/>
+          <w:u w:val="single"/>
+          <w:lang w:eastAsia="en-GB"/>
+          <w14:ligatures w14:val="none"/>
+        </w:rPr>
+        <w:drawing>
+          <wp:inline distT="0" distB="0" distL="0" distR="0" wp14:anchorId="06D197DA" wp14:editId="74966882">
+            <wp:extent cx="5731510" cy="2562860"/>
+            <wp:effectExtent l="0" t="0" r="2540" b="8890"/>
+            <wp:docPr id="1381698795" name="Picture 1" descr="A screenshot of a computer code&#10;&#10;Description automatically generated"/>
+            <wp:cNvGraphicFramePr>
+              <a:graphicFrameLocks xmlns:a="http://schemas.openxmlformats.org/drawingml/2006/main" noChangeAspect="1"/>
+            </wp:cNvGraphicFramePr>
+            <a:graphic xmlns:a="http://schemas.openxmlformats.org/drawingml/2006/main">
+              <a:graphicData uri="http://schemas.openxmlformats.org/drawingml/2006/picture">
+                <pic:pic xmlns:pic="http://schemas.openxmlformats.org/drawingml/2006/picture">
+                  <pic:nvPicPr>
+                    <pic:cNvPr id="1381698795" name="Picture 1" descr="A screenshot of a computer code&#10;&#10;Description automatically generated"/>
+                    <pic:cNvPicPr/>
+                  </pic:nvPicPr>
+                  <pic:blipFill>
+                    <a:blip r:embed="rId56"/>
+                    <a:stretch>
+                      <a:fillRect/>
+                    </a:stretch>
+                  </pic:blipFill>
+                  <pic:spPr>
+                    <a:xfrm>
+                      <a:off x="0" y="0"/>
+                      <a:ext cx="5731510" cy="2562860"/>
+                    </a:xfrm>
+                    <a:prstGeom prst="rect">
+                      <a:avLst/>
+                    </a:prstGeom>
+                  </pic:spPr>
+                </pic:pic>
+              </a:graphicData>
+            </a:graphic>
+          </wp:inline>
+        </w:drawing>
+      </w:r>
+    </w:p>
+    <w:p>
+      <w:pPr>
+        <w:pBdr>
+          <w:bottom w:val="single" w:sz="6" w:space="1" w:color="auto"/>
+        </w:pBdr>
+        <w:spacing w:after="0" w:line="240" w:lineRule="auto"/>
+        <w:rPr>
+          <w:rFonts w:ascii="Arial" w:eastAsia="Times New Roman" w:hAnsi="Arial" w:cs="Arial"/>
+          <w:b/>
+          <w:bCs/>
+          <w:kern w:val="0"/>
+          <w:sz w:val="16"/>
+          <w:szCs w:val="16"/>
+          <w:u w:val="single"/>
+          <w:lang w:eastAsia="en-GB"/>
+          <w14:ligatures w14:val="none"/>
+        </w:rPr>
+      </w:pPr>
+    </w:p>
+    <w:p>
+      <w:pPr>
+        <w:pBdr>
+          <w:bottom w:val="single" w:sz="6" w:space="1" w:color="auto"/>
+        </w:pBdr>
+        <w:spacing w:after="0" w:line="240" w:lineRule="auto"/>
+        <w:rPr>
+          <w:rFonts w:ascii="Arial" w:eastAsia="Times New Roman" w:hAnsi="Arial" w:cs="Arial"/>
+          <w:b/>
+          <w:bCs/>
+          <w:kern w:val="0"/>
+          <w:sz w:val="16"/>
+          <w:szCs w:val="16"/>
+          <w:highlight w:val="yellow"/>
+          <w:u w:val="single"/>
+          <w:lang w:eastAsia="en-GB"/>
+          <w14:ligatures w14:val="none"/>
+        </w:rPr>
+      </w:pPr>
+      <w:r>
+        <w:rPr>
+          <w:rFonts w:ascii="Arial" w:eastAsia="Times New Roman" w:hAnsi="Arial" w:cs="Arial"/>
+          <w:b/>
+          <w:bCs/>
+          <w:kern w:val="0"/>
+          <w:sz w:val="16"/>
+          <w:szCs w:val="16"/>
+          <w:highlight w:val="yellow"/>
+          <w:u w:val="single"/>
+          <w:lang w:eastAsia="en-GB"/>
+          <w14:ligatures w14:val="none"/>
+        </w:rPr>
+        <w:t>char *response = "HTTP/1.0 200 OK\n"</w:t>
+      </w:r>
+    </w:p>
+    <w:p>
+      <w:pPr>
+        <w:pBdr>
+          <w:bottom w:val="single" w:sz="6" w:space="1" w:color="auto"/>
+        </w:pBdr>
+        <w:spacing w:after="0" w:line="240" w:lineRule="auto"/>
+        <w:rPr>
+          <w:rFonts w:ascii="Arial" w:eastAsia="Times New Roman" w:hAnsi="Arial" w:cs="Arial"/>
+          <w:b/>
+          <w:bCs/>
+          <w:kern w:val="0"/>
+          <w:sz w:val="16"/>
+          <w:szCs w:val="16"/>
+          <w:highlight w:val="yellow"/>
+          <w:u w:val="single"/>
+          <w:lang w:eastAsia="en-GB"/>
+          <w14:ligatures w14:val="none"/>
+        </w:rPr>
+      </w:pPr>
+      <w:r>
+        <w:rPr>
+          <w:rFonts w:ascii="Arial" w:eastAsia="Times New Roman" w:hAnsi="Arial" w:cs="Arial"/>
+          <w:b/>
+          <w:bCs/>
+          <w:kern w:val="0"/>
+          <w:sz w:val="16"/>
+          <w:szCs w:val="16"/>
+          <w:highlight w:val="yellow"/>
+          <w:u w:val="single"/>
+          <w:lang w:eastAsia="en-GB"/>
+          <w14:ligatures w14:val="none"/>
+        </w:rPr>
+        <w:t xml:space="preserve">                 "Content-Type: text/html\n"</w:t>
+      </w:r>
+    </w:p>
+    <w:p>
+      <w:pPr>
+        <w:pBdr>
+          <w:bottom w:val="single" w:sz="6" w:space="1" w:color="auto"/>
+        </w:pBdr>
+        <w:spacing w:after="0" w:line="240" w:lineRule="auto"/>
+        <w:rPr>
+          <w:rFonts w:ascii="Arial" w:eastAsia="Times New Roman" w:hAnsi="Arial" w:cs="Arial"/>
+          <w:b/>
+          <w:bCs/>
+          <w:kern w:val="0"/>
+          <w:sz w:val="16"/>
+          <w:szCs w:val="16"/>
+          <w:highlight w:val="yellow"/>
+          <w:u w:val="single"/>
+          <w:lang w:eastAsia="en-GB"/>
+          <w14:ligatures w14:val="none"/>
+        </w:rPr>
+      </w:pPr>
+      <w:r>
+        <w:rPr>
+          <w:rFonts w:ascii="Arial" w:eastAsia="Times New Roman" w:hAnsi="Arial" w:cs="Arial"/>
+          <w:b/>
+          <w:bCs/>
+          <w:kern w:val="0"/>
+          <w:sz w:val="16"/>
+          <w:szCs w:val="16"/>
+          <w:highlight w:val="yellow"/>
+          <w:u w:val="single"/>
+          <w:lang w:eastAsia="en-GB"/>
+          <w14:ligatures w14:val="none"/>
+        </w:rPr>
+        <w:t xml:space="preserve">                 "Content-Length: 1354\n"</w:t>
+      </w:r>
+    </w:p>
+    <w:p>
+      <w:pPr>
+        <w:pBdr>
+          <w:bottom w:val="single" w:sz="6" w:space="1" w:color="auto"/>
+        </w:pBdr>
+        <w:spacing w:after="0" w:line="240" w:lineRule="auto"/>
+        <w:rPr>
+          <w:rFonts w:ascii="Arial" w:eastAsia="Times New Roman" w:hAnsi="Arial" w:cs="Arial"/>
+          <w:b/>
+          <w:bCs/>
+          <w:kern w:val="0"/>
+          <w:sz w:val="16"/>
+          <w:szCs w:val="16"/>
+          <w:highlight w:val="yellow"/>
+          <w:u w:val="single"/>
+          <w:lang w:eastAsia="en-GB"/>
+          <w14:ligatures w14:val="none"/>
+        </w:rPr>
+      </w:pPr>
+      <w:r>
+        <w:rPr>
+          <w:rFonts w:ascii="Arial" w:eastAsia="Times New Roman" w:hAnsi="Arial" w:cs="Arial"/>
+          <w:b/>
+          <w:bCs/>
+          <w:kern w:val="0"/>
+          <w:sz w:val="16"/>
+          <w:szCs w:val="16"/>
+          <w:highlight w:val="yellow"/>
+          <w:u w:val="single"/>
+          <w:lang w:eastAsia="en-GB"/>
+          <w14:ligatures w14:val="none"/>
+        </w:rPr>
+        <w:t xml:space="preserve">                 "\n" // End of headers, start of </w:t>
+      </w:r>
+      <w:proofErr w:type="gramStart"/>
+      <w:r>
+        <w:rPr>
+          <w:rFonts w:ascii="Arial" w:eastAsia="Times New Roman" w:hAnsi="Arial" w:cs="Arial"/>
+          <w:b/>
+          <w:bCs/>
+          <w:kern w:val="0"/>
+          <w:sz w:val="16"/>
+          <w:szCs w:val="16"/>
+          <w:highlight w:val="yellow"/>
+          <w:u w:val="single"/>
+          <w:lang w:eastAsia="en-GB"/>
+          <w14:ligatures w14:val="none"/>
+        </w:rPr>
+        <w:t>body</w:t>
+      </w:r>
+      <w:proofErr w:type="gramEnd"/>
+    </w:p>
+    <w:p>
+      <w:pPr>
+        <w:pBdr>
+          <w:bottom w:val="single" w:sz="6" w:space="1" w:color="auto"/>
+        </w:pBdr>
+        <w:spacing w:after="0" w:line="240" w:lineRule="auto"/>
+        <w:rPr>
+          <w:rFonts w:ascii="Arial" w:eastAsia="Times New Roman" w:hAnsi="Arial" w:cs="Arial"/>
+          <w:b/>
+          <w:bCs/>
+          <w:kern w:val="0"/>
+          <w:sz w:val="16"/>
+          <w:szCs w:val="16"/>
+          <w:highlight w:val="yellow"/>
+          <w:u w:val="single"/>
+          <w:lang w:eastAsia="en-GB"/>
+          <w14:ligatures w14:val="none"/>
+        </w:rPr>
+      </w:pPr>
+      <w:r>
+        <w:rPr>
+          <w:rFonts w:ascii="Arial" w:eastAsia="Times New Roman" w:hAnsi="Arial" w:cs="Arial"/>
+          <w:b/>
+          <w:bCs/>
+          <w:kern w:val="0"/>
+          <w:sz w:val="16"/>
+          <w:szCs w:val="16"/>
+          <w:highlight w:val="yellow"/>
+          <w:u w:val="single"/>
+          <w:lang w:eastAsia="en-GB"/>
+          <w14:ligatures w14:val="none"/>
+        </w:rPr>
+        <w:t xml:space="preserve">                 "&lt;html&gt;\n"</w:t>
+      </w:r>
+    </w:p>
+    <w:p>
+      <w:pPr>
+        <w:pBdr>
+          <w:bottom w:val="single" w:sz="6" w:space="1" w:color="auto"/>
+        </w:pBdr>
+        <w:spacing w:after="0" w:line="240" w:lineRule="auto"/>
+        <w:rPr>
+          <w:rFonts w:ascii="Arial" w:eastAsia="Times New Roman" w:hAnsi="Arial" w:cs="Arial"/>
+          <w:b/>
+          <w:bCs/>
+          <w:kern w:val="0"/>
+          <w:sz w:val="16"/>
+          <w:szCs w:val="16"/>
+          <w:highlight w:val="yellow"/>
+          <w:u w:val="single"/>
+          <w:lang w:eastAsia="en-GB"/>
+          <w14:ligatures w14:val="none"/>
+        </w:rPr>
+      </w:pPr>
+      <w:r>
+        <w:rPr>
+          <w:rFonts w:ascii="Arial" w:eastAsia="Times New Roman" w:hAnsi="Arial" w:cs="Arial"/>
+          <w:b/>
+          <w:bCs/>
+          <w:kern w:val="0"/>
+          <w:sz w:val="16"/>
+          <w:szCs w:val="16"/>
+          <w:highlight w:val="yellow"/>
+          <w:u w:val="single"/>
+          <w:lang w:eastAsia="en-GB"/>
+          <w14:ligatures w14:val="none"/>
+        </w:rPr>
+        <w:t xml:space="preserve">                 "&lt;body&gt;\n"</w:t>
+      </w:r>
+    </w:p>
+    <w:p>
+      <w:pPr>
+        <w:pBdr>
+          <w:bottom w:val="single" w:sz="6" w:space="1" w:color="auto"/>
+        </w:pBdr>
+        <w:spacing w:after="0" w:line="240" w:lineRule="auto"/>
+        <w:rPr>
+          <w:rFonts w:ascii="Arial" w:eastAsia="Times New Roman" w:hAnsi="Arial" w:cs="Arial"/>
+          <w:b/>
+          <w:bCs/>
+          <w:kern w:val="0"/>
+          <w:sz w:val="16"/>
+          <w:szCs w:val="16"/>
+          <w:highlight w:val="yellow"/>
+          <w:u w:val="single"/>
+          <w:lang w:eastAsia="en-GB"/>
+          <w14:ligatures w14:val="none"/>
+        </w:rPr>
+      </w:pPr>
+      <w:r>
+        <w:rPr>
+          <w:rFonts w:ascii="Arial" w:eastAsia="Times New Roman" w:hAnsi="Arial" w:cs="Arial"/>
+          <w:b/>
+          <w:bCs/>
+          <w:kern w:val="0"/>
+          <w:sz w:val="16"/>
+          <w:szCs w:val="16"/>
+          <w:highlight w:val="yellow"/>
+          <w:u w:val="single"/>
+          <w:lang w:eastAsia="en-GB"/>
+          <w14:ligatures w14:val="none"/>
+        </w:rPr>
+        <w:t xml:space="preserve">                 "&lt;h1&gt;Hello world&lt;/h1&gt;\n"</w:t>
+      </w:r>
+    </w:p>
+    <w:p>
+      <w:pPr>
+        <w:pBdr>
+          <w:bottom w:val="single" w:sz="6" w:space="1" w:color="auto"/>
+        </w:pBdr>
+        <w:spacing w:after="0" w:line="240" w:lineRule="auto"/>
+        <w:rPr>
+          <w:rFonts w:ascii="Arial" w:eastAsia="Times New Roman" w:hAnsi="Arial" w:cs="Arial"/>
+          <w:b/>
+          <w:bCs/>
+          <w:kern w:val="0"/>
+          <w:sz w:val="16"/>
+          <w:szCs w:val="16"/>
+          <w:highlight w:val="yellow"/>
+          <w:u w:val="single"/>
+          <w:lang w:eastAsia="en-GB"/>
+          <w14:ligatures w14:val="none"/>
+        </w:rPr>
+      </w:pPr>
+      <w:r>
+        <w:rPr>
+          <w:rFonts w:ascii="Arial" w:eastAsia="Times New Roman" w:hAnsi="Arial" w:cs="Arial"/>
+          <w:b/>
+          <w:bCs/>
+          <w:kern w:val="0"/>
+          <w:sz w:val="16"/>
+          <w:szCs w:val="16"/>
+          <w:highlight w:val="yellow"/>
+          <w:u w:val="single"/>
+          <w:lang w:eastAsia="en-GB"/>
+          <w14:ligatures w14:val="none"/>
+        </w:rPr>
+        <w:t xml:space="preserve">                 "&lt;/body&gt;\n"</w:t>
+      </w:r>
+    </w:p>
+    <w:p>
+      <w:pPr>
+        <w:pBdr>
+          <w:bottom w:val="single" w:sz="6" w:space="1" w:color="auto"/>
+        </w:pBdr>
+        <w:spacing w:after="0" w:line="240" w:lineRule="auto"/>
+        <w:rPr>
+          <w:rFonts w:ascii="Arial" w:eastAsia="Times New Roman" w:hAnsi="Arial" w:cs="Arial"/>
+          <w:b/>
+          <w:bCs/>
+          <w:kern w:val="0"/>
+          <w:sz w:val="16"/>
+          <w:szCs w:val="16"/>
+          <w:highlight w:val="yellow"/>
+          <w:u w:val="single"/>
+          <w:lang w:eastAsia="en-GB"/>
+          <w14:ligatures w14:val="none"/>
+        </w:rPr>
+      </w:pPr>
+      <w:r>
+        <w:rPr>
+          <w:rFonts w:ascii="Arial" w:eastAsia="Times New Roman" w:hAnsi="Arial" w:cs="Arial"/>
+          <w:b/>
+          <w:bCs/>
+          <w:kern w:val="0"/>
+          <w:sz w:val="16"/>
+          <w:szCs w:val="16"/>
+          <w:highlight w:val="yellow"/>
+          <w:u w:val="single"/>
+          <w:lang w:eastAsia="en-GB"/>
+          <w14:ligatures w14:val="none"/>
+        </w:rPr>
+        <w:t xml:space="preserve">                 "&lt;/html&gt;\n</w:t>
+      </w:r>
+      <w:proofErr w:type="gramStart"/>
+      <w:r>
+        <w:rPr>
+          <w:rFonts w:ascii="Arial" w:eastAsia="Times New Roman" w:hAnsi="Arial" w:cs="Arial"/>
+          <w:b/>
+          <w:bCs/>
+          <w:kern w:val="0"/>
+          <w:sz w:val="16"/>
+          <w:szCs w:val="16"/>
+          <w:highlight w:val="yellow"/>
+          <w:u w:val="single"/>
+          <w:lang w:eastAsia="en-GB"/>
+          <w14:ligatures w14:val="none"/>
+        </w:rPr>
+        <w:t>";</w:t>
+      </w:r>
+      <w:proofErr w:type="gramEnd"/>
+    </w:p>
+    <w:p>
+      <w:pPr>
+        <w:pBdr>
+          <w:bottom w:val="single" w:sz="6" w:space="1" w:color="auto"/>
+        </w:pBdr>
+        <w:spacing w:after="0" w:line="240" w:lineRule="auto"/>
+        <w:rPr>
+          <w:rFonts w:ascii="Arial" w:eastAsia="Times New Roman" w:hAnsi="Arial" w:cs="Arial"/>
+          <w:b/>
+          <w:bCs/>
+          <w:kern w:val="0"/>
+          <w:sz w:val="16"/>
+          <w:szCs w:val="16"/>
+          <w:highlight w:val="yellow"/>
+          <w:u w:val="single"/>
+          <w:lang w:eastAsia="en-GB"/>
+          <w14:ligatures w14:val="none"/>
+        </w:rPr>
+      </w:pPr>
+    </w:p>
+    <w:p>
+      <w:pPr>
+        <w:pBdr>
+          <w:bottom w:val="single" w:sz="6" w:space="1" w:color="auto"/>
+        </w:pBdr>
+        <w:spacing w:after="0" w:line="240" w:lineRule="auto"/>
+        <w:rPr>
+          <w:rFonts w:ascii="Arial" w:eastAsia="Times New Roman" w:hAnsi="Arial" w:cs="Arial"/>
+          <w:b/>
+          <w:bCs/>
+          <w:kern w:val="0"/>
+          <w:sz w:val="16"/>
+          <w:szCs w:val="16"/>
+          <w:highlight w:val="yellow"/>
+          <w:u w:val="single"/>
+          <w:lang w:eastAsia="en-GB"/>
+          <w14:ligatures w14:val="none"/>
+        </w:rPr>
+      </w:pPr>
+      <w:r>
+        <w:rPr>
+          <w:rFonts w:ascii="Arial" w:eastAsia="Times New Roman" w:hAnsi="Arial" w:cs="Arial"/>
+          <w:b/>
+          <w:bCs/>
+          <w:kern w:val="0"/>
+          <w:sz w:val="16"/>
+          <w:szCs w:val="16"/>
+          <w:highlight w:val="yellow"/>
+          <w:u w:val="single"/>
+          <w:lang w:eastAsia="en-GB"/>
+          <w14:ligatures w14:val="none"/>
+        </w:rPr>
+        <w:t>// Calculate the length of the response string</w:t>
+      </w:r>
+    </w:p>
+    <w:p>
+      <w:pPr>
+        <w:pBdr>
+          <w:bottom w:val="single" w:sz="6" w:space="1" w:color="auto"/>
+        </w:pBdr>
+        <w:spacing w:after="0" w:line="240" w:lineRule="auto"/>
+        <w:rPr>
+          <w:rFonts w:ascii="Arial" w:eastAsia="Times New Roman" w:hAnsi="Arial" w:cs="Arial"/>
+          <w:b/>
+          <w:bCs/>
+          <w:kern w:val="0"/>
+          <w:sz w:val="16"/>
+          <w:szCs w:val="16"/>
+          <w:highlight w:val="yellow"/>
+          <w:u w:val="single"/>
+          <w:lang w:eastAsia="en-GB"/>
+          <w14:ligatures w14:val="none"/>
+        </w:rPr>
+      </w:pPr>
+      <w:proofErr w:type="spellStart"/>
+      <w:r>
+        <w:rPr>
+          <w:rFonts w:ascii="Arial" w:eastAsia="Times New Roman" w:hAnsi="Arial" w:cs="Arial"/>
+          <w:b/>
+          <w:bCs/>
+          <w:kern w:val="0"/>
+          <w:sz w:val="16"/>
+          <w:szCs w:val="16"/>
+          <w:highlight w:val="yellow"/>
+          <w:u w:val="single"/>
+          <w:lang w:eastAsia="en-GB"/>
+          <w14:ligatures w14:val="none"/>
+        </w:rPr>
+        <w:t>size_t</w:t>
+      </w:r>
+      <w:proofErr w:type="spellEnd"/>
+      <w:r>
+        <w:rPr>
+          <w:rFonts w:ascii="Arial" w:eastAsia="Times New Roman" w:hAnsi="Arial" w:cs="Arial"/>
+          <w:b/>
+          <w:bCs/>
+          <w:kern w:val="0"/>
+          <w:sz w:val="16"/>
+          <w:szCs w:val="16"/>
+          <w:highlight w:val="yellow"/>
+          <w:u w:val="single"/>
+          <w:lang w:eastAsia="en-GB"/>
+          <w14:ligatures w14:val="none"/>
+        </w:rPr>
+        <w:t xml:space="preserve"> </w:t>
+      </w:r>
+      <w:proofErr w:type="spellStart"/>
+      <w:r>
+        <w:rPr>
+          <w:rFonts w:ascii="Arial" w:eastAsia="Times New Roman" w:hAnsi="Arial" w:cs="Arial"/>
+          <w:b/>
+          <w:bCs/>
+          <w:kern w:val="0"/>
+          <w:sz w:val="16"/>
+          <w:szCs w:val="16"/>
+          <w:highlight w:val="yellow"/>
+          <w:u w:val="single"/>
+          <w:lang w:eastAsia="en-GB"/>
+          <w14:ligatures w14:val="none"/>
+        </w:rPr>
+        <w:t>response_length</w:t>
+      </w:r>
+      <w:proofErr w:type="spellEnd"/>
+      <w:r>
+        <w:rPr>
+          <w:rFonts w:ascii="Arial" w:eastAsia="Times New Roman" w:hAnsi="Arial" w:cs="Arial"/>
+          <w:b/>
+          <w:bCs/>
+          <w:kern w:val="0"/>
+          <w:sz w:val="16"/>
+          <w:szCs w:val="16"/>
+          <w:highlight w:val="yellow"/>
+          <w:u w:val="single"/>
+          <w:lang w:eastAsia="en-GB"/>
+          <w14:ligatures w14:val="none"/>
+        </w:rPr>
+        <w:t xml:space="preserve"> = </w:t>
+      </w:r>
+      <w:proofErr w:type="spellStart"/>
+      <w:r>
+        <w:rPr>
+          <w:rFonts w:ascii="Arial" w:eastAsia="Times New Roman" w:hAnsi="Arial" w:cs="Arial"/>
+          <w:b/>
+          <w:bCs/>
+          <w:kern w:val="0"/>
+          <w:sz w:val="16"/>
+          <w:szCs w:val="16"/>
+          <w:highlight w:val="yellow"/>
+          <w:u w:val="single"/>
+          <w:lang w:eastAsia="en-GB"/>
+          <w14:ligatures w14:val="none"/>
+        </w:rPr>
+        <w:t>strlen</w:t>
+      </w:r>
+      <w:proofErr w:type="spellEnd"/>
+      <w:r>
+        <w:rPr>
+          <w:rFonts w:ascii="Arial" w:eastAsia="Times New Roman" w:hAnsi="Arial" w:cs="Arial"/>
+          <w:b/>
+          <w:bCs/>
+          <w:kern w:val="0"/>
+          <w:sz w:val="16"/>
+          <w:szCs w:val="16"/>
+          <w:highlight w:val="yellow"/>
+          <w:u w:val="single"/>
+          <w:lang w:eastAsia="en-GB"/>
+          <w14:ligatures w14:val="none"/>
+        </w:rPr>
+        <w:t>(response</w:t>
+      </w:r>
+      <w:proofErr w:type="gramStart"/>
+      <w:r>
+        <w:rPr>
+          <w:rFonts w:ascii="Arial" w:eastAsia="Times New Roman" w:hAnsi="Arial" w:cs="Arial"/>
+          <w:b/>
+          <w:bCs/>
+          <w:kern w:val="0"/>
+          <w:sz w:val="16"/>
+          <w:szCs w:val="16"/>
+          <w:highlight w:val="yellow"/>
+          <w:u w:val="single"/>
+          <w:lang w:eastAsia="en-GB"/>
+          <w14:ligatures w14:val="none"/>
+        </w:rPr>
+        <w:t>);</w:t>
+      </w:r>
+      <w:proofErr w:type="gramEnd"/>
+    </w:p>
+    <w:p>
+      <w:pPr>
+        <w:pBdr>
+          <w:bottom w:val="single" w:sz="6" w:space="1" w:color="auto"/>
+        </w:pBdr>
+        <w:spacing w:after="0" w:line="240" w:lineRule="auto"/>
+        <w:rPr>
+          <w:rFonts w:ascii="Arial" w:eastAsia="Times New Roman" w:hAnsi="Arial" w:cs="Arial"/>
+          <w:b/>
+          <w:bCs/>
+          <w:kern w:val="0"/>
+          <w:sz w:val="16"/>
+          <w:szCs w:val="16"/>
+          <w:highlight w:val="yellow"/>
+          <w:u w:val="single"/>
+          <w:lang w:eastAsia="en-GB"/>
+          <w14:ligatures w14:val="none"/>
+        </w:rPr>
+      </w:pPr>
+    </w:p>
+    <w:p>
+      <w:pPr>
+        <w:pBdr>
+          <w:bottom w:val="single" w:sz="6" w:space="1" w:color="auto"/>
+        </w:pBdr>
+        <w:spacing w:after="0" w:line="240" w:lineRule="auto"/>
+        <w:rPr>
+          <w:rFonts w:ascii="Arial" w:eastAsia="Times New Roman" w:hAnsi="Arial" w:cs="Arial"/>
+          <w:b/>
+          <w:bCs/>
+          <w:kern w:val="0"/>
+          <w:sz w:val="16"/>
+          <w:szCs w:val="16"/>
+          <w:highlight w:val="yellow"/>
+          <w:u w:val="single"/>
+          <w:lang w:eastAsia="en-GB"/>
+          <w14:ligatures w14:val="none"/>
+        </w:rPr>
+      </w:pPr>
+      <w:r>
+        <w:rPr>
+          <w:rFonts w:ascii="Arial" w:eastAsia="Times New Roman" w:hAnsi="Arial" w:cs="Arial"/>
+          <w:b/>
+          <w:bCs/>
+          <w:kern w:val="0"/>
+          <w:sz w:val="16"/>
+          <w:szCs w:val="16"/>
+          <w:highlight w:val="yellow"/>
+          <w:u w:val="single"/>
+          <w:lang w:eastAsia="en-GB"/>
+          <w14:ligatures w14:val="none"/>
+        </w:rPr>
+        <w:t>// Now we are going to send the response above to the client that requested</w:t>
+      </w:r>
+    </w:p>
+    <w:p>
+      <w:pPr>
+        <w:pBdr>
+          <w:bottom w:val="single" w:sz="6" w:space="1" w:color="auto"/>
+        </w:pBdr>
+        <w:spacing w:after="0" w:line="240" w:lineRule="auto"/>
+        <w:rPr>
+          <w:rFonts w:ascii="Arial" w:eastAsia="Times New Roman" w:hAnsi="Arial" w:cs="Arial"/>
+          <w:b/>
+          <w:bCs/>
+          <w:vanish/>
+          <w:kern w:val="0"/>
+          <w:sz w:val="16"/>
+          <w:szCs w:val="16"/>
+          <w:highlight w:val="yellow"/>
+          <w:u w:val="single"/>
+          <w:lang w:eastAsia="en-GB"/>
+          <w14:ligatures w14:val="none"/>
+        </w:rPr>
+      </w:pPr>
+      <w:proofErr w:type="gramStart"/>
+      <w:r>
+        <w:rPr>
+          <w:rFonts w:ascii="Arial" w:eastAsia="Times New Roman" w:hAnsi="Arial" w:cs="Arial"/>
+          <w:b/>
+          <w:bCs/>
+          <w:kern w:val="0"/>
+          <w:sz w:val="16"/>
+          <w:szCs w:val="16"/>
+          <w:highlight w:val="yellow"/>
+          <w:u w:val="single"/>
+          <w:lang w:eastAsia="en-GB"/>
+          <w14:ligatures w14:val="none"/>
+        </w:rPr>
+        <w:t>send(</w:t>
+      </w:r>
+      <w:proofErr w:type="gramEnd"/>
+      <w:r>
+        <w:rPr>
+          <w:rFonts w:ascii="Arial" w:eastAsia="Times New Roman" w:hAnsi="Arial" w:cs="Arial"/>
+          <w:b/>
+          <w:bCs/>
+          <w:kern w:val="0"/>
+          <w:sz w:val="16"/>
+          <w:szCs w:val="16"/>
+          <w:highlight w:val="yellow"/>
+          <w:u w:val="single"/>
+          <w:lang w:eastAsia="en-GB"/>
+          <w14:ligatures w14:val="none"/>
+        </w:rPr>
+        <w:t xml:space="preserve">__accept, response, </w:t>
+      </w:r>
+      <w:proofErr w:type="spellStart"/>
+      <w:r>
+        <w:rPr>
+          <w:rFonts w:ascii="Arial" w:eastAsia="Times New Roman" w:hAnsi="Arial" w:cs="Arial"/>
+          <w:b/>
+          <w:bCs/>
+          <w:kern w:val="0"/>
+          <w:sz w:val="16"/>
+          <w:szCs w:val="16"/>
+          <w:highlight w:val="yellow"/>
+          <w:u w:val="single"/>
+          <w:lang w:eastAsia="en-GB"/>
+          <w14:ligatures w14:val="none"/>
+        </w:rPr>
+        <w:t>response_length</w:t>
+      </w:r>
+      <w:proofErr w:type="spellEnd"/>
+      <w:r>
+        <w:rPr>
+          <w:rFonts w:ascii="Arial" w:eastAsia="Times New Roman" w:hAnsi="Arial" w:cs="Arial"/>
+          <w:b/>
+          <w:bCs/>
+          <w:kern w:val="0"/>
+          <w:sz w:val="16"/>
+          <w:szCs w:val="16"/>
+          <w:highlight w:val="yellow"/>
+          <w:u w:val="single"/>
+          <w:lang w:eastAsia="en-GB"/>
+          <w14:ligatures w14:val="none"/>
+        </w:rPr>
+        <w:t>, 0); // Flags set to 0 for simplicity, adjust as needed</w:t>
+      </w:r>
+    </w:p>
+    <w:p>
+      <w:pPr>
+        <w:pBdr>
+          <w:bottom w:val="single" w:sz="6" w:space="1" w:color="auto"/>
+        </w:pBdr>
+        <w:spacing w:after="0" w:line="240" w:lineRule="auto"/>
+        <w:jc w:val="center"/>
+        <w:rPr>
+          <w:rFonts w:ascii="Arial" w:eastAsia="Times New Roman" w:hAnsi="Arial" w:cs="Arial"/>
+          <w:kern w:val="0"/>
+          <w:sz w:val="16"/>
+          <w:szCs w:val="16"/>
+          <w:lang w:eastAsia="en-GB"/>
+          <w14:ligatures w14:val="none"/>
+        </w:rPr>
+      </w:pPr>
+      <w:r>
+        <w:rPr>
+          <w:rFonts w:ascii="Arial" w:eastAsia="Times New Roman" w:hAnsi="Arial" w:cs="Arial"/>
+          <w:vanish/>
+          <w:kern w:val="0"/>
+          <w:sz w:val="16"/>
+          <w:szCs w:val="16"/>
+          <w:highlight w:val="yellow"/>
+          <w:lang w:eastAsia="en-GB"/>
+          <w14:ligatures w14:val="none"/>
+        </w:rPr>
+        <w:t>Top of Form</w:t>
+      </w:r>
+    </w:p>
+    <w:p>
+      <w:pPr>
+        <w:pBdr>
+          <w:bottom w:val="single" w:sz="6" w:space="1" w:color="auto"/>
+        </w:pBdr>
+        <w:spacing w:after="0" w:line="240" w:lineRule="auto"/>
+        <w:jc w:val="center"/>
+        <w:rPr>
+          <w:rFonts w:ascii="Arial" w:eastAsia="Times New Roman" w:hAnsi="Arial" w:cs="Arial"/>
+          <w:kern w:val="0"/>
+          <w:sz w:val="16"/>
+          <w:szCs w:val="16"/>
+          <w:lang w:eastAsia="en-GB"/>
+          <w14:ligatures w14:val="none"/>
+        </w:rPr>
+      </w:pPr>
+    </w:p>
+    <w:p>
+      <w:pPr>
+        <w:pBdr>
+          <w:bottom w:val="single" w:sz="6" w:space="1" w:color="auto"/>
+        </w:pBdr>
+        <w:spacing w:after="0" w:line="240" w:lineRule="auto"/>
+        <w:jc w:val="center"/>
+        <w:rPr>
+          <w:rFonts w:ascii="Arial" w:eastAsia="Times New Roman" w:hAnsi="Arial" w:cs="Arial"/>
+          <w:vanish/>
+          <w:kern w:val="0"/>
+          <w:sz w:val="16"/>
+          <w:szCs w:val="16"/>
+          <w:lang w:eastAsia="en-GB"/>
+          <w14:ligatures w14:val="none"/>
+        </w:rPr>
+      </w:pPr>
+      <w:r>
+        <w:rPr>
+          <w:rFonts w:ascii="Arial" w:eastAsia="Times New Roman" w:hAnsi="Arial" w:cs="Arial"/>
+          <w:kern w:val="0"/>
+          <w:sz w:val="16"/>
+          <w:szCs w:val="16"/>
+          <w:lang w:eastAsia="en-GB"/>
+          <w14:ligatures w14:val="none"/>
+        </w:rPr>
+        <w:lastRenderedPageBreak/>
+        <w:drawing>
+          <wp:inline distT="0" distB="0" distL="0" distR="0" wp14:anchorId="3692806F" wp14:editId="23FC6769">
+            <wp:extent cx="5731510" cy="2357755"/>
+            <wp:effectExtent l="0" t="0" r="2540" b="4445"/>
+            <wp:docPr id="208733511" name="Picture 1" descr="A screenshot of a computer screen&#10;&#10;Description automatically generated"/>
+            <wp:cNvGraphicFramePr>
+              <a:graphicFrameLocks xmlns:a="http://schemas.openxmlformats.org/drawingml/2006/main" noChangeAspect="1"/>
+            </wp:cNvGraphicFramePr>
+            <a:graphic xmlns:a="http://schemas.openxmlformats.org/drawingml/2006/main">
+              <a:graphicData uri="http://schemas.openxmlformats.org/drawingml/2006/picture">
+                <pic:pic xmlns:pic="http://schemas.openxmlformats.org/drawingml/2006/picture">
+                  <pic:nvPicPr>
+                    <pic:cNvPr id="208733511" name="Picture 1" descr="A screenshot of a computer screen&#10;&#10;Description automatically generated"/>
+                    <pic:cNvPicPr/>
+                  </pic:nvPicPr>
+                  <pic:blipFill>
+                    <a:blip r:embed="rId57"/>
+                    <a:stretch>
+                      <a:fillRect/>
+                    </a:stretch>
+                  </pic:blipFill>
+                  <pic:spPr>
+                    <a:xfrm>
+                      <a:off x="0" y="0"/>
+                      <a:ext cx="5731510" cy="2357755"/>
+                    </a:xfrm>
+                    <a:prstGeom prst="rect">
+                      <a:avLst/>
+                    </a:prstGeom>
+                  </pic:spPr>
+                </pic:pic>
+              </a:graphicData>
+            </a:graphic>
+          </wp:inline>
+        </w:drawing>
+      </w:r>
+    </w:p>
+    <w:p>
+      <w:pPr>
+        <w:rPr>
+          <w:b/>
+          <w:bCs/>
+          <w:color w:val="000000" w:themeColor="text1"/>
+          <w:u w:val="single"/>
+        </w:rPr>
+      </w:pPr>
+    </w:p>
     <w:sectPr>
       <w:pgSz w:w="11906" w:h="16838"/>
       <w:pgMar w:top="1440" w:right="1440" w:bottom="1440" w:left="1440" w:header="708" w:footer="708" w:gutter="0"/>
@@ -3204,6 +6536,251 @@
     </w:sectPr>
   </w:body>
 </w:document>
+</file>
+
+<file path=word/numbering.xml><?xml version="1.0" encoding="utf-8"?>
+<w:numbering xmlns:wpc="http://schemas.microsoft.com/office/word/2010/wordprocessingCanvas" xmlns:cx="http://schemas.microsoft.com/office/drawing/2014/chartex" xmlns:cx1="http://schemas.microsoft.com/office/drawing/2015/9/8/chartex" xmlns:cx2="http://schemas.microsoft.com/office/drawing/2015/10/21/chartex" xmlns:cx3="http://schemas.microsoft.com/office/drawing/2016/5/9/chartex" xmlns:cx4="http://schemas.microsoft.com/office/drawing/2016/5/10/chartex" xmlns:cx5="http://schemas.microsoft.com/office/drawing/2016/5/11/chartex" xmlns:cx6="http://schemas.microsoft.com/office/drawing/2016/5/12/chartex" xmlns:cx7="http://schemas.microsoft.com/office/drawing/2016/5/13/chartex" xmlns:cx8="http://schemas.microsoft.com/office/drawing/2016/5/14/chartex" xmlns:mc="http://schemas.openxmlformats.org/markup-compatibility/2006" xmlns:aink="http://schemas.microsoft.com/office/drawing/2016/ink" xmlns:am3d="http://schemas.microsoft.com/office/drawing/2017/model3d" xmlns:o="urn:schemas-microsoft-com:office:office" xmlns:oel="http://schemas.microsoft.com/office/2019/extlst" xmlns:r="http://schemas.openxmlformats.org/officeDocument/2006/relationships" xmlns:m="http://schemas.openxmlformats.org/officeDocument/2006/math" xmlns:v="urn:schemas-microsoft-com:vml" xmlns:wp14="http://schemas.microsoft.com/office/word/2010/wordprocessingDrawing" xmlns:wp="http://schemas.openxmlformats.org/drawingml/2006/wordprocessingDrawing" xmlns:w10="urn:schemas-microsoft-com:office:word" xmlns:w="http://schemas.openxmlformats.org/wordprocessingml/2006/main" xmlns:w14="http://schemas.microsoft.com/office/word/2010/wordml" xmlns:w15="http://schemas.microsoft.com/office/word/2012/wordml" xmlns:w16cex="http://schemas.microsoft.com/office/word/2018/wordml/cex" xmlns:w16cid="http://schemas.microsoft.com/office/word/2016/wordml/cid" xmlns:w16="http://schemas.microsoft.com/office/word/2018/wordml" xmlns:w16sdtdh="http://schemas.microsoft.com/office/word/2020/wordml/sdtdatahash" xmlns:w16se="http://schemas.microsoft.com/office/word/2015/wordml/symex" xmlns:wpg="http://schemas.microsoft.com/office/word/2010/wordprocessingGroup" xmlns:wpi="http://schemas.microsoft.com/office/word/2010/wordprocessingInk" xmlns:wne="http://schemas.microsoft.com/office/word/2006/wordml" xmlns:wps="http://schemas.microsoft.com/office/word/2010/wordprocessingShape" mc:Ignorable="w14 w15 w16se w16cid w16 w16cex w16sdtdh wp14">
+  <w:abstractNum w:abstractNumId="0" w15:restartNumberingAfterBreak="0">
+    <w:nsid w:val="290C6D53"/>
+    <w:multiLevelType w:val="multilevel"/>
+    <w:tmpl w:val="9294ADC0"/>
+    <w:lvl w:ilvl="0">
+      <w:start w:val="1"/>
+      <w:numFmt w:val="decimal"/>
+      <w:lvlText w:val="%1."/>
+      <w:lvlJc w:val="left"/>
+      <w:pPr>
+        <w:tabs>
+          <w:tab w:val="num" w:pos="720"/>
+        </w:tabs>
+        <w:ind w:left="720" w:hanging="360"/>
+      </w:pPr>
+    </w:lvl>
+    <w:lvl w:ilvl="1">
+      <w:start w:val="1"/>
+      <w:numFmt w:val="bullet"/>
+      <w:lvlText w:val=""/>
+      <w:lvlJc w:val="left"/>
+      <w:pPr>
+        <w:tabs>
+          <w:tab w:val="num" w:pos="1440"/>
+        </w:tabs>
+        <w:ind w:left="1440" w:hanging="360"/>
+      </w:pPr>
+      <w:rPr>
+        <w:rFonts w:ascii="Symbol" w:hAnsi="Symbol" w:hint="default"/>
+        <w:sz w:val="20"/>
+      </w:rPr>
+    </w:lvl>
+    <w:lvl w:ilvl="2" w:tentative="1">
+      <w:start w:val="1"/>
+      <w:numFmt w:val="decimal"/>
+      <w:lvlText w:val="%3."/>
+      <w:lvlJc w:val="left"/>
+      <w:pPr>
+        <w:tabs>
+          <w:tab w:val="num" w:pos="2160"/>
+        </w:tabs>
+        <w:ind w:left="2160" w:hanging="360"/>
+      </w:pPr>
+    </w:lvl>
+    <w:lvl w:ilvl="3" w:tentative="1">
+      <w:start w:val="1"/>
+      <w:numFmt w:val="decimal"/>
+      <w:lvlText w:val="%4."/>
+      <w:lvlJc w:val="left"/>
+      <w:pPr>
+        <w:tabs>
+          <w:tab w:val="num" w:pos="2880"/>
+        </w:tabs>
+        <w:ind w:left="2880" w:hanging="360"/>
+      </w:pPr>
+    </w:lvl>
+    <w:lvl w:ilvl="4" w:tentative="1">
+      <w:start w:val="1"/>
+      <w:numFmt w:val="decimal"/>
+      <w:lvlText w:val="%5."/>
+      <w:lvlJc w:val="left"/>
+      <w:pPr>
+        <w:tabs>
+          <w:tab w:val="num" w:pos="3600"/>
+        </w:tabs>
+        <w:ind w:left="3600" w:hanging="360"/>
+      </w:pPr>
+    </w:lvl>
+    <w:lvl w:ilvl="5" w:tentative="1">
+      <w:start w:val="1"/>
+      <w:numFmt w:val="decimal"/>
+      <w:lvlText w:val="%6."/>
+      <w:lvlJc w:val="left"/>
+      <w:pPr>
+        <w:tabs>
+          <w:tab w:val="num" w:pos="4320"/>
+        </w:tabs>
+        <w:ind w:left="4320" w:hanging="360"/>
+      </w:pPr>
+    </w:lvl>
+    <w:lvl w:ilvl="6" w:tentative="1">
+      <w:start w:val="1"/>
+      <w:numFmt w:val="decimal"/>
+      <w:lvlText w:val="%7."/>
+      <w:lvlJc w:val="left"/>
+      <w:pPr>
+        <w:tabs>
+          <w:tab w:val="num" w:pos="5040"/>
+        </w:tabs>
+        <w:ind w:left="5040" w:hanging="360"/>
+      </w:pPr>
+    </w:lvl>
+    <w:lvl w:ilvl="7" w:tentative="1">
+      <w:start w:val="1"/>
+      <w:numFmt w:val="decimal"/>
+      <w:lvlText w:val="%8."/>
+      <w:lvlJc w:val="left"/>
+      <w:pPr>
+        <w:tabs>
+          <w:tab w:val="num" w:pos="5760"/>
+        </w:tabs>
+        <w:ind w:left="5760" w:hanging="360"/>
+      </w:pPr>
+    </w:lvl>
+    <w:lvl w:ilvl="8" w:tentative="1">
+      <w:start w:val="1"/>
+      <w:numFmt w:val="decimal"/>
+      <w:lvlText w:val="%9."/>
+      <w:lvlJc w:val="left"/>
+      <w:pPr>
+        <w:tabs>
+          <w:tab w:val="num" w:pos="6480"/>
+        </w:tabs>
+        <w:ind w:left="6480" w:hanging="360"/>
+      </w:pPr>
+    </w:lvl>
+  </w:abstractNum>
+  <w:abstractNum w:abstractNumId="1" w15:restartNumberingAfterBreak="0">
+    <w:nsid w:val="76352BE8"/>
+    <w:multiLevelType w:val="multilevel"/>
+    <w:tmpl w:val="5E10095E"/>
+    <w:lvl w:ilvl="0">
+      <w:start w:val="1"/>
+      <w:numFmt w:val="decimal"/>
+      <w:lvlText w:val="%1."/>
+      <w:lvlJc w:val="left"/>
+      <w:pPr>
+        <w:tabs>
+          <w:tab w:val="num" w:pos="720"/>
+        </w:tabs>
+        <w:ind w:left="720" w:hanging="360"/>
+      </w:pPr>
+    </w:lvl>
+    <w:lvl w:ilvl="1">
+      <w:start w:val="1"/>
+      <w:numFmt w:val="bullet"/>
+      <w:lvlText w:val=""/>
+      <w:lvlJc w:val="left"/>
+      <w:pPr>
+        <w:tabs>
+          <w:tab w:val="num" w:pos="1440"/>
+        </w:tabs>
+        <w:ind w:left="1440" w:hanging="360"/>
+      </w:pPr>
+      <w:rPr>
+        <w:rFonts w:ascii="Symbol" w:hAnsi="Symbol" w:hint="default"/>
+        <w:sz w:val="20"/>
+      </w:rPr>
+    </w:lvl>
+    <w:lvl w:ilvl="2" w:tentative="1">
+      <w:start w:val="1"/>
+      <w:numFmt w:val="decimal"/>
+      <w:lvlText w:val="%3."/>
+      <w:lvlJc w:val="left"/>
+      <w:pPr>
+        <w:tabs>
+          <w:tab w:val="num" w:pos="2160"/>
+        </w:tabs>
+        <w:ind w:left="2160" w:hanging="360"/>
+      </w:pPr>
+    </w:lvl>
+    <w:lvl w:ilvl="3" w:tentative="1">
+      <w:start w:val="1"/>
+      <w:numFmt w:val="decimal"/>
+      <w:lvlText w:val="%4."/>
+      <w:lvlJc w:val="left"/>
+      <w:pPr>
+        <w:tabs>
+          <w:tab w:val="num" w:pos="2880"/>
+        </w:tabs>
+        <w:ind w:left="2880" w:hanging="360"/>
+      </w:pPr>
+    </w:lvl>
+    <w:lvl w:ilvl="4" w:tentative="1">
+      <w:start w:val="1"/>
+      <w:numFmt w:val="decimal"/>
+      <w:lvlText w:val="%5."/>
+      <w:lvlJc w:val="left"/>
+      <w:pPr>
+        <w:tabs>
+          <w:tab w:val="num" w:pos="3600"/>
+        </w:tabs>
+        <w:ind w:left="3600" w:hanging="360"/>
+      </w:pPr>
+    </w:lvl>
+    <w:lvl w:ilvl="5" w:tentative="1">
+      <w:start w:val="1"/>
+      <w:numFmt w:val="decimal"/>
+      <w:lvlText w:val="%6."/>
+      <w:lvlJc w:val="left"/>
+      <w:pPr>
+        <w:tabs>
+          <w:tab w:val="num" w:pos="4320"/>
+        </w:tabs>
+        <w:ind w:left="4320" w:hanging="360"/>
+      </w:pPr>
+    </w:lvl>
+    <w:lvl w:ilvl="6" w:tentative="1">
+      <w:start w:val="1"/>
+      <w:numFmt w:val="decimal"/>
+      <w:lvlText w:val="%7."/>
+      <w:lvlJc w:val="left"/>
+      <w:pPr>
+        <w:tabs>
+          <w:tab w:val="num" w:pos="5040"/>
+        </w:tabs>
+        <w:ind w:left="5040" w:hanging="360"/>
+      </w:pPr>
+    </w:lvl>
+    <w:lvl w:ilvl="7" w:tentative="1">
+      <w:start w:val="1"/>
+      <w:numFmt w:val="decimal"/>
+      <w:lvlText w:val="%8."/>
+      <w:lvlJc w:val="left"/>
+      <w:pPr>
+        <w:tabs>
+          <w:tab w:val="num" w:pos="5760"/>
+        </w:tabs>
+        <w:ind w:left="5760" w:hanging="360"/>
+      </w:pPr>
+    </w:lvl>
+    <w:lvl w:ilvl="8" w:tentative="1">
+      <w:start w:val="1"/>
+      <w:numFmt w:val="decimal"/>
+      <w:lvlText w:val="%9."/>
+      <w:lvlJc w:val="left"/>
+      <w:pPr>
+        <w:tabs>
+          <w:tab w:val="num" w:pos="6480"/>
+        </w:tabs>
+        <w:ind w:left="6480" w:hanging="360"/>
+      </w:pPr>
+    </w:lvl>
+  </w:abstractNum>
+  <w:num w:numId="1" w16cid:durableId="169951532">
+    <w:abstractNumId w:val="0"/>
+  </w:num>
+  <w:num w:numId="2" w16cid:durableId="1875999316">
+    <w:abstractNumId w:val="1"/>
+  </w:num>
+</w:numbering>
 </file>
 
 <file path=word/styles.xml><?xml version="1.0" encoding="utf-8"?>
@@ -3658,6 +7235,93 @@
       <w:u w:val="single"/>
     </w:rPr>
   </w:style>
+  <w:style w:type="paragraph" w:styleId="NormalWeb">
+    <w:name w:val="Normal (Web)"/>
+    <w:basedOn w:val="Normal"/>
+    <w:uiPriority w:val="99"/>
+    <w:semiHidden/>
+    <w:unhideWhenUsed/>
+    <w:rsid w:val="00D011CD"/>
+    <w:pPr>
+      <w:spacing w:before="100" w:beforeAutospacing="1" w:after="100" w:afterAutospacing="1" w:line="240" w:lineRule="auto"/>
+    </w:pPr>
+    <w:rPr>
+      <w:rFonts w:ascii="Times New Roman" w:eastAsia="Times New Roman" w:hAnsi="Times New Roman" w:cs="Times New Roman"/>
+      <w:kern w:val="0"/>
+      <w:sz w:val="24"/>
+      <w:szCs w:val="24"/>
+      <w:lang w:eastAsia="en-GB"/>
+      <w14:ligatures w14:val="none"/>
+    </w:rPr>
+  </w:style>
+  <w:style w:type="character" w:styleId="HTMLCode">
+    <w:name w:val="HTML Code"/>
+    <w:basedOn w:val="DefaultParagraphFont"/>
+    <w:uiPriority w:val="99"/>
+    <w:semiHidden/>
+    <w:unhideWhenUsed/>
+    <w:rsid w:val="00D011CD"/>
+    <w:rPr>
+      <w:rFonts w:ascii="Courier New" w:eastAsia="Times New Roman" w:hAnsi="Courier New" w:cs="Courier New"/>
+      <w:sz w:val="20"/>
+      <w:szCs w:val="20"/>
+    </w:rPr>
+  </w:style>
+  <w:style w:type="character" w:styleId="Strong">
+    <w:name w:val="Strong"/>
+    <w:basedOn w:val="DefaultParagraphFont"/>
+    <w:uiPriority w:val="22"/>
+    <w:qFormat/>
+    <w:rsid w:val="00D011CD"/>
+    <w:rPr>
+      <w:b/>
+      <w:bCs/>
+    </w:rPr>
+  </w:style>
+  <w:style w:type="paragraph" w:styleId="z-TopofForm">
+    <w:name w:val="HTML Top of Form"/>
+    <w:basedOn w:val="Normal"/>
+    <w:next w:val="Normal"/>
+    <w:link w:val="z-TopofFormChar"/>
+    <w:hidden/>
+    <w:uiPriority w:val="99"/>
+    <w:semiHidden/>
+    <w:unhideWhenUsed/>
+    <w:rsid w:val="00D011CD"/>
+    <w:pPr>
+      <w:pBdr>
+        <w:bottom w:val="single" w:sz="6" w:space="1" w:color="auto"/>
+      </w:pBdr>
+      <w:spacing w:after="0" w:line="240" w:lineRule="auto"/>
+      <w:jc w:val="center"/>
+    </w:pPr>
+    <w:rPr>
+      <w:rFonts w:ascii="Arial" w:eastAsia="Times New Roman" w:hAnsi="Arial" w:cs="Arial"/>
+      <w:vanish/>
+      <w:kern w:val="0"/>
+      <w:sz w:val="16"/>
+      <w:szCs w:val="16"/>
+      <w:lang w:eastAsia="en-GB"/>
+      <w14:ligatures w14:val="none"/>
+    </w:rPr>
+  </w:style>
+  <w:style w:type="character" w:customStyle="1" w:styleId="z-TopofFormChar">
+    <w:name w:val="z-Top of Form Char"/>
+    <w:basedOn w:val="DefaultParagraphFont"/>
+    <w:link w:val="z-TopofForm"/>
+    <w:uiPriority w:val="99"/>
+    <w:semiHidden/>
+    <w:rsid w:val="00D011CD"/>
+    <w:rPr>
+      <w:rFonts w:ascii="Arial" w:eastAsia="Times New Roman" w:hAnsi="Arial" w:cs="Arial"/>
+      <w:vanish/>
+      <w:kern w:val="0"/>
+      <w:sz w:val="16"/>
+      <w:szCs w:val="16"/>
+      <w:lang w:eastAsia="en-GB"/>
+      <w14:ligatures w14:val="none"/>
+    </w:rPr>
+  </w:style>
 </w:styles>
 </file>
 

</xml_diff>